<commit_message>
revisé jusqu'à page 30
</commit_message>
<xml_diff>
--- a/Cours/Bioethique 2020.docx
+++ b/Cours/Bioethique 2020.docx
@@ -710,7 +710,7 @@
               </w:rPr>
               <w:t>L’eugénisme :</w:t>
               <w:tab/>
-              <w:t>16</w:t>
+              <w:t>17</w:t>
             </w:r>
           </w:hyperlink>
         </w:p>
@@ -934,6 +934,111 @@
             <w:jc w:val="left"/>
             <w:rPr/>
           </w:pPr>
+          <w:hyperlink w:anchor="__RefHeading___Toc6072_2280859944">
+            <w:r>
+              <w:rPr>
+                <w:rStyle w:val="IndexLink"/>
+              </w:rPr>
+              <w:t>Conclusion :</w:t>
+              <w:tab/>
+              <w:t>28</w:t>
+            </w:r>
+          </w:hyperlink>
+        </w:p>
+        <w:p>
+          <w:pPr>
+            <w:pStyle w:val="Contents3"/>
+            <w:tabs>
+              <w:tab w:val="right" w:pos="9638" w:leader="dot"/>
+            </w:tabs>
+            <w:bidi w:val="0"/>
+            <w:jc w:val="left"/>
+            <w:rPr/>
+          </w:pPr>
+          <w:hyperlink w:anchor="__RefHeading___Toc6064_2280859944">
+            <w:r>
+              <w:rPr>
+                <w:rStyle w:val="IndexLink"/>
+              </w:rPr>
+              <w:t>Ethique et progrés techniques :</w:t>
+              <w:tab/>
+              <w:t>29</w:t>
+            </w:r>
+          </w:hyperlink>
+        </w:p>
+        <w:p>
+          <w:pPr>
+            <w:pStyle w:val="Contents4"/>
+            <w:tabs>
+              <w:tab w:val="right" w:pos="9638" w:leader="dot"/>
+            </w:tabs>
+            <w:bidi w:val="0"/>
+            <w:jc w:val="left"/>
+            <w:rPr/>
+          </w:pPr>
+          <w:hyperlink w:anchor="__RefHeading___Toc6066_2280859944">
+            <w:r>
+              <w:rPr>
+                <w:rStyle w:val="IndexLink"/>
+              </w:rPr>
+              <w:t>Apparition de la biomédecine :</w:t>
+              <w:tab/>
+              <w:t>29</w:t>
+            </w:r>
+          </w:hyperlink>
+        </w:p>
+        <w:p>
+          <w:pPr>
+            <w:pStyle w:val="Contents5"/>
+            <w:tabs>
+              <w:tab w:val="right" w:pos="9638" w:leader="dot"/>
+            </w:tabs>
+            <w:bidi w:val="0"/>
+            <w:jc w:val="left"/>
+            <w:rPr/>
+          </w:pPr>
+          <w:hyperlink w:anchor="__RefHeading___Toc6068_2280859944">
+            <w:r>
+              <w:rPr>
+                <w:rStyle w:val="IndexLink"/>
+              </w:rPr>
+              <w:t>Exemple des progrès de la biomédecine : L’implant cochléaire</w:t>
+              <w:tab/>
+              <w:t>30</w:t>
+            </w:r>
+          </w:hyperlink>
+        </w:p>
+        <w:p>
+          <w:pPr>
+            <w:pStyle w:val="Contents2"/>
+            <w:tabs>
+              <w:tab w:val="right" w:pos="9638" w:leader="dot"/>
+            </w:tabs>
+            <w:bidi w:val="0"/>
+            <w:jc w:val="left"/>
+            <w:rPr/>
+          </w:pPr>
+          <w:hyperlink w:anchor="__RefHeading___Toc6070_2280859944">
+            <w:r>
+              <w:rPr>
+                <w:rStyle w:val="IndexLink"/>
+              </w:rPr>
+              <w:t>Conséquentialisme et déontologisme</w:t>
+              <w:tab/>
+              <w:t>31</w:t>
+            </w:r>
+          </w:hyperlink>
+        </w:p>
+        <w:p>
+          <w:pPr>
+            <w:pStyle w:val="Contents3"/>
+            <w:tabs>
+              <w:tab w:val="right" w:pos="9638" w:leader="dot"/>
+            </w:tabs>
+            <w:bidi w:val="0"/>
+            <w:jc w:val="left"/>
+            <w:rPr/>
+          </w:pPr>
           <w:hyperlink w:anchor="__RefHeading___Toc5583_2654796477">
             <w:r>
               <w:rPr>
@@ -941,7 +1046,7 @@
               </w:rPr>
               <w:t>Une confiance propre à chaque relation</w:t>
               <w:tab/>
-              <w:t>62</w:t>
+              <w:t>63</w:t>
             </w:r>
           </w:hyperlink>
           <w:r>
@@ -16955,7 +17060,6 @@
       </w:pPr>
       <w:r>
         <w:rPr>
-          <w:rFonts w:ascii="Liberation Serif" w:hAnsi="Liberation Serif"/>
           <w:b w:val="false"/>
           <w:i w:val="false"/>
           <w:caps w:val="false"/>
@@ -16989,7 +17093,6 @@
       </w:pPr>
       <w:r>
         <w:rPr>
-          <w:rFonts w:ascii="Liberation Serif" w:hAnsi="Liberation Serif"/>
           <w:b w:val="false"/>
           <w:i w:val="false"/>
           <w:caps w:val="false"/>
@@ -17011,7 +17114,6 @@
       </w:pPr>
       <w:r>
         <w:rPr>
-          <w:rFonts w:ascii="Liberation Serif" w:hAnsi="Liberation Serif"/>
           <w:b w:val="false"/>
           <w:i w:val="false"/>
           <w:caps w:val="false"/>
@@ -17026,7 +17128,6 @@
       </w:r>
       <w:r>
         <w:rPr>
-          <w:rFonts w:ascii="Liberation Serif" w:hAnsi="Liberation Serif"/>
           <w:b w:val="false"/>
           <w:i w:val="false"/>
           <w:caps w:val="false"/>
@@ -17040,7 +17141,6 @@
       </w:r>
       <w:r>
         <w:rPr>
-          <w:rFonts w:ascii="Liberation Serif" w:hAnsi="Liberation Serif"/>
           <w:b w:val="false"/>
           <w:i w:val="false"/>
           <w:caps w:val="false"/>
@@ -17058,9 +17158,6 @@
         <w:pStyle w:val="TextBody"/>
         <w:bidi w:val="0"/>
         <w:jc w:val="left"/>
-        <w:rPr/>
-      </w:pPr>
-      <w:r>
         <w:rPr>
           <w:rFonts w:ascii="Liberation Serif" w:hAnsi="Liberation Serif"/>
           <w:b w:val="false"/>
@@ -17072,6 +17169,18 @@
           <w:sz w:val="32"/>
           <w:szCs w:val="32"/>
         </w:rPr>
+      </w:pPr>
+      <w:r>
+        <w:rPr>
+          <w:b w:val="false"/>
+          <w:i w:val="false"/>
+          <w:caps w:val="false"/>
+          <w:smallCaps w:val="false"/>
+          <w:color w:val="222222"/>
+          <w:spacing w:val="0"/>
+          <w:sz w:val="32"/>
+          <w:szCs w:val="32"/>
+        </w:rPr>
         <w:t>Sur la base de cette définition , les règles de déontologie médicale s’appliquent aux prisonniers des camps comme à n’importe qu’elle autre malade. Et de fait, les médecins nazies n’ont pas respecté ces règles.</w:t>
       </w:r>
     </w:p>
@@ -17093,7 +17202,16 @@
         </w:rPr>
       </w:pPr>
       <w:r>
-        <w:rPr/>
+        <w:rPr>
+          <w:b w:val="false"/>
+          <w:i w:val="false"/>
+          <w:caps w:val="false"/>
+          <w:smallCaps w:val="false"/>
+          <w:color w:val="222222"/>
+          <w:spacing w:val="0"/>
+          <w:sz w:val="32"/>
+          <w:szCs w:val="32"/>
+        </w:rPr>
       </w:r>
     </w:p>
     <w:p>
@@ -17101,9 +17219,6 @@
         <w:pStyle w:val="TextBody"/>
         <w:bidi w:val="0"/>
         <w:jc w:val="left"/>
-        <w:rPr/>
-      </w:pPr>
-      <w:r>
         <w:rPr>
           <w:rFonts w:ascii="Liberation Serif" w:hAnsi="Liberation Serif"/>
           <w:b w:val="false"/>
@@ -17115,6 +17230,18 @@
           <w:sz w:val="32"/>
           <w:szCs w:val="32"/>
         </w:rPr>
+      </w:pPr>
+      <w:r>
+        <w:rPr>
+          <w:b w:val="false"/>
+          <w:i w:val="false"/>
+          <w:caps w:val="false"/>
+          <w:smallCaps w:val="false"/>
+          <w:color w:val="222222"/>
+          <w:spacing w:val="0"/>
+          <w:sz w:val="32"/>
+          <w:szCs w:val="32"/>
+        </w:rPr>
         <w:t>Pour rappel, les règles déontologiques médicales étaient parfaitement établis sous le régime nazis comme nous l’avons vu dans la partie précédente.</w:t>
       </w:r>
     </w:p>
@@ -17136,7 +17263,16 @@
         </w:rPr>
       </w:pPr>
       <w:r>
-        <w:rPr/>
+        <w:rPr>
+          <w:b w:val="false"/>
+          <w:i w:val="false"/>
+          <w:caps w:val="false"/>
+          <w:smallCaps w:val="false"/>
+          <w:color w:val="222222"/>
+          <w:spacing w:val="0"/>
+          <w:sz w:val="32"/>
+          <w:szCs w:val="32"/>
+        </w:rPr>
       </w:r>
     </w:p>
     <w:p>
@@ -17157,7 +17293,16 @@
         </w:rPr>
       </w:pPr>
       <w:r>
-        <w:rPr/>
+        <w:rPr>
+          <w:b w:val="false"/>
+          <w:i w:val="false"/>
+          <w:caps w:val="false"/>
+          <w:smallCaps w:val="false"/>
+          <w:color w:val="222222"/>
+          <w:spacing w:val="0"/>
+          <w:sz w:val="32"/>
+          <w:szCs w:val="32"/>
+        </w:rPr>
       </w:r>
     </w:p>
     <w:p>
@@ -17168,11 +17313,20 @@
         <w:spacing w:lineRule="auto" w:line="240" w:before="0" w:after="283"/>
         <w:ind w:left="0" w:right="0" w:hanging="0"/>
         <w:jc w:val="left"/>
-        <w:rPr/>
-      </w:pPr>
-      <w:r>
-        <w:rPr>
-          <w:rFonts w:ascii="Liberation Serif" w:hAnsi="Liberation Serif"/>
+        <w:rPr>
+          <w:rFonts w:ascii="Liberation Serif" w:hAnsi="Liberation Serif"/>
+          <w:b w:val="false"/>
+          <w:i w:val="false"/>
+          <w:caps w:val="false"/>
+          <w:smallCaps w:val="false"/>
+          <w:color w:val="222222"/>
+          <w:spacing w:val="0"/>
+          <w:sz w:val="32"/>
+          <w:szCs w:val="32"/>
+        </w:rPr>
+      </w:pPr>
+      <w:r>
+        <w:rPr>
           <w:b w:val="false"/>
           <w:i w:val="false"/>
           <w:caps w:val="false"/>
@@ -17474,7 +17628,6 @@
       </w:r>
       <w:r>
         <w:rPr>
-          <w:rFonts w:ascii="Liberation Serif" w:hAnsi="Liberation Serif"/>
           <w:b w:val="false"/>
           <w:i w:val="false"/>
           <w:caps w:val="false"/>
@@ -17489,7 +17642,6 @@
       </w:r>
       <w:r>
         <w:rPr>
-          <w:rFonts w:ascii="Liberation Serif" w:hAnsi="Liberation Serif"/>
           <w:b w:val="false"/>
           <w:i w:val="false"/>
           <w:caps w:val="false"/>
@@ -17504,7 +17656,6 @@
       </w:r>
       <w:r>
         <w:rPr>
-          <w:rFonts w:ascii="Liberation Serif" w:hAnsi="Liberation Serif"/>
           <w:b w:val="false"/>
           <w:i w:val="false"/>
           <w:caps w:val="false"/>
@@ -17519,7 +17670,6 @@
       </w:r>
       <w:r>
         <w:rPr>
-          <w:rFonts w:ascii="Liberation Serif" w:hAnsi="Liberation Serif"/>
           <w:b w:val="false"/>
           <w:i w:val="false"/>
           <w:caps w:val="false"/>
@@ -17534,7 +17684,6 @@
       </w:r>
       <w:r>
         <w:rPr>
-          <w:rFonts w:ascii="Liberation Serif" w:hAnsi="Liberation Serif"/>
           <w:b w:val="false"/>
           <w:i w:val="false"/>
           <w:caps w:val="false"/>
@@ -17549,7 +17698,6 @@
       </w:r>
       <w:r>
         <w:rPr>
-          <w:rFonts w:ascii="Liberation Serif" w:hAnsi="Liberation Serif"/>
           <w:b w:val="false"/>
           <w:i w:val="false"/>
           <w:caps w:val="false"/>
@@ -17564,7 +17712,6 @@
       </w:r>
       <w:r>
         <w:rPr>
-          <w:rFonts w:ascii="Liberation Serif" w:hAnsi="Liberation Serif"/>
           <w:b w:val="false"/>
           <w:i w:val="false"/>
           <w:caps w:val="false"/>
@@ -17579,7 +17726,6 @@
       </w:r>
       <w:r>
         <w:rPr>
-          <w:rFonts w:ascii="Liberation Serif" w:hAnsi="Liberation Serif"/>
           <w:b w:val="false"/>
           <w:i w:val="false"/>
           <w:caps w:val="false"/>
@@ -17594,7 +17740,6 @@
       </w:r>
       <w:r>
         <w:rPr>
-          <w:rFonts w:ascii="Liberation Serif" w:hAnsi="Liberation Serif"/>
           <w:b w:val="false"/>
           <w:i w:val="false"/>
           <w:caps w:val="false"/>
@@ -17609,7 +17754,6 @@
       </w:r>
       <w:r>
         <w:rPr>
-          <w:rFonts w:ascii="Liberation Serif" w:hAnsi="Liberation Serif"/>
           <w:b w:val="false"/>
           <w:i w:val="false"/>
           <w:caps w:val="false"/>
@@ -17624,7 +17768,6 @@
       </w:r>
       <w:r>
         <w:rPr>
-          <w:rFonts w:ascii="Liberation Serif" w:hAnsi="Liberation Serif"/>
           <w:b w:val="false"/>
           <w:i w:val="false"/>
           <w:caps w:val="false"/>
@@ -17686,7 +17829,16 @@
         </w:rPr>
       </w:pPr>
       <w:r>
-        <w:rPr/>
+        <w:rPr>
+          <w:b w:val="false"/>
+          <w:i w:val="false"/>
+          <w:caps w:val="false"/>
+          <w:smallCaps w:val="false"/>
+          <w:color w:val="000000"/>
+          <w:spacing w:val="0"/>
+          <w:sz w:val="32"/>
+          <w:szCs w:val="32"/>
+        </w:rPr>
       </w:r>
     </w:p>
     <w:p>
@@ -17697,11 +17849,20 @@
         <w:spacing w:lineRule="auto" w:line="240" w:before="0" w:after="283"/>
         <w:ind w:left="0" w:right="0" w:hanging="0"/>
         <w:jc w:val="left"/>
-        <w:rPr/>
-      </w:pPr>
-      <w:r>
-        <w:rPr>
-          <w:rFonts w:ascii="Liberation Serif" w:hAnsi="Liberation Serif"/>
+        <w:rPr>
+          <w:rFonts w:ascii="Liberation Serif" w:hAnsi="Liberation Serif"/>
+          <w:b w:val="false"/>
+          <w:i w:val="false"/>
+          <w:caps w:val="false"/>
+          <w:smallCaps w:val="false"/>
+          <w:color w:val="000000"/>
+          <w:spacing w:val="0"/>
+          <w:sz w:val="32"/>
+          <w:szCs w:val="32"/>
+        </w:rPr>
+      </w:pPr>
+      <w:r>
+        <w:rPr>
           <w:b w:val="false"/>
           <w:i w:val="false"/>
           <w:caps w:val="false"/>
@@ -17722,11 +17883,20 @@
         <w:spacing w:lineRule="auto" w:line="240" w:before="0" w:after="283"/>
         <w:ind w:left="0" w:right="0" w:hanging="0"/>
         <w:jc w:val="left"/>
-        <w:rPr/>
-      </w:pPr>
-      <w:r>
-        <w:rPr>
-          <w:rFonts w:ascii="Liberation Serif" w:hAnsi="Liberation Serif"/>
+        <w:rPr>
+          <w:rFonts w:ascii="Liberation Serif" w:hAnsi="Liberation Serif"/>
+          <w:b w:val="false"/>
+          <w:i w:val="false"/>
+          <w:caps w:val="false"/>
+          <w:smallCaps w:val="false"/>
+          <w:color w:val="222222"/>
+          <w:spacing w:val="0"/>
+          <w:sz w:val="32"/>
+          <w:szCs w:val="32"/>
+        </w:rPr>
+      </w:pPr>
+      <w:r>
+        <w:rPr>
           <w:b w:val="false"/>
           <w:i w:val="false"/>
           <w:caps w:val="false"/>
@@ -17751,7 +17921,6 @@
       </w:pPr>
       <w:r>
         <w:rPr>
-          <w:rFonts w:ascii="Liberation Serif" w:hAnsi="Liberation Serif"/>
           <w:b w:val="false"/>
           <w:i w:val="false"/>
           <w:caps w:val="false"/>
@@ -17778,7 +17947,6 @@
       </w:r>
       <w:r>
         <w:rPr>
-          <w:rFonts w:ascii="Liberation Serif" w:hAnsi="Liberation Serif"/>
           <w:b w:val="false"/>
           <w:i w:val="false"/>
           <w:caps w:val="false"/>
@@ -17792,7 +17960,6 @@
       </w:r>
       <w:r>
         <w:rPr>
-          <w:rFonts w:ascii="Liberation Serif" w:hAnsi="Liberation Serif"/>
           <w:b w:val="false"/>
           <w:i/>
           <w:caps w:val="false"/>
@@ -17812,10 +17979,13 @@
         <w:jc w:val="left"/>
         <w:rPr>
           <w:color w:val="000000"/>
-        </w:rPr>
-      </w:pPr>
-      <w:r>
-        <w:rPr>
+          <w:sz w:val="32"/>
+          <w:szCs w:val="32"/>
+        </w:rPr>
+      </w:pPr>
+      <w:r>
+        <w:rPr>
+          <w:color w:val="000000"/>
           <w:sz w:val="32"/>
           <w:szCs w:val="32"/>
         </w:rPr>
@@ -17828,27 +17998,16 @@
         <w:jc w:val="left"/>
         <w:rPr>
           <w:color w:val="000000"/>
-        </w:rPr>
-      </w:pPr>
-      <w:r>
-        <w:rPr>
-          <w:sz w:val="32"/>
-          <w:szCs w:val="32"/>
-        </w:rPr>
-      </w:r>
-    </w:p>
-    <w:p>
-      <w:pPr>
-        <w:pStyle w:val="Heading3"/>
-        <w:bidi w:val="0"/>
-        <w:jc w:val="left"/>
-        <w:rPr/>
-      </w:pPr>
-      <w:bookmarkStart w:id="38" w:name="__RefHeading___Toc5991_390686212"/>
-      <w:bookmarkEnd w:id="38"/>
-      <w:r>
-        <w:rPr/>
-        <w:t>Le code de Nuremberg :</w:t>
+          <w:sz w:val="32"/>
+          <w:szCs w:val="32"/>
+        </w:rPr>
+      </w:pPr>
+      <w:r>
+        <w:rPr>
+          <w:color w:val="000000"/>
+          <w:sz w:val="32"/>
+          <w:szCs w:val="32"/>
+        </w:rPr>
       </w:r>
     </w:p>
     <w:p>
@@ -17864,6 +18023,26 @@
         <w:outlineLvl w:val="2"/>
         <w:rPr/>
       </w:pPr>
+      <w:bookmarkStart w:id="38" w:name="__RefHeading___Toc5991_390686212"/>
+      <w:bookmarkEnd w:id="38"/>
+      <w:r>
+        <w:rPr/>
+        <w:t>Le code de Nuremberg :</w:t>
+      </w:r>
+    </w:p>
+    <w:p>
+      <w:pPr>
+        <w:pStyle w:val="Heading3"/>
+        <w:numPr>
+          <w:ilvl w:val="0"/>
+          <w:numId w:val="0"/>
+        </w:numPr>
+        <w:bidi w:val="0"/>
+        <w:spacing w:before="140" w:after="120"/>
+        <w:jc w:val="left"/>
+        <w:outlineLvl w:val="2"/>
+        <w:rPr/>
+      </w:pPr>
       <w:r>
         <w:rPr/>
       </w:r>
@@ -18287,70 +18466,6 @@
           <w:u w:val="none"/>
         </w:rPr>
         <w:t xml:space="preserve">Le serment d’Hippocrate a été réécrit plusieurs fois dans son histoire. Vous trouverez ci-aprés le texte original, ainsi que le serment actuel. </w:t>
-      </w:r>
-    </w:p>
-    <w:p>
-      <w:pPr>
-        <w:pStyle w:val="Normal"/>
-        <w:bidi w:val="0"/>
-        <w:jc w:val="left"/>
-        <w:rPr>
-          <w:color w:val="000000"/>
-          <w:sz w:val="32"/>
-          <w:szCs w:val="32"/>
-          <w:u w:val="none"/>
-        </w:rPr>
-      </w:pPr>
-      <w:r>
-        <w:rPr>
-          <w:color w:val="000000"/>
-          <w:sz w:val="32"/>
-          <w:szCs w:val="32"/>
-          <w:u w:val="none"/>
-        </w:rPr>
-      </w:r>
-    </w:p>
-    <w:p>
-      <w:pPr>
-        <w:pStyle w:val="Normal"/>
-        <w:bidi w:val="0"/>
-        <w:jc w:val="left"/>
-        <w:rPr>
-          <w:color w:val="000000"/>
-          <w:sz w:val="32"/>
-          <w:szCs w:val="32"/>
-          <w:u w:val="none"/>
-        </w:rPr>
-      </w:pPr>
-      <w:r>
-        <w:rPr>
-          <w:color w:val="000000"/>
-          <w:sz w:val="32"/>
-          <w:szCs w:val="32"/>
-          <w:u w:val="none"/>
-        </w:rPr>
-        <w:t>Ajouter le semrent d’hypocrate en piece jointe</w:t>
-      </w:r>
-    </w:p>
-    <w:p>
-      <w:pPr>
-        <w:pStyle w:val="Normal"/>
-        <w:bidi w:val="0"/>
-        <w:jc w:val="left"/>
-        <w:rPr>
-          <w:color w:val="000000"/>
-          <w:sz w:val="32"/>
-          <w:szCs w:val="32"/>
-          <w:u w:val="none"/>
-        </w:rPr>
-      </w:pPr>
-      <w:r>
-        <w:rPr>
-          <w:color w:val="000000"/>
-          <w:sz w:val="32"/>
-          <w:szCs w:val="32"/>
-          <w:u w:val="none"/>
-        </w:rPr>
       </w:r>
     </w:p>
     <w:p>
@@ -19027,102 +19142,6 @@
           <w:u w:val="none"/>
         </w:rPr>
         <w:t>Le code de Nuremberg ne sera jamais appliqué tel quel en droit français, mais sera une source d’inspiration majeure de nos lois relatives à la bioéthique.</w:t>
-      </w:r>
-    </w:p>
-    <w:p>
-      <w:pPr>
-        <w:pStyle w:val="TextBody"/>
-        <w:bidi w:val="0"/>
-        <w:jc w:val="left"/>
-        <w:rPr>
-          <w:rFonts w:ascii="Liberation Serif" w:hAnsi="Liberation Serif"/>
-          <w:b w:val="false"/>
-          <w:i w:val="false"/>
-          <w:caps w:val="false"/>
-          <w:smallCaps w:val="false"/>
-          <w:color w:val="222222"/>
-          <w:spacing w:val="0"/>
-          <w:sz w:val="32"/>
-          <w:szCs w:val="32"/>
-          <w:u w:val="none"/>
-        </w:rPr>
-      </w:pPr>
-      <w:r>
-        <w:rPr>
-          <w:b w:val="false"/>
-          <w:i w:val="false"/>
-          <w:caps w:val="false"/>
-          <w:smallCaps w:val="false"/>
-          <w:color w:val="222222"/>
-          <w:spacing w:val="0"/>
-          <w:sz w:val="32"/>
-          <w:szCs w:val="32"/>
-          <w:u w:val="none"/>
-        </w:rPr>
-      </w:r>
-    </w:p>
-    <w:p>
-      <w:pPr>
-        <w:pStyle w:val="TextBody"/>
-        <w:bidi w:val="0"/>
-        <w:jc w:val="left"/>
-        <w:rPr>
-          <w:rFonts w:ascii="Liberation Serif" w:hAnsi="Liberation Serif"/>
-          <w:b w:val="false"/>
-          <w:i w:val="false"/>
-          <w:caps w:val="false"/>
-          <w:smallCaps w:val="false"/>
-          <w:color w:val="222222"/>
-          <w:spacing w:val="0"/>
-          <w:sz w:val="32"/>
-          <w:szCs w:val="32"/>
-          <w:u w:val="none"/>
-        </w:rPr>
-      </w:pPr>
-      <w:r>
-        <w:rPr>
-          <w:b w:val="false"/>
-          <w:i w:val="false"/>
-          <w:caps w:val="false"/>
-          <w:smallCaps w:val="false"/>
-          <w:color w:val="222222"/>
-          <w:spacing w:val="0"/>
-          <w:sz w:val="32"/>
-          <w:szCs w:val="32"/>
-          <w:u w:val="none"/>
-        </w:rPr>
-      </w:r>
-    </w:p>
-    <w:p>
-      <w:pPr>
-        <w:pStyle w:val="TextBody"/>
-        <w:bidi w:val="0"/>
-        <w:jc w:val="left"/>
-        <w:rPr>
-          <w:rFonts w:ascii="Liberation Serif" w:hAnsi="Liberation Serif"/>
-          <w:b w:val="false"/>
-          <w:i w:val="false"/>
-          <w:caps w:val="false"/>
-          <w:smallCaps w:val="false"/>
-          <w:color w:val="222222"/>
-          <w:spacing w:val="0"/>
-          <w:sz w:val="32"/>
-          <w:szCs w:val="32"/>
-          <w:u w:val="none"/>
-        </w:rPr>
-      </w:pPr>
-      <w:r>
-        <w:rPr>
-          <w:b w:val="false"/>
-          <w:i w:val="false"/>
-          <w:caps w:val="false"/>
-          <w:smallCaps w:val="false"/>
-          <w:color w:val="222222"/>
-          <w:spacing w:val="0"/>
-          <w:sz w:val="32"/>
-          <w:szCs w:val="32"/>
-          <w:u w:val="none"/>
-        </w:rPr>
       </w:r>
     </w:p>
     <w:p>
@@ -19675,107 +19694,580 @@
     </w:p>
     <w:p>
       <w:pPr>
-        <w:pStyle w:val="Normal"/>
-        <w:bidi w:val="0"/>
-        <w:jc w:val="left"/>
-        <w:rPr>
-          <w:color w:val="000000"/>
-          <w:sz w:val="32"/>
-          <w:szCs w:val="32"/>
-          <w:u w:val="none"/>
-        </w:rPr>
-      </w:pPr>
-      <w:r>
-        <w:rPr>
-          <w:color w:val="000000"/>
-          <w:sz w:val="32"/>
-          <w:szCs w:val="32"/>
-          <w:u w:val="none"/>
-        </w:rPr>
-      </w:r>
-    </w:p>
-    <w:p>
-      <w:pPr>
-        <w:pStyle w:val="Normal"/>
-        <w:bidi w:val="0"/>
-        <w:jc w:val="left"/>
-        <w:rPr>
-          <w:color w:val="000000"/>
-          <w:sz w:val="32"/>
-          <w:szCs w:val="32"/>
-          <w:u w:val="none"/>
-        </w:rPr>
-      </w:pPr>
-      <w:r>
-        <w:rPr>
-          <w:color w:val="000000"/>
-          <w:sz w:val="32"/>
-          <w:szCs w:val="32"/>
-          <w:u w:val="none"/>
-        </w:rPr>
-      </w:r>
-    </w:p>
-    <w:p>
-      <w:pPr>
-        <w:pStyle w:val="Normal"/>
-        <w:bidi w:val="0"/>
-        <w:jc w:val="left"/>
-        <w:rPr>
-          <w:color w:val="000000"/>
-          <w:sz w:val="32"/>
-          <w:szCs w:val="32"/>
-          <w:u w:val="none"/>
-        </w:rPr>
-      </w:pPr>
-      <w:r>
-        <w:rPr>
-          <w:color w:val="000000"/>
-          <w:sz w:val="32"/>
-          <w:szCs w:val="32"/>
-          <w:u w:val="none"/>
-        </w:rPr>
-      </w:r>
-    </w:p>
-    <w:p>
-      <w:pPr>
-        <w:pStyle w:val="Normal"/>
-        <w:bidi w:val="0"/>
-        <w:jc w:val="left"/>
-        <w:rPr>
-          <w:color w:val="000000"/>
-          <w:sz w:val="32"/>
-          <w:szCs w:val="32"/>
-          <w:u w:val="none"/>
-        </w:rPr>
-      </w:pPr>
-      <w:r>
-        <w:rPr>
-          <w:color w:val="000000"/>
-          <w:sz w:val="32"/>
-          <w:szCs w:val="32"/>
-          <w:u w:val="none"/>
-        </w:rPr>
-      </w:r>
-    </w:p>
-    <w:p>
-      <w:pPr>
-        <w:pStyle w:val="Normal"/>
-        <w:bidi w:val="0"/>
-        <w:jc w:val="left"/>
-        <w:rPr>
-          <w:color w:val="000000"/>
-          <w:sz w:val="32"/>
-          <w:szCs w:val="32"/>
-          <w:u w:val="none"/>
-        </w:rPr>
-      </w:pPr>
-      <w:r>
-        <w:rPr>
-          <w:color w:val="000000"/>
-          <w:sz w:val="32"/>
-          <w:szCs w:val="32"/>
-          <w:u w:val="none"/>
-        </w:rPr>
+        <w:pStyle w:val="TextBody"/>
+        <w:widowControl/>
+        <w:pBdr/>
+        <w:bidi w:val="0"/>
+        <w:spacing w:before="0" w:after="0"/>
+        <w:jc w:val="left"/>
+        <w:rPr>
+          <w:rFonts w:ascii="Liberation Serif" w:hAnsi="Liberation Serif"/>
+          <w:b w:val="false"/>
+          <w:i w:val="false"/>
+          <w:caps w:val="false"/>
+          <w:smallCaps w:val="false"/>
+          <w:color w:val="222222"/>
+          <w:spacing w:val="0"/>
+          <w:sz w:val="32"/>
+          <w:szCs w:val="32"/>
+        </w:rPr>
+      </w:pPr>
+      <w:r>
+        <w:rPr>
+          <w:b w:val="false"/>
+          <w:i w:val="false"/>
+          <w:caps w:val="false"/>
+          <w:smallCaps w:val="false"/>
+          <w:color w:val="222222"/>
+          <w:spacing w:val="0"/>
+          <w:sz w:val="32"/>
+          <w:szCs w:val="32"/>
+        </w:rPr>
+      </w:r>
+    </w:p>
+    <w:p>
+      <w:pPr>
+        <w:pStyle w:val="Heading3"/>
+        <w:numPr>
+          <w:ilvl w:val="0"/>
+          <w:numId w:val="0"/>
+        </w:numPr>
+        <w:bidi w:val="0"/>
+        <w:spacing w:before="140" w:after="120"/>
+        <w:jc w:val="left"/>
+        <w:outlineLvl w:val="2"/>
+        <w:rPr/>
+      </w:pPr>
+      <w:bookmarkStart w:id="40" w:name="__RefHeading___Toc6072_2280859944"/>
+      <w:bookmarkEnd w:id="40"/>
+      <w:r>
+        <w:rPr/>
+        <w:t>Conclusion :</w:t>
+      </w:r>
+    </w:p>
+    <w:p>
+      <w:pPr>
+        <w:pStyle w:val="TextBody"/>
+        <w:widowControl/>
+        <w:pBdr/>
+        <w:bidi w:val="0"/>
+        <w:spacing w:before="0" w:after="0"/>
+        <w:jc w:val="left"/>
+        <w:rPr>
+          <w:rFonts w:ascii="Liberation Serif" w:hAnsi="Liberation Serif"/>
+          <w:b w:val="false"/>
+          <w:i w:val="false"/>
+          <w:caps w:val="false"/>
+          <w:smallCaps w:val="false"/>
+          <w:color w:val="222222"/>
+          <w:spacing w:val="0"/>
+          <w:sz w:val="32"/>
+          <w:szCs w:val="32"/>
+        </w:rPr>
+      </w:pPr>
+      <w:r>
+        <w:rPr>
+          <w:b w:val="false"/>
+          <w:i w:val="false"/>
+          <w:caps w:val="false"/>
+          <w:smallCaps w:val="false"/>
+          <w:color w:val="222222"/>
+          <w:spacing w:val="0"/>
+          <w:sz w:val="32"/>
+          <w:szCs w:val="32"/>
+        </w:rPr>
+      </w:r>
+    </w:p>
+    <w:p>
+      <w:pPr>
+        <w:pStyle w:val="TextBody"/>
+        <w:widowControl/>
+        <w:pBdr/>
+        <w:bidi w:val="0"/>
+        <w:spacing w:before="0" w:after="0"/>
+        <w:jc w:val="left"/>
+        <w:rPr>
+          <w:rFonts w:ascii="Liberation Serif" w:hAnsi="Liberation Serif"/>
+          <w:b w:val="false"/>
+          <w:i w:val="false"/>
+          <w:caps w:val="false"/>
+          <w:smallCaps w:val="false"/>
+          <w:color w:val="222222"/>
+          <w:spacing w:val="0"/>
+          <w:sz w:val="32"/>
+          <w:szCs w:val="32"/>
+        </w:rPr>
+      </w:pPr>
+      <w:r>
+        <w:rPr>
+          <w:b w:val="false"/>
+          <w:i w:val="false"/>
+          <w:caps w:val="false"/>
+          <w:smallCaps w:val="false"/>
+          <w:color w:val="222222"/>
+          <w:spacing w:val="0"/>
+          <w:sz w:val="32"/>
+          <w:szCs w:val="32"/>
+        </w:rPr>
+        <w:t>Pour résumé et conclure cette partie :</w:t>
+      </w:r>
+    </w:p>
+    <w:p>
+      <w:pPr>
+        <w:pStyle w:val="TextBody"/>
+        <w:widowControl/>
+        <w:numPr>
+          <w:ilvl w:val="0"/>
+          <w:numId w:val="12"/>
+        </w:numPr>
+        <w:pBdr/>
+        <w:bidi w:val="0"/>
+        <w:spacing w:before="0" w:after="0"/>
+        <w:jc w:val="left"/>
+        <w:rPr>
+          <w:rFonts w:ascii="Liberation Serif" w:hAnsi="Liberation Serif"/>
+          <w:b w:val="false"/>
+          <w:i w:val="false"/>
+          <w:caps w:val="false"/>
+          <w:smallCaps w:val="false"/>
+          <w:color w:val="222222"/>
+          <w:spacing w:val="0"/>
+          <w:sz w:val="32"/>
+          <w:szCs w:val="32"/>
+        </w:rPr>
+      </w:pPr>
+      <w:r>
+        <w:rPr>
+          <w:b w:val="false"/>
+          <w:i w:val="false"/>
+          <w:caps w:val="false"/>
+          <w:smallCaps w:val="false"/>
+          <w:color w:val="222222"/>
+          <w:spacing w:val="0"/>
+          <w:sz w:val="32"/>
+          <w:szCs w:val="32"/>
+        </w:rPr>
+        <w:t xml:space="preserve">Toute réflexions éthiques s’inscrit dans un processus historique et culturelle. </w:t>
+      </w:r>
+      <w:r>
+        <w:rPr>
+          <w:b w:val="false"/>
+          <w:i w:val="false"/>
+          <w:caps w:val="false"/>
+          <w:smallCaps w:val="false"/>
+          <w:color w:val="222222"/>
+          <w:spacing w:val="0"/>
+          <w:sz w:val="32"/>
+          <w:szCs w:val="32"/>
+        </w:rPr>
+        <w:t>Ce relativisme morale est réduit par le caractère universelle que l’on peut reconnaître à certaines valeurs morales.</w:t>
+      </w:r>
+    </w:p>
+    <w:p>
+      <w:pPr>
+        <w:pStyle w:val="TextBody"/>
+        <w:widowControl/>
+        <w:numPr>
+          <w:ilvl w:val="0"/>
+          <w:numId w:val="12"/>
+        </w:numPr>
+        <w:pBdr/>
+        <w:bidi w:val="0"/>
+        <w:spacing w:before="0" w:after="0"/>
+        <w:jc w:val="left"/>
+        <w:rPr>
+          <w:rFonts w:ascii="Liberation Serif" w:hAnsi="Liberation Serif"/>
+          <w:b w:val="false"/>
+          <w:i w:val="false"/>
+          <w:caps w:val="false"/>
+          <w:smallCaps w:val="false"/>
+          <w:color w:val="222222"/>
+          <w:spacing w:val="0"/>
+          <w:sz w:val="32"/>
+          <w:szCs w:val="32"/>
+        </w:rPr>
+      </w:pPr>
+      <w:r>
+        <w:rPr>
+          <w:b w:val="false"/>
+          <w:i w:val="false"/>
+          <w:caps w:val="false"/>
+          <w:smallCaps w:val="false"/>
+          <w:color w:val="222222"/>
+          <w:spacing w:val="0"/>
+          <w:sz w:val="32"/>
+          <w:szCs w:val="32"/>
+        </w:rPr>
+        <w:t>Savoir-faire techniques et déontologiques sont distincts, ce qui i</w:t>
+      </w:r>
+      <w:r>
+        <w:rPr>
+          <w:b w:val="false"/>
+          <w:i w:val="false"/>
+          <w:caps w:val="false"/>
+          <w:smallCaps w:val="false"/>
+          <w:color w:val="222222"/>
+          <w:spacing w:val="0"/>
+          <w:sz w:val="32"/>
+          <w:szCs w:val="32"/>
+        </w:rPr>
+        <w:t xml:space="preserve">mplique que l’expertise technique n’induit pas l’expertise déontologique. </w:t>
+      </w:r>
+    </w:p>
+    <w:p>
+      <w:pPr>
+        <w:pStyle w:val="TextBody"/>
+        <w:widowControl/>
+        <w:numPr>
+          <w:ilvl w:val="0"/>
+          <w:numId w:val="0"/>
+        </w:numPr>
+        <w:pBdr/>
+        <w:bidi w:val="0"/>
+        <w:spacing w:before="0" w:after="0"/>
+        <w:ind w:left="720" w:hanging="0"/>
+        <w:jc w:val="left"/>
+        <w:rPr>
+          <w:rFonts w:ascii="Liberation Serif" w:hAnsi="Liberation Serif"/>
+          <w:b w:val="false"/>
+          <w:i w:val="false"/>
+          <w:caps w:val="false"/>
+          <w:smallCaps w:val="false"/>
+          <w:color w:val="222222"/>
+          <w:spacing w:val="0"/>
+          <w:sz w:val="32"/>
+          <w:szCs w:val="32"/>
+        </w:rPr>
+      </w:pPr>
+      <w:r>
+        <w:rPr>
+          <w:b w:val="false"/>
+          <w:i w:val="false"/>
+          <w:caps w:val="false"/>
+          <w:smallCaps w:val="false"/>
+          <w:color w:val="222222"/>
+          <w:spacing w:val="0"/>
+          <w:sz w:val="32"/>
+          <w:szCs w:val="32"/>
+        </w:rPr>
+        <w:t>Néanmoins les bonnes pratiques techniques favorisent les bonnes pratiques déontologiques, et vice et versa.</w:t>
+      </w:r>
+    </w:p>
+    <w:p>
+      <w:pPr>
+        <w:pStyle w:val="TextBody"/>
+        <w:widowControl/>
+        <w:numPr>
+          <w:ilvl w:val="0"/>
+          <w:numId w:val="12"/>
+        </w:numPr>
+        <w:pBdr/>
+        <w:bidi w:val="0"/>
+        <w:spacing w:before="0" w:after="0"/>
+        <w:jc w:val="left"/>
+        <w:rPr>
+          <w:rFonts w:ascii="Liberation Serif" w:hAnsi="Liberation Serif"/>
+          <w:b w:val="false"/>
+          <w:i w:val="false"/>
+          <w:caps w:val="false"/>
+          <w:smallCaps w:val="false"/>
+          <w:color w:val="222222"/>
+          <w:spacing w:val="0"/>
+          <w:sz w:val="32"/>
+          <w:szCs w:val="32"/>
+        </w:rPr>
+      </w:pPr>
+      <w:r>
+        <w:rPr>
+          <w:b w:val="false"/>
+          <w:i w:val="false"/>
+          <w:caps w:val="false"/>
+          <w:smallCaps w:val="false"/>
+          <w:color w:val="222222"/>
+          <w:spacing w:val="0"/>
+          <w:sz w:val="32"/>
+          <w:szCs w:val="32"/>
+        </w:rPr>
+        <w:t>On retrouve dans la</w:t>
+      </w:r>
+      <w:r>
+        <w:rPr>
+          <w:b w:val="false"/>
+          <w:i w:val="false"/>
+          <w:caps w:val="false"/>
+          <w:smallCaps w:val="false"/>
+          <w:color w:val="222222"/>
+          <w:spacing w:val="0"/>
+          <w:sz w:val="32"/>
+          <w:szCs w:val="32"/>
+        </w:rPr>
+        <w:t xml:space="preserve"> justification de pratiques immorales </w:t>
+      </w:r>
+      <w:r>
+        <w:rPr>
+          <w:b w:val="false"/>
+          <w:i w:val="false"/>
+          <w:caps w:val="false"/>
+          <w:smallCaps w:val="false"/>
+          <w:color w:val="222222"/>
+          <w:spacing w:val="0"/>
+          <w:sz w:val="32"/>
+          <w:szCs w:val="32"/>
+        </w:rPr>
+        <w:t>un certaine invariance</w:t>
+      </w:r>
+      <w:r>
+        <w:rPr>
+          <w:b w:val="false"/>
+          <w:i w:val="false"/>
+          <w:caps w:val="false"/>
+          <w:smallCaps w:val="false"/>
+          <w:color w:val="222222"/>
+          <w:spacing w:val="0"/>
+          <w:sz w:val="32"/>
+          <w:szCs w:val="32"/>
+        </w:rPr>
+        <w:t xml:space="preserve"> </w:t>
+      </w:r>
+      <w:r>
+        <w:rPr>
+          <w:b w:val="false"/>
+          <w:i w:val="false"/>
+          <w:caps w:val="false"/>
+          <w:smallCaps w:val="false"/>
+          <w:color w:val="222222"/>
+          <w:spacing w:val="0"/>
+          <w:sz w:val="32"/>
+          <w:szCs w:val="32"/>
+        </w:rPr>
+        <w:t>au cours des différentes périodes et contextes :</w:t>
+      </w:r>
+    </w:p>
+    <w:p>
+      <w:pPr>
+        <w:pStyle w:val="TextBody"/>
+        <w:widowControl/>
+        <w:numPr>
+          <w:ilvl w:val="1"/>
+          <w:numId w:val="12"/>
+        </w:numPr>
+        <w:pBdr/>
+        <w:bidi w:val="0"/>
+        <w:spacing w:before="0" w:after="0"/>
+        <w:jc w:val="left"/>
+        <w:rPr>
+          <w:rFonts w:ascii="Liberation Serif" w:hAnsi="Liberation Serif"/>
+          <w:b w:val="false"/>
+          <w:i w:val="false"/>
+          <w:caps w:val="false"/>
+          <w:smallCaps w:val="false"/>
+          <w:color w:val="222222"/>
+          <w:spacing w:val="0"/>
+          <w:sz w:val="32"/>
+          <w:szCs w:val="32"/>
+        </w:rPr>
+      </w:pPr>
+      <w:r>
+        <w:rPr>
+          <w:b w:val="false"/>
+          <w:i w:val="false"/>
+          <w:caps w:val="false"/>
+          <w:smallCaps w:val="false"/>
+          <w:color w:val="222222"/>
+          <w:spacing w:val="0"/>
+          <w:sz w:val="32"/>
+          <w:szCs w:val="32"/>
+        </w:rPr>
+        <w:t>Une logique utilitariste jusqu’au boutiste (la fin justifie les moyens)</w:t>
+      </w:r>
+    </w:p>
+    <w:p>
+      <w:pPr>
+        <w:pStyle w:val="TextBody"/>
+        <w:widowControl/>
+        <w:numPr>
+          <w:ilvl w:val="1"/>
+          <w:numId w:val="12"/>
+        </w:numPr>
+        <w:pBdr/>
+        <w:bidi w:val="0"/>
+        <w:spacing w:before="0" w:after="0"/>
+        <w:jc w:val="left"/>
+        <w:rPr>
+          <w:rFonts w:ascii="Liberation Serif" w:hAnsi="Liberation Serif"/>
+          <w:b w:val="false"/>
+          <w:i w:val="false"/>
+          <w:caps w:val="false"/>
+          <w:smallCaps w:val="false"/>
+          <w:color w:val="222222"/>
+          <w:spacing w:val="0"/>
+          <w:sz w:val="32"/>
+          <w:szCs w:val="32"/>
+        </w:rPr>
+      </w:pPr>
+      <w:r>
+        <w:rPr>
+          <w:b w:val="false"/>
+          <w:i w:val="false"/>
+          <w:caps w:val="false"/>
+          <w:smallCaps w:val="false"/>
+          <w:color w:val="222222"/>
+          <w:spacing w:val="0"/>
+          <w:sz w:val="32"/>
+          <w:szCs w:val="32"/>
+        </w:rPr>
+        <w:t>La remise en cause de la responsabilité individuelle au profit de la responsabilité collective</w:t>
+      </w:r>
+    </w:p>
+    <w:p>
+      <w:pPr>
+        <w:pStyle w:val="TextBody"/>
+        <w:widowControl/>
+        <w:numPr>
+          <w:ilvl w:val="1"/>
+          <w:numId w:val="12"/>
+        </w:numPr>
+        <w:pBdr/>
+        <w:bidi w:val="0"/>
+        <w:spacing w:before="0" w:after="0"/>
+        <w:jc w:val="left"/>
+        <w:rPr>
+          <w:rFonts w:ascii="Liberation Serif" w:hAnsi="Liberation Serif"/>
+          <w:b w:val="false"/>
+          <w:i w:val="false"/>
+          <w:caps w:val="false"/>
+          <w:smallCaps w:val="false"/>
+          <w:color w:val="222222"/>
+          <w:spacing w:val="0"/>
+          <w:sz w:val="32"/>
+          <w:szCs w:val="32"/>
+        </w:rPr>
+      </w:pPr>
+      <w:r>
+        <w:rPr>
+          <w:b w:val="false"/>
+          <w:i w:val="false"/>
+          <w:caps w:val="false"/>
+          <w:smallCaps w:val="false"/>
+          <w:color w:val="222222"/>
+          <w:spacing w:val="0"/>
+          <w:sz w:val="32"/>
+          <w:szCs w:val="32"/>
+        </w:rPr>
+        <w:t xml:space="preserve"> </w:t>
+      </w:r>
+      <w:r>
+        <w:rPr>
+          <w:b w:val="false"/>
+          <w:i w:val="false"/>
+          <w:caps w:val="false"/>
+          <w:smallCaps w:val="false"/>
+          <w:color w:val="222222"/>
+          <w:spacing w:val="0"/>
+          <w:sz w:val="32"/>
+          <w:szCs w:val="32"/>
+        </w:rPr>
+        <w:t>L’invocation de l’ignorance des faits ou/et des règles</w:t>
+      </w:r>
+    </w:p>
+    <w:p>
+      <w:pPr>
+        <w:pStyle w:val="TextBody"/>
+        <w:widowControl/>
+        <w:numPr>
+          <w:ilvl w:val="1"/>
+          <w:numId w:val="12"/>
+        </w:numPr>
+        <w:pBdr/>
+        <w:bidi w:val="0"/>
+        <w:spacing w:before="0" w:after="0"/>
+        <w:jc w:val="left"/>
+        <w:rPr>
+          <w:rFonts w:ascii="Liberation Serif" w:hAnsi="Liberation Serif"/>
+          <w:b w:val="false"/>
+          <w:i w:val="false"/>
+          <w:caps w:val="false"/>
+          <w:smallCaps w:val="false"/>
+          <w:color w:val="222222"/>
+          <w:spacing w:val="0"/>
+          <w:sz w:val="32"/>
+          <w:szCs w:val="32"/>
+        </w:rPr>
+      </w:pPr>
+      <w:r>
+        <w:rPr>
+          <w:b w:val="false"/>
+          <w:i w:val="false"/>
+          <w:caps w:val="false"/>
+          <w:smallCaps w:val="false"/>
+          <w:color w:val="222222"/>
+          <w:spacing w:val="0"/>
+          <w:sz w:val="32"/>
+          <w:szCs w:val="32"/>
+        </w:rPr>
+        <w:t>La non application de la règle à la situation particulière</w:t>
+      </w:r>
+    </w:p>
+    <w:p>
+      <w:pPr>
+        <w:pStyle w:val="Normal"/>
+        <w:bidi w:val="0"/>
+        <w:jc w:val="left"/>
+        <w:rPr>
+          <w:color w:val="000000"/>
+          <w:sz w:val="32"/>
+          <w:szCs w:val="32"/>
+          <w:u w:val="none"/>
+        </w:rPr>
+      </w:pPr>
+      <w:r>
+        <w:rPr>
+          <w:color w:val="000000"/>
+          <w:sz w:val="32"/>
+          <w:szCs w:val="32"/>
+          <w:u w:val="none"/>
+        </w:rPr>
+      </w:r>
+    </w:p>
+    <w:p>
+      <w:pPr>
+        <w:pStyle w:val="Normal"/>
+        <w:bidi w:val="0"/>
+        <w:jc w:val="left"/>
+        <w:rPr>
+          <w:color w:val="000000"/>
+          <w:sz w:val="32"/>
+          <w:szCs w:val="32"/>
+          <w:u w:val="none"/>
+        </w:rPr>
+      </w:pPr>
+      <w:r>
+        <w:rPr>
+          <w:color w:val="000000"/>
+          <w:sz w:val="32"/>
+          <w:szCs w:val="32"/>
+          <w:u w:val="none"/>
+        </w:rPr>
+      </w:r>
+    </w:p>
+    <w:p>
+      <w:pPr>
+        <w:pStyle w:val="Heading3"/>
+        <w:numPr>
+          <w:ilvl w:val="0"/>
+          <w:numId w:val="0"/>
+        </w:numPr>
+        <w:bidi w:val="0"/>
+        <w:spacing w:before="140" w:after="120"/>
+        <w:jc w:val="left"/>
+        <w:outlineLvl w:val="2"/>
+        <w:rPr/>
+      </w:pPr>
+      <w:bookmarkStart w:id="41" w:name="__RefHeading___Toc6064_2280859944"/>
+      <w:bookmarkEnd w:id="41"/>
+      <w:r>
+        <w:rPr/>
+        <w:t>Ethique et progrés techniques :</w:t>
       </w:r>
     </w:p>
     <w:p>
@@ -19887,23 +20379,15 @@
     </w:p>
     <w:p>
       <w:pPr>
-        <w:pStyle w:val="Normal"/>
-        <w:bidi w:val="0"/>
-        <w:jc w:val="left"/>
-        <w:rPr>
-          <w:color w:val="000000"/>
-          <w:sz w:val="36"/>
-          <w:szCs w:val="36"/>
-          <w:u w:val="single"/>
-        </w:rPr>
-      </w:pPr>
-      <w:r>
-        <w:rPr>
-          <w:color w:val="000000"/>
-          <w:sz w:val="36"/>
-          <w:szCs w:val="36"/>
-          <w:u w:val="single"/>
-        </w:rPr>
+        <w:pStyle w:val="Heading4"/>
+        <w:bidi w:val="0"/>
+        <w:jc w:val="left"/>
+        <w:rPr/>
+      </w:pPr>
+      <w:bookmarkStart w:id="42" w:name="__RefHeading___Toc6066_2280859944"/>
+      <w:bookmarkEnd w:id="42"/>
+      <w:r>
+        <w:rPr/>
         <w:t>Apparition de la biomédecine :</w:t>
       </w:r>
     </w:p>
@@ -20258,23 +20742,15 @@
     </w:p>
     <w:p>
       <w:pPr>
-        <w:pStyle w:val="Normal"/>
-        <w:bidi w:val="0"/>
-        <w:jc w:val="left"/>
-        <w:rPr>
-          <w:color w:val="000000"/>
-          <w:sz w:val="32"/>
-          <w:szCs w:val="32"/>
-          <w:u w:val="single"/>
-        </w:rPr>
-      </w:pPr>
-      <w:r>
-        <w:rPr>
-          <w:color w:val="000000"/>
-          <w:sz w:val="32"/>
-          <w:szCs w:val="32"/>
-          <w:u w:val="single"/>
-        </w:rPr>
+        <w:pStyle w:val="Heading5"/>
+        <w:bidi w:val="0"/>
+        <w:jc w:val="left"/>
+        <w:rPr/>
+      </w:pPr>
+      <w:bookmarkStart w:id="43" w:name="__RefHeading___Toc6068_2280859944"/>
+      <w:bookmarkEnd w:id="43"/>
+      <w:r>
+        <w:rPr/>
         <w:t>Exemple des progrès de la biomédecine : L’implant cochléaire</w:t>
       </w:r>
     </w:p>
@@ -20734,21 +21210,292 @@
       <w:pPr>
         <w:pStyle w:val="Normal"/>
         <w:bidi w:val="0"/>
-        <w:jc w:val="center"/>
-        <w:rPr>
-          <w:color w:val="000000"/>
-          <w:sz w:val="40"/>
-          <w:szCs w:val="40"/>
+        <w:jc w:val="left"/>
+        <w:rPr>
+          <w:color w:val="000000"/>
+          <w:sz w:val="32"/>
+          <w:szCs w:val="32"/>
           <w:u w:val="single"/>
         </w:rPr>
       </w:pPr>
       <w:r>
         <w:rPr>
           <w:color w:val="000000"/>
-          <w:sz w:val="40"/>
-          <w:szCs w:val="40"/>
+          <w:sz w:val="32"/>
+          <w:szCs w:val="32"/>
           <w:u w:val="single"/>
         </w:rPr>
+      </w:r>
+    </w:p>
+    <w:p>
+      <w:pPr>
+        <w:pStyle w:val="Normal"/>
+        <w:bidi w:val="0"/>
+        <w:jc w:val="left"/>
+        <w:rPr>
+          <w:color w:val="000000"/>
+          <w:sz w:val="32"/>
+          <w:szCs w:val="32"/>
+          <w:u w:val="single"/>
+        </w:rPr>
+      </w:pPr>
+      <w:r>
+        <w:rPr>
+          <w:color w:val="000000"/>
+          <w:sz w:val="32"/>
+          <w:szCs w:val="32"/>
+          <w:u w:val="single"/>
+        </w:rPr>
+      </w:r>
+    </w:p>
+    <w:p>
+      <w:pPr>
+        <w:pStyle w:val="Normal"/>
+        <w:bidi w:val="0"/>
+        <w:jc w:val="left"/>
+        <w:rPr>
+          <w:color w:val="000000"/>
+          <w:sz w:val="32"/>
+          <w:szCs w:val="32"/>
+          <w:u w:val="single"/>
+        </w:rPr>
+      </w:pPr>
+      <w:r>
+        <w:rPr>
+          <w:color w:val="000000"/>
+          <w:sz w:val="32"/>
+          <w:szCs w:val="32"/>
+          <w:u w:val="single"/>
+        </w:rPr>
+      </w:r>
+    </w:p>
+    <w:p>
+      <w:pPr>
+        <w:pStyle w:val="Normal"/>
+        <w:bidi w:val="0"/>
+        <w:jc w:val="left"/>
+        <w:rPr>
+          <w:color w:val="000000"/>
+          <w:sz w:val="32"/>
+          <w:szCs w:val="32"/>
+          <w:u w:val="single"/>
+        </w:rPr>
+      </w:pPr>
+      <w:r>
+        <w:rPr>
+          <w:color w:val="000000"/>
+          <w:sz w:val="32"/>
+          <w:szCs w:val="32"/>
+          <w:u w:val="single"/>
+        </w:rPr>
+      </w:r>
+    </w:p>
+    <w:p>
+      <w:pPr>
+        <w:pStyle w:val="Normal"/>
+        <w:bidi w:val="0"/>
+        <w:jc w:val="left"/>
+        <w:rPr>
+          <w:color w:val="000000"/>
+          <w:sz w:val="32"/>
+          <w:szCs w:val="32"/>
+          <w:u w:val="single"/>
+        </w:rPr>
+      </w:pPr>
+      <w:r>
+        <w:rPr>
+          <w:color w:val="000000"/>
+          <w:sz w:val="32"/>
+          <w:szCs w:val="32"/>
+          <w:u w:val="single"/>
+        </w:rPr>
+      </w:r>
+    </w:p>
+    <w:p>
+      <w:pPr>
+        <w:pStyle w:val="Normal"/>
+        <w:bidi w:val="0"/>
+        <w:jc w:val="left"/>
+        <w:rPr>
+          <w:color w:val="000000"/>
+          <w:sz w:val="32"/>
+          <w:szCs w:val="32"/>
+          <w:u w:val="single"/>
+        </w:rPr>
+      </w:pPr>
+      <w:r>
+        <w:rPr>
+          <w:color w:val="000000"/>
+          <w:sz w:val="32"/>
+          <w:szCs w:val="32"/>
+          <w:u w:val="single"/>
+        </w:rPr>
+      </w:r>
+    </w:p>
+    <w:p>
+      <w:pPr>
+        <w:pStyle w:val="Normal"/>
+        <w:bidi w:val="0"/>
+        <w:jc w:val="left"/>
+        <w:rPr>
+          <w:color w:val="000000"/>
+          <w:sz w:val="32"/>
+          <w:szCs w:val="32"/>
+          <w:u w:val="single"/>
+        </w:rPr>
+      </w:pPr>
+      <w:r>
+        <w:rPr>
+          <w:color w:val="000000"/>
+          <w:sz w:val="32"/>
+          <w:szCs w:val="32"/>
+          <w:u w:val="single"/>
+        </w:rPr>
+      </w:r>
+    </w:p>
+    <w:p>
+      <w:pPr>
+        <w:pStyle w:val="Normal"/>
+        <w:bidi w:val="0"/>
+        <w:jc w:val="left"/>
+        <w:rPr>
+          <w:color w:val="000000"/>
+          <w:sz w:val="32"/>
+          <w:szCs w:val="32"/>
+          <w:u w:val="single"/>
+        </w:rPr>
+      </w:pPr>
+      <w:r>
+        <w:rPr>
+          <w:color w:val="000000"/>
+          <w:sz w:val="32"/>
+          <w:szCs w:val="32"/>
+          <w:u w:val="single"/>
+        </w:rPr>
+      </w:r>
+    </w:p>
+    <w:p>
+      <w:pPr>
+        <w:pStyle w:val="Normal"/>
+        <w:bidi w:val="0"/>
+        <w:jc w:val="left"/>
+        <w:rPr>
+          <w:color w:val="000000"/>
+          <w:sz w:val="32"/>
+          <w:szCs w:val="32"/>
+          <w:u w:val="single"/>
+        </w:rPr>
+      </w:pPr>
+      <w:r>
+        <w:rPr>
+          <w:color w:val="000000"/>
+          <w:sz w:val="32"/>
+          <w:szCs w:val="32"/>
+          <w:u w:val="single"/>
+        </w:rPr>
+      </w:r>
+    </w:p>
+    <w:p>
+      <w:pPr>
+        <w:pStyle w:val="Normal"/>
+        <w:bidi w:val="0"/>
+        <w:jc w:val="left"/>
+        <w:rPr>
+          <w:color w:val="000000"/>
+          <w:sz w:val="32"/>
+          <w:szCs w:val="32"/>
+          <w:u w:val="single"/>
+        </w:rPr>
+      </w:pPr>
+      <w:r>
+        <w:rPr>
+          <w:color w:val="000000"/>
+          <w:sz w:val="32"/>
+          <w:szCs w:val="32"/>
+          <w:u w:val="single"/>
+        </w:rPr>
+      </w:r>
+    </w:p>
+    <w:p>
+      <w:pPr>
+        <w:pStyle w:val="Normal"/>
+        <w:bidi w:val="0"/>
+        <w:jc w:val="left"/>
+        <w:rPr>
+          <w:color w:val="000000"/>
+          <w:sz w:val="32"/>
+          <w:szCs w:val="32"/>
+          <w:u w:val="single"/>
+        </w:rPr>
+      </w:pPr>
+      <w:r>
+        <w:rPr>
+          <w:color w:val="000000"/>
+          <w:sz w:val="32"/>
+          <w:szCs w:val="32"/>
+          <w:u w:val="single"/>
+        </w:rPr>
+      </w:r>
+    </w:p>
+    <w:p>
+      <w:pPr>
+        <w:pStyle w:val="Normal"/>
+        <w:bidi w:val="0"/>
+        <w:jc w:val="left"/>
+        <w:rPr>
+          <w:color w:val="000000"/>
+          <w:sz w:val="32"/>
+          <w:szCs w:val="32"/>
+          <w:u w:val="single"/>
+        </w:rPr>
+      </w:pPr>
+      <w:r>
+        <w:rPr>
+          <w:color w:val="000000"/>
+          <w:sz w:val="32"/>
+          <w:szCs w:val="32"/>
+          <w:u w:val="single"/>
+        </w:rPr>
+      </w:r>
+    </w:p>
+    <w:p>
+      <w:pPr>
+        <w:pStyle w:val="Normal"/>
+        <w:bidi w:val="0"/>
+        <w:jc w:val="left"/>
+        <w:rPr>
+          <w:color w:val="000000"/>
+          <w:sz w:val="32"/>
+          <w:szCs w:val="32"/>
+          <w:u w:val="single"/>
+        </w:rPr>
+      </w:pPr>
+      <w:r>
+        <w:rPr>
+          <w:color w:val="000000"/>
+          <w:sz w:val="32"/>
+          <w:szCs w:val="32"/>
+          <w:u w:val="single"/>
+        </w:rPr>
+      </w:r>
+    </w:p>
+    <w:p>
+      <w:pPr>
+        <w:pStyle w:val="Heading2"/>
+        <w:numPr>
+          <w:ilvl w:val="0"/>
+          <w:numId w:val="0"/>
+        </w:numPr>
+        <w:bidi w:val="0"/>
+        <w:spacing w:before="200" w:after="120"/>
+        <w:jc w:val="left"/>
+        <w:outlineLvl w:val="1"/>
+        <w:rPr/>
+      </w:pPr>
+      <w:bookmarkStart w:id="44" w:name="__RefHeading___Toc6070_2280859944"/>
+      <w:bookmarkEnd w:id="44"/>
+      <w:r>
+        <w:rPr/>
         <w:t>Conséquentialisme et déontologisme</w:t>
       </w:r>
     </w:p>
@@ -39820,8 +40567,8 @@
           <w:u w:val="single"/>
         </w:rPr>
       </w:pPr>
-      <w:bookmarkStart w:id="40" w:name="__RefHeading___Toc5583_2654796477"/>
-      <w:bookmarkEnd w:id="40"/>
+      <w:bookmarkStart w:id="45" w:name="__RefHeading___Toc5583_2654796477"/>
+      <w:bookmarkEnd w:id="45"/>
       <w:r>
         <w:rPr>
           <w:rFonts w:ascii="Liberation Serif" w:hAnsi="Liberation Serif"/>
@@ -64804,6 +65551,152 @@
       </w:pPr>
       <w:rPr>
         <w:rFonts w:ascii="Symbol" w:hAnsi="Symbol" w:cs="Symbol" w:hint="default"/>
+        <w:rFonts w:cs="OpenSymbol"/>
+      </w:rPr>
+    </w:lvl>
+  </w:abstractNum>
+  <w:abstractNum w:abstractNumId="12">
+    <w:lvl w:ilvl="0">
+      <w:start w:val="1"/>
+      <w:numFmt w:val="bullet"/>
+      <w:lvlText w:val=""/>
+      <w:lvlJc w:val="left"/>
+      <w:pPr>
+        <w:tabs>
+          <w:tab w:val="num" w:pos="720"/>
+        </w:tabs>
+        <w:ind w:left="720" w:hanging="360"/>
+      </w:pPr>
+      <w:rPr>
+        <w:rFonts w:ascii="Symbol" w:hAnsi="Symbol" w:cs="Symbol" w:hint="default"/>
+        <w:rFonts w:cs="OpenSymbol"/>
+      </w:rPr>
+    </w:lvl>
+    <w:lvl w:ilvl="1">
+      <w:start w:val="1"/>
+      <w:numFmt w:val="bullet"/>
+      <w:lvlText w:val="◦"/>
+      <w:lvlJc w:val="left"/>
+      <w:pPr>
+        <w:tabs>
+          <w:tab w:val="num" w:pos="1080"/>
+        </w:tabs>
+        <w:ind w:left="1080" w:hanging="360"/>
+      </w:pPr>
+      <w:rPr>
+        <w:rFonts w:ascii="OpenSymbol" w:hAnsi="OpenSymbol" w:cs="OpenSymbol" w:hint="default"/>
+        <w:rFonts w:cs="OpenSymbol"/>
+      </w:rPr>
+    </w:lvl>
+    <w:lvl w:ilvl="2">
+      <w:start w:val="1"/>
+      <w:numFmt w:val="bullet"/>
+      <w:lvlText w:val="▪"/>
+      <w:lvlJc w:val="left"/>
+      <w:pPr>
+        <w:tabs>
+          <w:tab w:val="num" w:pos="1440"/>
+        </w:tabs>
+        <w:ind w:left="1440" w:hanging="360"/>
+      </w:pPr>
+      <w:rPr>
+        <w:rFonts w:ascii="OpenSymbol" w:hAnsi="OpenSymbol" w:cs="OpenSymbol" w:hint="default"/>
+        <w:rFonts w:cs="OpenSymbol"/>
+      </w:rPr>
+    </w:lvl>
+    <w:lvl w:ilvl="3">
+      <w:start w:val="1"/>
+      <w:numFmt w:val="bullet"/>
+      <w:lvlText w:val=""/>
+      <w:lvlJc w:val="left"/>
+      <w:pPr>
+        <w:tabs>
+          <w:tab w:val="num" w:pos="1800"/>
+        </w:tabs>
+        <w:ind w:left="1800" w:hanging="360"/>
+      </w:pPr>
+      <w:rPr>
+        <w:rFonts w:ascii="Symbol" w:hAnsi="Symbol" w:cs="Symbol" w:hint="default"/>
+        <w:rFonts w:cs="OpenSymbol"/>
+      </w:rPr>
+    </w:lvl>
+    <w:lvl w:ilvl="4">
+      <w:start w:val="1"/>
+      <w:numFmt w:val="bullet"/>
+      <w:lvlText w:val="◦"/>
+      <w:lvlJc w:val="left"/>
+      <w:pPr>
+        <w:tabs>
+          <w:tab w:val="num" w:pos="2160"/>
+        </w:tabs>
+        <w:ind w:left="2160" w:hanging="360"/>
+      </w:pPr>
+      <w:rPr>
+        <w:rFonts w:ascii="OpenSymbol" w:hAnsi="OpenSymbol" w:cs="OpenSymbol" w:hint="default"/>
+        <w:rFonts w:cs="OpenSymbol"/>
+      </w:rPr>
+    </w:lvl>
+    <w:lvl w:ilvl="5">
+      <w:start w:val="1"/>
+      <w:numFmt w:val="bullet"/>
+      <w:lvlText w:val="▪"/>
+      <w:lvlJc w:val="left"/>
+      <w:pPr>
+        <w:tabs>
+          <w:tab w:val="num" w:pos="2520"/>
+        </w:tabs>
+        <w:ind w:left="2520" w:hanging="360"/>
+      </w:pPr>
+      <w:rPr>
+        <w:rFonts w:ascii="OpenSymbol" w:hAnsi="OpenSymbol" w:cs="OpenSymbol" w:hint="default"/>
+        <w:rFonts w:cs="OpenSymbol"/>
+      </w:rPr>
+    </w:lvl>
+    <w:lvl w:ilvl="6">
+      <w:start w:val="1"/>
+      <w:numFmt w:val="bullet"/>
+      <w:lvlText w:val=""/>
+      <w:lvlJc w:val="left"/>
+      <w:pPr>
+        <w:tabs>
+          <w:tab w:val="num" w:pos="2880"/>
+        </w:tabs>
+        <w:ind w:left="2880" w:hanging="360"/>
+      </w:pPr>
+      <w:rPr>
+        <w:rFonts w:ascii="Symbol" w:hAnsi="Symbol" w:cs="Symbol" w:hint="default"/>
+        <w:rFonts w:cs="OpenSymbol"/>
+      </w:rPr>
+    </w:lvl>
+    <w:lvl w:ilvl="7">
+      <w:start w:val="1"/>
+      <w:numFmt w:val="bullet"/>
+      <w:lvlText w:val="◦"/>
+      <w:lvlJc w:val="left"/>
+      <w:pPr>
+        <w:tabs>
+          <w:tab w:val="num" w:pos="3240"/>
+        </w:tabs>
+        <w:ind w:left="3240" w:hanging="360"/>
+      </w:pPr>
+      <w:rPr>
+        <w:rFonts w:ascii="OpenSymbol" w:hAnsi="OpenSymbol" w:cs="OpenSymbol" w:hint="default"/>
+        <w:rFonts w:cs="OpenSymbol"/>
+      </w:rPr>
+    </w:lvl>
+    <w:lvl w:ilvl="8">
+      <w:start w:val="1"/>
+      <w:numFmt w:val="bullet"/>
+      <w:lvlText w:val="▪"/>
+      <w:lvlJc w:val="left"/>
+      <w:pPr>
+        <w:tabs>
+          <w:tab w:val="num" w:pos="3600"/>
+        </w:tabs>
+        <w:ind w:left="3600" w:hanging="360"/>
+      </w:pPr>
+      <w:rPr>
+        <w:rFonts w:ascii="OpenSymbol" w:hAnsi="OpenSymbol" w:cs="OpenSymbol" w:hint="default"/>
         <w:rFonts w:cs="OpenSymbol"/>
       </w:rPr>
     </w:lvl>
@@ -64840,6 +65733,9 @@
   </w:num>
   <w:num w:numId="11">
     <w:abstractNumId w:val="11"/>
+  </w:num>
+  <w:num w:numId="12">
+    <w:abstractNumId w:val="12"/>
   </w:num>
 </w:numbering>
 </file>

</xml_diff>

<commit_message>
revu jusqu'à page 35
</commit_message>
<xml_diff>
--- a/Cours/Bioethique 2020.docx
+++ b/Cours/Bioethique 2020.docx
@@ -416,7 +416,7 @@
               </w:rPr>
               <w:t>Avicenne :</w:t>
               <w:tab/>
-              <w:t>7</w:t>
+              <w:t>8</w:t>
             </w:r>
           </w:hyperlink>
         </w:p>
@@ -479,7 +479,7 @@
               </w:rPr>
               <w:t>James Lind :</w:t>
               <w:tab/>
-              <w:t>9</w:t>
+              <w:t>10</w:t>
             </w:r>
           </w:hyperlink>
         </w:p>
@@ -626,7 +626,7 @@
               </w:rPr>
               <w:t>Albert Nesser :</w:t>
               <w:tab/>
-              <w:t>14</w:t>
+              <w:t>15</w:t>
             </w:r>
           </w:hyperlink>
         </w:p>
@@ -668,7 +668,7 @@
               </w:rPr>
               <w:t>Les expérimentations américaines :</w:t>
               <w:tab/>
-              <w:t>15</w:t>
+              <w:t>16</w:t>
             </w:r>
           </w:hyperlink>
         </w:p>
@@ -857,7 +857,7 @@
               </w:rPr>
               <w:t>Les peines :</w:t>
               <w:tab/>
-              <w:t>20</w:t>
+              <w:t>21</w:t>
             </w:r>
           </w:hyperlink>
         </w:p>
@@ -920,7 +920,7 @@
               </w:rPr>
               <w:t>Le code de Nuremberg :</w:t>
               <w:tab/>
-              <w:t>24</w:t>
+              <w:t>25</w:t>
             </w:r>
           </w:hyperlink>
         </w:p>
@@ -1039,6 +1039,90 @@
             <w:jc w:val="left"/>
             <w:rPr/>
           </w:pPr>
+          <w:hyperlink w:anchor="__RefHeading___Toc6128_2197333099">
+            <w:r>
+              <w:rPr>
+                <w:rStyle w:val="IndexLink"/>
+              </w:rPr>
+              <w:t>Le déontologisme :</w:t>
+              <w:tab/>
+              <w:t>32</w:t>
+            </w:r>
+          </w:hyperlink>
+        </w:p>
+        <w:p>
+          <w:pPr>
+            <w:pStyle w:val="Contents4"/>
+            <w:tabs>
+              <w:tab w:val="right" w:pos="9638" w:leader="dot"/>
+            </w:tabs>
+            <w:bidi w:val="0"/>
+            <w:jc w:val="left"/>
+            <w:rPr/>
+          </w:pPr>
+          <w:hyperlink w:anchor="__RefHeading___Toc6130_2197333099">
+            <w:r>
+              <w:rPr>
+                <w:rStyle w:val="IndexLink"/>
+              </w:rPr>
+              <w:t>Kant :</w:t>
+              <w:tab/>
+              <w:t>32</w:t>
+            </w:r>
+          </w:hyperlink>
+        </w:p>
+        <w:p>
+          <w:pPr>
+            <w:pStyle w:val="Contents5"/>
+            <w:tabs>
+              <w:tab w:val="right" w:pos="9638" w:leader="dot"/>
+            </w:tabs>
+            <w:bidi w:val="0"/>
+            <w:jc w:val="left"/>
+            <w:rPr/>
+          </w:pPr>
+          <w:hyperlink w:anchor="__RefHeading___Toc6132_2197333099">
+            <w:r>
+              <w:rPr>
+                <w:rStyle w:val="IndexLink"/>
+              </w:rPr>
+              <w:t>La rupture cosmologico-éthique :</w:t>
+              <w:tab/>
+              <w:t>33</w:t>
+            </w:r>
+          </w:hyperlink>
+        </w:p>
+        <w:p>
+          <w:pPr>
+            <w:pStyle w:val="Contents5"/>
+            <w:tabs>
+              <w:tab w:val="right" w:pos="9638" w:leader="dot"/>
+            </w:tabs>
+            <w:bidi w:val="0"/>
+            <w:jc w:val="left"/>
+            <w:rPr/>
+          </w:pPr>
+          <w:hyperlink w:anchor="__RefHeading___Toc6134_2197333099">
+            <w:r>
+              <w:rPr>
+                <w:rStyle w:val="IndexLink"/>
+              </w:rPr>
+              <w:t>La rupture théologico-éthique :</w:t>
+              <w:tab/>
+              <w:t>34</w:t>
+            </w:r>
+          </w:hyperlink>
+        </w:p>
+        <w:p>
+          <w:pPr>
+            <w:pStyle w:val="Contents3"/>
+            <w:tabs>
+              <w:tab w:val="right" w:pos="9638" w:leader="dot"/>
+            </w:tabs>
+            <w:bidi w:val="0"/>
+            <w:jc w:val="left"/>
+            <w:rPr/>
+          </w:pPr>
           <w:hyperlink w:anchor="__RefHeading___Toc5583_2654796477">
             <w:r>
               <w:rPr>
@@ -19818,7 +19902,7 @@
         <w:widowControl/>
         <w:numPr>
           <w:ilvl w:val="0"/>
-          <w:numId w:val="12"/>
+          <w:numId w:val="8"/>
         </w:numPr>
         <w:pBdr/>
         <w:bidi w:val="0"/>
@@ -19847,7 +19931,7 @@
           <w:sz w:val="32"/>
           <w:szCs w:val="32"/>
         </w:rPr>
-        <w:t xml:space="preserve">Toute réflexions éthiques s’inscrit dans un processus historique et culturelle. </w:t>
+        <w:t xml:space="preserve">Toute réflexion éthique s’inscrit dans un processus historique et culturelle. </w:t>
       </w:r>
       <w:r>
         <w:rPr>
@@ -19860,7 +19944,7 @@
           <w:sz w:val="32"/>
           <w:szCs w:val="32"/>
         </w:rPr>
-        <w:t>Ce relativisme morale est réduit par le caractère universelle que l’on peut reconnaître à certaines valeurs morales.</w:t>
+        <w:t>Ce relativisme morale est réduit par le caractère universelle que l’on peut reconnaître à certaines valeurs.</w:t>
       </w:r>
     </w:p>
     <w:p>
@@ -19869,7 +19953,7 @@
         <w:widowControl/>
         <w:numPr>
           <w:ilvl w:val="0"/>
-          <w:numId w:val="12"/>
+          <w:numId w:val="8"/>
         </w:numPr>
         <w:pBdr/>
         <w:bidi w:val="0"/>
@@ -19959,7 +20043,7 @@
         <w:widowControl/>
         <w:numPr>
           <w:ilvl w:val="0"/>
-          <w:numId w:val="12"/>
+          <w:numId w:val="8"/>
         </w:numPr>
         <w:pBdr/>
         <w:bidi w:val="0"/>
@@ -20049,7 +20133,7 @@
         <w:widowControl/>
         <w:numPr>
           <w:ilvl w:val="1"/>
-          <w:numId w:val="12"/>
+          <w:numId w:val="8"/>
         </w:numPr>
         <w:pBdr/>
         <w:bidi w:val="0"/>
@@ -20087,7 +20171,7 @@
         <w:widowControl/>
         <w:numPr>
           <w:ilvl w:val="1"/>
-          <w:numId w:val="12"/>
+          <w:numId w:val="8"/>
         </w:numPr>
         <w:pBdr/>
         <w:bidi w:val="0"/>
@@ -20125,7 +20209,7 @@
         <w:widowControl/>
         <w:numPr>
           <w:ilvl w:val="1"/>
-          <w:numId w:val="12"/>
+          <w:numId w:val="8"/>
         </w:numPr>
         <w:pBdr/>
         <w:bidi w:val="0"/>
@@ -20176,7 +20260,7 @@
         <w:widowControl/>
         <w:numPr>
           <w:ilvl w:val="1"/>
-          <w:numId w:val="12"/>
+          <w:numId w:val="8"/>
         </w:numPr>
         <w:pBdr/>
         <w:bidi w:val="0"/>
@@ -20206,6 +20290,44 @@
           <w:szCs w:val="32"/>
         </w:rPr>
         <w:t>La non application de la règle à la situation particulière</w:t>
+      </w:r>
+    </w:p>
+    <w:p>
+      <w:pPr>
+        <w:pStyle w:val="TextBody"/>
+        <w:widowControl/>
+        <w:numPr>
+          <w:ilvl w:val="1"/>
+          <w:numId w:val="8"/>
+        </w:numPr>
+        <w:pBdr/>
+        <w:bidi w:val="0"/>
+        <w:spacing w:before="0" w:after="0"/>
+        <w:jc w:val="left"/>
+        <w:rPr>
+          <w:rFonts w:ascii="Liberation Serif" w:hAnsi="Liberation Serif"/>
+          <w:b w:val="false"/>
+          <w:i w:val="false"/>
+          <w:caps w:val="false"/>
+          <w:smallCaps w:val="false"/>
+          <w:color w:val="222222"/>
+          <w:spacing w:val="0"/>
+          <w:sz w:val="32"/>
+          <w:szCs w:val="32"/>
+        </w:rPr>
+      </w:pPr>
+      <w:r>
+        <w:rPr>
+          <w:b w:val="false"/>
+          <w:i w:val="false"/>
+          <w:caps w:val="false"/>
+          <w:smallCaps w:val="false"/>
+          <w:color w:val="222222"/>
+          <w:spacing w:val="0"/>
+          <w:sz w:val="32"/>
+          <w:szCs w:val="32"/>
+        </w:rPr>
+        <w:t>La déshumanisation d’autrui.</w:t>
       </w:r>
     </w:p>
     <w:p>
@@ -21586,20 +21708,56 @@
           <w:szCs w:val="32"/>
           <w:u w:val="none"/>
         </w:rPr>
-        <w:t>Ne confondons pas le déontologisme, encore appelé éthique déontologique (de </w:t>
-      </w:r>
-      <w:r>
-        <w:rPr>
-          <w:rStyle w:val="Emphasis"/>
-          <w:b w:val="false"/>
+        <w:t>On distingue deux grandes écoles de pensées en éthique :</w:t>
+      </w:r>
+    </w:p>
+    <w:p>
+      <w:pPr>
+        <w:pStyle w:val="Normal"/>
+        <w:numPr>
+          <w:ilvl w:val="0"/>
+          <w:numId w:val="13"/>
+        </w:numPr>
+        <w:bidi w:val="0"/>
+        <w:jc w:val="left"/>
+        <w:rPr>
+          <w:color w:val="000000"/>
+          <w:sz w:val="32"/>
+          <w:szCs w:val="32"/>
+          <w:u w:val="single"/>
+        </w:rPr>
+      </w:pPr>
+      <w:r>
+        <w:rPr>
+          <w:b w:val="false"/>
+          <w:i w:val="false"/>
+          <w:caps w:val="false"/>
+          <w:smallCaps w:val="false"/>
           <w:color w:val="323232"/>
           <w:spacing w:val="0"/>
           <w:sz w:val="32"/>
           <w:szCs w:val="32"/>
           <w:u w:val="none"/>
         </w:rPr>
-        <w:t>deon</w:t>
-      </w:r>
+        <w:t>Le déontologisme</w:t>
+      </w:r>
+    </w:p>
+    <w:p>
+      <w:pPr>
+        <w:pStyle w:val="Normal"/>
+        <w:numPr>
+          <w:ilvl w:val="0"/>
+          <w:numId w:val="13"/>
+        </w:numPr>
+        <w:bidi w:val="0"/>
+        <w:jc w:val="left"/>
+        <w:rPr>
+          <w:color w:val="000000"/>
+          <w:sz w:val="32"/>
+          <w:szCs w:val="32"/>
+          <w:u w:val="single"/>
+        </w:rPr>
+      </w:pPr>
       <w:r>
         <w:rPr>
           <w:b w:val="false"/>
@@ -21612,12 +21770,24 @@
           <w:szCs w:val="32"/>
           <w:u w:val="none"/>
         </w:rPr>
-        <w:t>, le devoir en grec), avec ce que l’on nomme une déontologie professionnelle, qui est un cadre définissant les normes et les recommandations propres à l’exercice d’une profession et devant garantir la qualité du service q</w:t>
-      </w:r>
-      <w:r>
-        <w:rPr>
-          <w:b w:val="false"/>
-          <w:bCs w:val="false"/>
+        <w:t>Le conséquentialisme</w:t>
+      </w:r>
+    </w:p>
+    <w:p>
+      <w:pPr>
+        <w:pStyle w:val="Normal"/>
+        <w:bidi w:val="0"/>
+        <w:jc w:val="left"/>
+        <w:rPr>
+          <w:color w:val="000000"/>
+          <w:sz w:val="32"/>
+          <w:szCs w:val="32"/>
+          <w:u w:val="single"/>
+        </w:rPr>
+      </w:pPr>
+      <w:r>
+        <w:rPr>
+          <w:b w:val="false"/>
           <w:i w:val="false"/>
           <w:caps w:val="false"/>
           <w:smallCaps w:val="false"/>
@@ -21627,13 +21797,11 @@
           <w:szCs w:val="32"/>
           <w:u w:val="none"/>
         </w:rPr>
-        <w:t>u’elle doit rendre. L’emploi généralisé du terme de déontologisme, pour désigner une option normative présentée comme concurrentielle au </w:t>
-      </w:r>
-      <w:r>
-        <w:rPr>
-          <w:rStyle w:val="StrongEmphasis"/>
-          <w:b w:val="false"/>
-          <w:bCs w:val="false"/>
+        <w:t>D</w:t>
+      </w:r>
+      <w:r>
+        <w:rPr>
+          <w:b w:val="false"/>
           <w:i w:val="false"/>
           <w:caps w:val="false"/>
           <w:smallCaps w:val="false"/>
@@ -21643,12 +21811,24 @@
           <w:szCs w:val="32"/>
           <w:u w:val="none"/>
         </w:rPr>
-        <w:t>conséquentialisme</w:t>
-      </w:r>
-      <w:r>
-        <w:rPr>
-          <w:b w:val="false"/>
-          <w:bCs w:val="false"/>
+        <w:t>ans une perspective déontologique, il y a des actes à faire et d’autres à ne pas faire et ce, indépendamment des conséquences envisageables ou prévisibles.</w:t>
+      </w:r>
+    </w:p>
+    <w:p>
+      <w:pPr>
+        <w:pStyle w:val="Normal"/>
+        <w:bidi w:val="0"/>
+        <w:jc w:val="left"/>
+        <w:rPr>
+          <w:color w:val="000000"/>
+          <w:sz w:val="32"/>
+          <w:szCs w:val="32"/>
+          <w:u w:val="single"/>
+        </w:rPr>
+      </w:pPr>
+      <w:r>
+        <w:rPr>
+          <w:b w:val="false"/>
           <w:i w:val="false"/>
           <w:caps w:val="false"/>
           <w:smallCaps w:val="false"/>
@@ -21658,25 +21838,51 @@
           <w:szCs w:val="32"/>
           <w:u w:val="none"/>
         </w:rPr>
-        <w:t>, est relativement récent, puisqu’il remonte aux travaux de Rawls sur les principes de justice (</w:t>
-      </w:r>
-      <w:r>
-        <w:rPr>
-          <w:rStyle w:val="Emphasis"/>
-          <w:b w:val="false"/>
-          <w:bCs w:val="false"/>
+        <w:t>Au contraire, dans une perspective conséquentialiste, le caractère morale d’un acte ne peut être déterminé qu en regard des conséquences de cet acte.</w:t>
+      </w:r>
+    </w:p>
+    <w:p>
+      <w:pPr>
+        <w:pStyle w:val="Normal"/>
+        <w:bidi w:val="0"/>
+        <w:jc w:val="left"/>
+        <w:rPr>
+          <w:color w:val="000000"/>
+          <w:sz w:val="32"/>
+          <w:szCs w:val="32"/>
+          <w:u w:val="single"/>
+        </w:rPr>
+      </w:pPr>
+      <w:r>
+        <w:rPr>
+          <w:b w:val="false"/>
+          <w:i w:val="false"/>
+          <w:caps w:val="false"/>
+          <w:smallCaps w:val="false"/>
           <w:color w:val="323232"/>
           <w:spacing w:val="0"/>
           <w:sz w:val="32"/>
           <w:szCs w:val="32"/>
           <w:u w:val="none"/>
         </w:rPr>
-        <w:t>Théorie de la justice</w:t>
-      </w:r>
-      <w:r>
-        <w:rPr>
-          <w:b w:val="false"/>
-          <w:bCs w:val="false"/>
+        <w:t>A noter que le deontologisme ne doit pas être confondu avec la déontologie. Le premier est un courant de pensée philosophique, le deuxième est un terme juridique qui définit un ensemble de règles morales généralement associés à une profession, par exemple on parle de déontologie médicale.</w:t>
+      </w:r>
+    </w:p>
+    <w:p>
+      <w:pPr>
+        <w:pStyle w:val="Normal"/>
+        <w:bidi w:val="0"/>
+        <w:jc w:val="left"/>
+        <w:rPr>
+          <w:color w:val="000000"/>
+          <w:sz w:val="32"/>
+          <w:szCs w:val="32"/>
+          <w:u w:val="single"/>
+        </w:rPr>
+      </w:pPr>
+      <w:r>
+        <w:rPr>
+          <w:b w:val="false"/>
           <w:i w:val="false"/>
           <w:caps w:val="false"/>
           <w:smallCaps w:val="false"/>
@@ -21686,10 +21892,16 @@
           <w:szCs w:val="32"/>
           <w:u w:val="none"/>
         </w:rPr>
-        <w:t>). Comment définir simplement le déo</w:t>
-      </w:r>
-      <w:r>
-        <w:rPr>
+        <w:t>Deuxième remarque, le déontologisme et le conséquentialisme ne sont pas les seules courant de pensées en éthiques, il en existe bien d’autres. On peut considérer que ce sont les deux principaux.</w:t>
+      </w:r>
+    </w:p>
+    <w:p>
+      <w:pPr>
+        <w:pStyle w:val="Normal"/>
+        <w:bidi w:val="0"/>
+        <w:jc w:val="left"/>
+        <w:rPr>
+          <w:rFonts w:ascii="Liberation Serif" w:hAnsi="Liberation Serif"/>
           <w:b w:val="false"/>
           <w:i w:val="false"/>
           <w:caps w:val="false"/>
@@ -21700,10 +21912,11 @@
           <w:szCs w:val="32"/>
           <w:u w:val="none"/>
         </w:rPr>
-        <w:t>ntologisme ? Disons que dans une perspective déontologique, il y a des actes à faire et d’autres à ne pas faire et ce, indépendamment des conséquences envisageables ou prévisibles. Le déontologisme se moque des conséquences. Il entend donc substituer à une posture attachée à promouvoir une situation jugée préférable à une attitude qui pose la question de ce qui doit être</w:t>
-      </w:r>
-      <w:r>
-        <w:rPr>
+      </w:pPr>
+      <w:r>
+        <w:rPr>
+          <w:b w:val="false"/>
+          <w:i w:val="false"/>
           <w:caps w:val="false"/>
           <w:smallCaps w:val="false"/>
           <w:color w:val="323232"/>
@@ -21712,10 +21925,15 @@
           <w:szCs w:val="32"/>
           <w:u w:val="none"/>
         </w:rPr>
-        <w:t> </w:t>
-      </w:r>
-      <w:r>
-        <w:rPr>
+      </w:r>
+    </w:p>
+    <w:p>
+      <w:pPr>
+        <w:pStyle w:val="Normal"/>
+        <w:bidi w:val="0"/>
+        <w:jc w:val="left"/>
+        <w:rPr>
+          <w:rFonts w:ascii="Liberation Serif" w:hAnsi="Liberation Serif"/>
           <w:b w:val="false"/>
           <w:i w:val="false"/>
           <w:caps w:val="false"/>
@@ -21726,16 +21944,9 @@
           <w:szCs w:val="32"/>
           <w:u w:val="none"/>
         </w:rPr>
-        <w:t xml:space="preserve">impérativement fait ou évité. </w:t>
-      </w:r>
-    </w:p>
-    <w:p>
-      <w:pPr>
-        <w:pStyle w:val="Normal"/>
-        <w:bidi w:val="0"/>
-        <w:jc w:val="left"/>
-        <w:rPr>
-          <w:rFonts w:ascii="Liberation Serif" w:hAnsi="Liberation Serif"/>
+      </w:pPr>
+      <w:r>
+        <w:rPr>
           <w:b w:val="false"/>
           <w:i w:val="false"/>
           <w:caps w:val="false"/>
@@ -21746,9 +21957,15 @@
           <w:szCs w:val="32"/>
           <w:u w:val="none"/>
         </w:rPr>
-      </w:pPr>
-      <w:r>
-        <w:rPr>
+      </w:r>
+    </w:p>
+    <w:p>
+      <w:pPr>
+        <w:pStyle w:val="Normal"/>
+        <w:bidi w:val="0"/>
+        <w:jc w:val="left"/>
+        <w:rPr>
+          <w:rFonts w:ascii="Liberation Serif" w:hAnsi="Liberation Serif"/>
           <w:b w:val="false"/>
           <w:i w:val="false"/>
           <w:caps w:val="false"/>
@@ -21759,16 +21976,9 @@
           <w:szCs w:val="32"/>
           <w:u w:val="none"/>
         </w:rPr>
-        <w:t>Kant est un exemple courant d’une philosophie déontologique.</w:t>
-      </w:r>
-    </w:p>
-    <w:p>
-      <w:pPr>
-        <w:pStyle w:val="Normal"/>
-        <w:bidi w:val="0"/>
-        <w:jc w:val="left"/>
-        <w:rPr>
-          <w:rFonts w:ascii="Liberation Serif" w:hAnsi="Liberation Serif"/>
+      </w:pPr>
+      <w:r>
+        <w:rPr>
           <w:b w:val="false"/>
           <w:i w:val="false"/>
           <w:caps w:val="false"/>
@@ -21779,9 +21989,15 @@
           <w:szCs w:val="32"/>
           <w:u w:val="none"/>
         </w:rPr>
-      </w:pPr>
-      <w:r>
-        <w:rPr>
+      </w:r>
+    </w:p>
+    <w:p>
+      <w:pPr>
+        <w:pStyle w:val="Normal"/>
+        <w:bidi w:val="0"/>
+        <w:jc w:val="left"/>
+        <w:rPr>
+          <w:rFonts w:ascii="Liberation Serif" w:hAnsi="Liberation Serif"/>
           <w:b w:val="false"/>
           <w:i w:val="false"/>
           <w:caps w:val="false"/>
@@ -21792,15 +22008,9 @@
           <w:szCs w:val="32"/>
           <w:u w:val="none"/>
         </w:rPr>
-      </w:r>
-    </w:p>
-    <w:p>
-      <w:pPr>
-        <w:pStyle w:val="Normal"/>
-        <w:bidi w:val="0"/>
-        <w:jc w:val="left"/>
-        <w:rPr>
-          <w:rFonts w:ascii="Liberation Serif" w:hAnsi="Liberation Serif"/>
+      </w:pPr>
+      <w:r>
+        <w:rPr>
           <w:b w:val="false"/>
           <w:i w:val="false"/>
           <w:caps w:val="false"/>
@@ -21811,9 +22021,15 @@
           <w:szCs w:val="32"/>
           <w:u w:val="none"/>
         </w:rPr>
-      </w:pPr>
-      <w:r>
-        <w:rPr>
+      </w:r>
+    </w:p>
+    <w:p>
+      <w:pPr>
+        <w:pStyle w:val="Normal"/>
+        <w:bidi w:val="0"/>
+        <w:jc w:val="left"/>
+        <w:rPr>
+          <w:rFonts w:ascii="Liberation Serif" w:hAnsi="Liberation Serif"/>
           <w:b w:val="false"/>
           <w:i w:val="false"/>
           <w:caps w:val="false"/>
@@ -21824,49 +22040,202 @@
           <w:szCs w:val="32"/>
           <w:u w:val="none"/>
         </w:rPr>
-      </w:r>
-    </w:p>
-    <w:p>
-      <w:pPr>
-        <w:pStyle w:val="Normal"/>
-        <w:bidi w:val="0"/>
-        <w:jc w:val="left"/>
-        <w:rPr>
-          <w:color w:val="000000"/>
-          <w:sz w:val="40"/>
-          <w:szCs w:val="40"/>
+      </w:pPr>
+      <w:r>
+        <w:rPr>
+          <w:b w:val="false"/>
+          <w:i w:val="false"/>
+          <w:caps w:val="false"/>
+          <w:smallCaps w:val="false"/>
+          <w:color w:val="323232"/>
+          <w:spacing w:val="0"/>
+          <w:sz w:val="32"/>
+          <w:szCs w:val="32"/>
+          <w:u w:val="none"/>
+        </w:rPr>
+      </w:r>
+    </w:p>
+    <w:p>
+      <w:pPr>
+        <w:pStyle w:val="Normal"/>
+        <w:bidi w:val="0"/>
+        <w:jc w:val="left"/>
+        <w:rPr>
+          <w:rFonts w:ascii="Liberation Serif" w:hAnsi="Liberation Serif"/>
+          <w:b w:val="false"/>
+          <w:i w:val="false"/>
+          <w:caps w:val="false"/>
+          <w:smallCaps w:val="false"/>
+          <w:color w:val="323232"/>
+          <w:spacing w:val="0"/>
+          <w:sz w:val="32"/>
+          <w:szCs w:val="32"/>
+          <w:u w:val="none"/>
+        </w:rPr>
+      </w:pPr>
+      <w:r>
+        <w:rPr>
+          <w:b w:val="false"/>
+          <w:i w:val="false"/>
+          <w:caps w:val="false"/>
+          <w:smallCaps w:val="false"/>
+          <w:color w:val="323232"/>
+          <w:spacing w:val="0"/>
+          <w:sz w:val="32"/>
+          <w:szCs w:val="32"/>
+          <w:u w:val="none"/>
+        </w:rPr>
+      </w:r>
+    </w:p>
+    <w:p>
+      <w:pPr>
+        <w:pStyle w:val="Normal"/>
+        <w:bidi w:val="0"/>
+        <w:jc w:val="left"/>
+        <w:rPr>
+          <w:rFonts w:ascii="Liberation Serif" w:hAnsi="Liberation Serif"/>
+          <w:b w:val="false"/>
+          <w:i w:val="false"/>
+          <w:caps w:val="false"/>
+          <w:smallCaps w:val="false"/>
+          <w:color w:val="323232"/>
+          <w:spacing w:val="0"/>
+          <w:sz w:val="32"/>
+          <w:szCs w:val="32"/>
+          <w:u w:val="none"/>
+        </w:rPr>
+      </w:pPr>
+      <w:r>
+        <w:rPr>
+          <w:b w:val="false"/>
+          <w:i w:val="false"/>
+          <w:caps w:val="false"/>
+          <w:smallCaps w:val="false"/>
+          <w:color w:val="323232"/>
+          <w:spacing w:val="0"/>
+          <w:sz w:val="32"/>
+          <w:szCs w:val="32"/>
+          <w:u w:val="none"/>
+        </w:rPr>
+      </w:r>
+    </w:p>
+    <w:p>
+      <w:pPr>
+        <w:pStyle w:val="Normal"/>
+        <w:bidi w:val="0"/>
+        <w:jc w:val="left"/>
+        <w:rPr>
+          <w:rFonts w:ascii="Liberation Serif" w:hAnsi="Liberation Serif"/>
+          <w:b w:val="false"/>
+          <w:i w:val="false"/>
+          <w:caps w:val="false"/>
+          <w:smallCaps w:val="false"/>
+          <w:color w:val="323232"/>
+          <w:spacing w:val="0"/>
+          <w:sz w:val="32"/>
+          <w:szCs w:val="32"/>
+          <w:u w:val="none"/>
+        </w:rPr>
+      </w:pPr>
+      <w:r>
+        <w:rPr>
+          <w:b w:val="false"/>
+          <w:i w:val="false"/>
+          <w:caps w:val="false"/>
+          <w:smallCaps w:val="false"/>
+          <w:color w:val="323232"/>
+          <w:spacing w:val="0"/>
+          <w:sz w:val="32"/>
+          <w:szCs w:val="32"/>
+          <w:u w:val="none"/>
+        </w:rPr>
+      </w:r>
+    </w:p>
+    <w:p>
+      <w:pPr>
+        <w:pStyle w:val="Heading3"/>
+        <w:numPr>
+          <w:ilvl w:val="0"/>
+          <w:numId w:val="0"/>
+        </w:numPr>
+        <w:bidi w:val="0"/>
+        <w:spacing w:before="140" w:after="120"/>
+        <w:jc w:val="left"/>
+        <w:outlineLvl w:val="2"/>
+        <w:rPr/>
+      </w:pPr>
+      <w:bookmarkStart w:id="45" w:name="__RefHeading___Toc6128_2197333099"/>
+      <w:bookmarkEnd w:id="45"/>
+      <w:r>
+        <w:rPr/>
+        <w:t>Le déontologisme :</w:t>
+      </w:r>
+    </w:p>
+    <w:p>
+      <w:pPr>
+        <w:pStyle w:val="Normal"/>
+        <w:bidi w:val="0"/>
+        <w:jc w:val="left"/>
+        <w:rPr>
+          <w:rFonts w:ascii="Liberation Serif" w:hAnsi="Liberation Serif"/>
+          <w:b w:val="false"/>
+          <w:i w:val="false"/>
+          <w:caps w:val="false"/>
+          <w:smallCaps w:val="false"/>
+          <w:color w:val="323232"/>
+          <w:spacing w:val="0"/>
+          <w:sz w:val="32"/>
+          <w:szCs w:val="32"/>
+          <w:u w:val="none"/>
+        </w:rPr>
+      </w:pPr>
+      <w:r>
+        <w:rPr>
+          <w:b w:val="false"/>
+          <w:i w:val="false"/>
+          <w:caps w:val="false"/>
+          <w:smallCaps w:val="false"/>
+          <w:color w:val="323232"/>
+          <w:spacing w:val="0"/>
+          <w:sz w:val="32"/>
+          <w:szCs w:val="32"/>
+          <w:u w:val="none"/>
+        </w:rPr>
+      </w:r>
+    </w:p>
+    <w:p>
+      <w:pPr>
+        <w:pStyle w:val="Heading4"/>
+        <w:bidi w:val="0"/>
+        <w:jc w:val="left"/>
+        <w:rPr/>
+      </w:pPr>
+      <w:bookmarkStart w:id="46" w:name="__RefHeading___Toc6130_2197333099"/>
+      <w:bookmarkEnd w:id="46"/>
+      <w:r>
+        <w:rPr/>
+        <w:t>Kant :</w:t>
+      </w:r>
+    </w:p>
+    <w:p>
+      <w:pPr>
+        <w:pStyle w:val="Normal"/>
+        <w:bidi w:val="0"/>
+        <w:jc w:val="left"/>
+        <w:rPr>
+          <w:color w:val="000000"/>
+          <w:sz w:val="32"/>
+          <w:szCs w:val="32"/>
           <w:u w:val="single"/>
         </w:rPr>
       </w:pPr>
       <w:r>
         <w:rPr>
           <w:color w:val="000000"/>
-          <w:sz w:val="40"/>
-          <w:szCs w:val="40"/>
+          <w:sz w:val="32"/>
+          <w:szCs w:val="32"/>
           <w:u w:val="single"/>
         </w:rPr>
-        <w:t>Kant :</w:t>
-      </w:r>
-    </w:p>
-    <w:p>
-      <w:pPr>
-        <w:pStyle w:val="Normal"/>
-        <w:bidi w:val="0"/>
-        <w:jc w:val="left"/>
-        <w:rPr>
-          <w:color w:val="000000"/>
-          <w:sz w:val="32"/>
-          <w:szCs w:val="32"/>
-          <w:u w:val="single"/>
-        </w:rPr>
-      </w:pPr>
-      <w:r>
-        <w:rPr>
-          <w:color w:val="000000"/>
-          <w:sz w:val="32"/>
-          <w:szCs w:val="32"/>
-          <w:u w:val="single"/>
-        </w:rPr>
       </w:r>
     </w:p>
     <w:p>
@@ -22106,7 +22475,7 @@
           <w:szCs w:val="32"/>
           <w:u w:val="none"/>
         </w:rPr>
-        <w:t>F</w:t>
+        <w:t>Et f</w:t>
       </w:r>
       <w:r>
         <w:rPr>
@@ -22211,7 +22580,16 @@
           <w:szCs w:val="32"/>
           <w:u w:val="none"/>
         </w:rPr>
-        <w:t>- Rupture avec la tradition hellénique</w:t>
+        <w:t xml:space="preserve">- Rupture avec la tradition hellénique </w:t>
+      </w:r>
+      <w:r>
+        <w:rPr>
+          <w:color w:val="000000"/>
+          <w:sz w:val="32"/>
+          <w:szCs w:val="32"/>
+          <w:u w:val="none"/>
+        </w:rPr>
+        <w:t>(ou hellénistique)</w:t>
       </w:r>
     </w:p>
     <w:p>
@@ -22305,20 +22683,63 @@
         <w:pStyle w:val="Normal"/>
         <w:bidi w:val="0"/>
         <w:jc w:val="left"/>
-        <w:rPr>
-          <w:color w:val="000000"/>
-          <w:sz w:val="36"/>
-          <w:szCs w:val="36"/>
-          <w:u w:val="single"/>
-        </w:rPr>
-      </w:pPr>
-      <w:r>
-        <w:rPr>
-          <w:color w:val="000000"/>
-          <w:sz w:val="36"/>
-          <w:szCs w:val="36"/>
-          <w:u w:val="single"/>
-        </w:rPr>
+        <w:rPr/>
+      </w:pPr>
+      <w:r>
+        <w:rPr>
+          <w:i/>
+          <w:iCs/>
+          <w:color w:val="000000"/>
+          <w:sz w:val="28"/>
+          <w:szCs w:val="28"/>
+          <w:u w:val="none"/>
+        </w:rPr>
+        <w:t xml:space="preserve">Nota Bene : Le terme hellénique se rapporte à la période grecque classique, alors que le terme hellénistique se rapporte à une période plus étendu englobant la période alexandrine. </w:t>
+      </w:r>
+      <w:r>
+        <w:rPr>
+          <w:i/>
+          <w:iCs/>
+          <w:color w:val="000000"/>
+          <w:sz w:val="28"/>
+          <w:szCs w:val="28"/>
+          <w:u w:val="none"/>
+        </w:rPr>
+        <w:t>Dans notre cas, les deux termes me semblent appropriés.</w:t>
+      </w:r>
+    </w:p>
+    <w:p>
+      <w:pPr>
+        <w:pStyle w:val="Normal"/>
+        <w:bidi w:val="0"/>
+        <w:jc w:val="left"/>
+        <w:rPr>
+          <w:color w:val="000000"/>
+          <w:sz w:val="32"/>
+          <w:szCs w:val="32"/>
+          <w:u w:val="none"/>
+        </w:rPr>
+      </w:pPr>
+      <w:r>
+        <w:rPr>
+          <w:color w:val="000000"/>
+          <w:sz w:val="32"/>
+          <w:szCs w:val="32"/>
+          <w:u w:val="none"/>
+        </w:rPr>
+      </w:r>
+    </w:p>
+    <w:p>
+      <w:pPr>
+        <w:pStyle w:val="Heading5"/>
+        <w:bidi w:val="0"/>
+        <w:jc w:val="left"/>
+        <w:rPr/>
+      </w:pPr>
+      <w:bookmarkStart w:id="47" w:name="__RefHeading___Toc6132_2197333099"/>
+      <w:bookmarkEnd w:id="47"/>
+      <w:r>
+        <w:rPr/>
         <w:t>La rupture cosmologico-éthique :</w:t>
       </w:r>
     </w:p>
@@ -22491,7 +22912,27 @@
           <w:szCs w:val="32"/>
           <w:u w:val="none"/>
         </w:rPr>
-        <w:t>Dans la République, Platon décri</w:t>
+        <w:t xml:space="preserve">Dans </w:t>
+      </w:r>
+      <w:r>
+        <w:rPr>
+          <w:i/>
+          <w:iCs/>
+          <w:color w:val="000000"/>
+          <w:sz w:val="32"/>
+          <w:szCs w:val="32"/>
+          <w:u w:val="none"/>
+        </w:rPr>
+        <w:t>la République,</w:t>
+      </w:r>
+      <w:r>
+        <w:rPr>
+          <w:color w:val="000000"/>
+          <w:sz w:val="32"/>
+          <w:szCs w:val="32"/>
+          <w:u w:val="none"/>
+        </w:rPr>
+        <w:t xml:space="preserve"> Platon décri</w:t>
       </w:r>
       <w:r>
         <w:rPr>
@@ -22669,38 +23110,64 @@
           <w:sz w:val="32"/>
           <w:szCs w:val="32"/>
         </w:rPr>
-        <w:t>L’œil idéal est celui qui n’est ni myope, ni hypermétrope.</w:t>
-      </w:r>
-    </w:p>
-    <w:p>
-      <w:pPr>
-        <w:pStyle w:val="Normal"/>
-        <w:bidi w:val="0"/>
-        <w:jc w:val="left"/>
-        <w:rPr>
-          <w:rFonts w:ascii="Liberation Serif" w:hAnsi="Liberation Serif"/>
-          <w:b w:val="false"/>
-          <w:i w:val="false"/>
-          <w:caps w:val="false"/>
-          <w:smallCaps w:val="false"/>
-          <w:color w:val="000000"/>
-          <w:spacing w:val="0"/>
-          <w:sz w:val="32"/>
-          <w:szCs w:val="32"/>
-        </w:rPr>
-      </w:pPr>
-      <w:r>
-        <w:rPr>
-          <w:b w:val="false"/>
-          <w:i w:val="false"/>
-          <w:caps w:val="false"/>
-          <w:smallCaps w:val="false"/>
-          <w:color w:val="000000"/>
-          <w:spacing w:val="0"/>
-          <w:sz w:val="32"/>
-          <w:szCs w:val="32"/>
-        </w:rPr>
-        <w:t>Le courage est le juste milieu entre la lâcheté et la témérité.</w:t>
+        <w:t>Par exemple, l</w:t>
+      </w:r>
+      <w:r>
+        <w:rPr>
+          <w:b w:val="false"/>
+          <w:i w:val="false"/>
+          <w:caps w:val="false"/>
+          <w:smallCaps w:val="false"/>
+          <w:color w:val="000000"/>
+          <w:spacing w:val="0"/>
+          <w:sz w:val="32"/>
+          <w:szCs w:val="32"/>
+        </w:rPr>
+        <w:t>’œil idéal est celui qui n’est ni myope, ni hypermétrope.</w:t>
+      </w:r>
+    </w:p>
+    <w:p>
+      <w:pPr>
+        <w:pStyle w:val="Normal"/>
+        <w:bidi w:val="0"/>
+        <w:jc w:val="left"/>
+        <w:rPr>
+          <w:rFonts w:ascii="Liberation Serif" w:hAnsi="Liberation Serif"/>
+          <w:b w:val="false"/>
+          <w:i w:val="false"/>
+          <w:caps w:val="false"/>
+          <w:smallCaps w:val="false"/>
+          <w:color w:val="000000"/>
+          <w:spacing w:val="0"/>
+          <w:sz w:val="32"/>
+          <w:szCs w:val="32"/>
+        </w:rPr>
+      </w:pPr>
+      <w:r>
+        <w:rPr>
+          <w:b w:val="false"/>
+          <w:i w:val="false"/>
+          <w:caps w:val="false"/>
+          <w:smallCaps w:val="false"/>
+          <w:color w:val="000000"/>
+          <w:spacing w:val="0"/>
+          <w:sz w:val="32"/>
+          <w:szCs w:val="32"/>
+        </w:rPr>
+        <w:t>Ou encore, l</w:t>
+      </w:r>
+      <w:r>
+        <w:rPr>
+          <w:b w:val="false"/>
+          <w:i w:val="false"/>
+          <w:caps w:val="false"/>
+          <w:smallCaps w:val="false"/>
+          <w:color w:val="000000"/>
+          <w:spacing w:val="0"/>
+          <w:sz w:val="32"/>
+          <w:szCs w:val="32"/>
+        </w:rPr>
+        <w:t>e courage est le juste milieu entre la lâcheté et la témérité.</w:t>
       </w:r>
     </w:p>
     <w:p>
@@ -22781,68 +23248,68 @@
           <w:sz w:val="32"/>
           <w:szCs w:val="32"/>
         </w:rPr>
-        <w:t>établit à la naissance.</w:t>
-      </w:r>
-    </w:p>
-    <w:p>
-      <w:pPr>
-        <w:pStyle w:val="Normal"/>
-        <w:bidi w:val="0"/>
-        <w:jc w:val="left"/>
-        <w:rPr>
-          <w:rFonts w:ascii="Liberation Serif" w:hAnsi="Liberation Serif"/>
-          <w:b w:val="false"/>
-          <w:i w:val="false"/>
-          <w:caps w:val="false"/>
-          <w:smallCaps w:val="false"/>
-          <w:color w:val="000000"/>
-          <w:spacing w:val="0"/>
-          <w:sz w:val="32"/>
-          <w:szCs w:val="32"/>
-        </w:rPr>
-      </w:pPr>
-      <w:r>
-        <w:rPr>
-          <w:b w:val="false"/>
-          <w:i w:val="false"/>
-          <w:caps w:val="false"/>
-          <w:smallCaps w:val="false"/>
-          <w:color w:val="000000"/>
-          <w:spacing w:val="0"/>
-          <w:sz w:val="32"/>
-          <w:szCs w:val="32"/>
-        </w:rPr>
-      </w:r>
-    </w:p>
-    <w:p>
-      <w:pPr>
-        <w:pStyle w:val="Normal"/>
-        <w:bidi w:val="0"/>
-        <w:jc w:val="left"/>
-        <w:rPr>
-          <w:rFonts w:ascii="Liberation Serif" w:hAnsi="Liberation Serif"/>
-          <w:b w:val="false"/>
-          <w:i w:val="false"/>
-          <w:caps w:val="false"/>
-          <w:smallCaps w:val="false"/>
-          <w:color w:val="000000"/>
-          <w:spacing w:val="0"/>
-          <w:sz w:val="32"/>
-          <w:szCs w:val="32"/>
-        </w:rPr>
-      </w:pPr>
-      <w:r>
-        <w:rPr>
-          <w:b w:val="false"/>
-          <w:i w:val="false"/>
-          <w:caps w:val="false"/>
-          <w:smallCaps w:val="false"/>
-          <w:color w:val="000000"/>
-          <w:spacing w:val="0"/>
-          <w:sz w:val="32"/>
-          <w:szCs w:val="32"/>
-        </w:rPr>
-        <w:t>Dans le fondement de la métaphysique des mœurs, Kant exprime tout le contraire :</w:t>
+        <w:t xml:space="preserve">établit à la naissance. </w:t>
+      </w:r>
+    </w:p>
+    <w:p>
+      <w:pPr>
+        <w:pStyle w:val="Normal"/>
+        <w:bidi w:val="0"/>
+        <w:jc w:val="left"/>
+        <w:rPr>
+          <w:rFonts w:ascii="Liberation Serif" w:hAnsi="Liberation Serif"/>
+          <w:b w:val="false"/>
+          <w:i w:val="false"/>
+          <w:caps w:val="false"/>
+          <w:smallCaps w:val="false"/>
+          <w:color w:val="000000"/>
+          <w:spacing w:val="0"/>
+          <w:sz w:val="32"/>
+          <w:szCs w:val="32"/>
+        </w:rPr>
+      </w:pPr>
+      <w:r>
+        <w:rPr>
+          <w:b w:val="false"/>
+          <w:i w:val="false"/>
+          <w:caps w:val="false"/>
+          <w:smallCaps w:val="false"/>
+          <w:color w:val="000000"/>
+          <w:spacing w:val="0"/>
+          <w:sz w:val="32"/>
+          <w:szCs w:val="32"/>
+        </w:rPr>
+      </w:r>
+    </w:p>
+    <w:p>
+      <w:pPr>
+        <w:pStyle w:val="Normal"/>
+        <w:bidi w:val="0"/>
+        <w:jc w:val="left"/>
+        <w:rPr>
+          <w:rFonts w:ascii="Liberation Serif" w:hAnsi="Liberation Serif"/>
+          <w:b w:val="false"/>
+          <w:i w:val="false"/>
+          <w:caps w:val="false"/>
+          <w:smallCaps w:val="false"/>
+          <w:color w:val="000000"/>
+          <w:spacing w:val="0"/>
+          <w:sz w:val="32"/>
+          <w:szCs w:val="32"/>
+        </w:rPr>
+      </w:pPr>
+      <w:r>
+        <w:rPr>
+          <w:b w:val="false"/>
+          <w:i w:val="false"/>
+          <w:caps w:val="false"/>
+          <w:smallCaps w:val="false"/>
+          <w:color w:val="000000"/>
+          <w:spacing w:val="0"/>
+          <w:sz w:val="32"/>
+          <w:szCs w:val="32"/>
+        </w:rPr>
+        <w:t>Dans le fondement de la métaphysique des mœurs, Kant exprime tout le contraire:</w:t>
       </w:r>
     </w:p>
     <w:p>
@@ -22906,1006 +23373,476 @@
           <w:sz w:val="32"/>
           <w:szCs w:val="32"/>
         </w:rPr>
-        <w:t>« De tout ce qu'il est possible de concevoir dans le monde, et même en général hors du monde, il n’est rien qui puisse sans restriction être tenu pour bon, si ce n'est seulement une BONNE VOLONTÉ. L'intelligence, le don de saisir les ressemblances des choses, la faculté de discerner le particulier pour en juger, et les autres talents de l'esprit, de quelque nom qu'on les désigne, ou bien le courage, la décision, la persévérance dans les desseins, comme qualités du tempérament, sont sans doute à bien des égards choses bonnes et désirables ; mais ces dons de la nature peuvent devenir aussi extrêmement mauvais et funestes si la volonté qui doit en faire usage, et dont les dispositions propres s'appellent pour cela caractère, n'est point bonne. »</w:t>
-      </w:r>
-    </w:p>
-    <w:p>
-      <w:pPr>
-        <w:pStyle w:val="Normal"/>
-        <w:bidi w:val="0"/>
-        <w:jc w:val="left"/>
-        <w:rPr>
-          <w:rFonts w:ascii="Liberation Serif" w:hAnsi="Liberation Serif"/>
-          <w:b w:val="false"/>
-          <w:i w:val="false"/>
-          <w:caps w:val="false"/>
-          <w:smallCaps w:val="false"/>
-          <w:color w:val="000000"/>
-          <w:spacing w:val="0"/>
-          <w:sz w:val="32"/>
-          <w:szCs w:val="32"/>
-        </w:rPr>
-      </w:pPr>
-      <w:r>
-        <w:rPr>
-          <w:b w:val="false"/>
-          <w:i w:val="false"/>
-          <w:caps w:val="false"/>
-          <w:smallCaps w:val="false"/>
-          <w:color w:val="000000"/>
-          <w:spacing w:val="0"/>
-          <w:sz w:val="32"/>
-          <w:szCs w:val="32"/>
-        </w:rPr>
-      </w:r>
-    </w:p>
-    <w:p>
-      <w:pPr>
-        <w:pStyle w:val="Normal"/>
-        <w:bidi w:val="0"/>
-        <w:jc w:val="left"/>
-        <w:rPr>
-          <w:rFonts w:ascii="Liberation Serif" w:hAnsi="Liberation Serif"/>
-          <w:b w:val="false"/>
-          <w:i w:val="false"/>
-          <w:caps w:val="false"/>
-          <w:smallCaps w:val="false"/>
-          <w:color w:val="000000"/>
-          <w:spacing w:val="0"/>
-          <w:sz w:val="32"/>
-          <w:szCs w:val="32"/>
-        </w:rPr>
-      </w:pPr>
-      <w:r>
-        <w:rPr>
-          <w:b w:val="false"/>
-          <w:i w:val="false"/>
-          <w:caps w:val="false"/>
-          <w:smallCaps w:val="false"/>
-          <w:color w:val="000000"/>
-          <w:spacing w:val="0"/>
-          <w:sz w:val="32"/>
-          <w:szCs w:val="32"/>
-        </w:rPr>
-        <w:t>On retrouve cette idée dans le christianisme avec la parabole des talents selon St Mathieu :</w:t>
-      </w:r>
-    </w:p>
-    <w:p>
-      <w:pPr>
-        <w:pStyle w:val="Normal"/>
-        <w:bidi w:val="0"/>
-        <w:jc w:val="left"/>
-        <w:rPr>
-          <w:rFonts w:ascii="Liberation Serif" w:hAnsi="Liberation Serif"/>
-          <w:b w:val="false"/>
-          <w:i w:val="false"/>
-          <w:caps w:val="false"/>
-          <w:smallCaps w:val="false"/>
-          <w:color w:val="000000"/>
-          <w:spacing w:val="0"/>
-          <w:sz w:val="32"/>
-          <w:szCs w:val="32"/>
-        </w:rPr>
-      </w:pPr>
-      <w:r>
-        <w:rPr>
-          <w:b w:val="false"/>
-          <w:i w:val="false"/>
-          <w:caps w:val="false"/>
-          <w:smallCaps w:val="false"/>
-          <w:color w:val="000000"/>
-          <w:spacing w:val="0"/>
-          <w:sz w:val="32"/>
-          <w:szCs w:val="32"/>
-        </w:rPr>
-      </w:r>
-    </w:p>
-    <w:p>
-      <w:pPr>
-        <w:pStyle w:val="TextBody"/>
-        <w:bidi w:val="0"/>
-        <w:jc w:val="left"/>
-        <w:rPr>
-          <w:sz w:val="28"/>
-        </w:rPr>
-      </w:pPr>
-      <w:r>
-        <w:rPr>
-          <w:b w:val="false"/>
-          <w:bCs w:val="false"/>
-          <w:i/>
-          <w:iCs/>
-          <w:caps w:val="false"/>
-          <w:smallCaps w:val="false"/>
-          <w:color w:val="000000"/>
-          <w:spacing w:val="0"/>
-          <w:sz w:val="32"/>
-          <w:szCs w:val="32"/>
-          <w:u w:val="none"/>
-        </w:rPr>
-        <w:t>« Il en sera comme d’un homme qui, partant pour un voyage, appela ses serviteurs, et leur remit ses biens. Il donna cinq talents à l’un, deux à l’autre, et un au troisième, à chacun selon sa capacité, et il partit. Aussitôt celui qui avait reçu les cinq talents s’en alla, les fit valoir, et il gagna cinq autres talents. De même, celui qui avait reçu les deux talents en gagna deux autres. Celui qui n’en avait reçu qu’un alla faire un creux dans la terre, et cacha </w:t>
-      </w:r>
-      <w:r>
-        <w:rPr>
-          <w:rStyle w:val="StrongEmphasis"/>
-          <w:b w:val="false"/>
-          <w:bCs w:val="false"/>
-          <w:i/>
-          <w:iCs/>
-          <w:caps w:val="false"/>
-          <w:smallCaps w:val="false"/>
-          <w:color w:val="000000"/>
-          <w:spacing w:val="0"/>
-          <w:sz w:val="32"/>
-          <w:szCs w:val="32"/>
-          <w:u w:val="none"/>
-        </w:rPr>
-        <w:t>l’argent de son maître</w:t>
-      </w:r>
-      <w:r>
-        <w:rPr>
-          <w:b w:val="false"/>
-          <w:bCs w:val="false"/>
-          <w:i/>
-          <w:iCs/>
-          <w:caps w:val="false"/>
-          <w:smallCaps w:val="false"/>
-          <w:color w:val="000000"/>
-          <w:spacing w:val="0"/>
-          <w:sz w:val="32"/>
-          <w:szCs w:val="32"/>
-          <w:u w:val="none"/>
-        </w:rPr>
-        <w:t>.</w:t>
-      </w:r>
-    </w:p>
-    <w:p>
-      <w:pPr>
-        <w:pStyle w:val="TextBody"/>
-        <w:widowControl/>
-        <w:pBdr/>
-        <w:bidi w:val="0"/>
-        <w:spacing w:before="300" w:after="300"/>
-        <w:ind w:left="0" w:right="0" w:hanging="0"/>
-        <w:jc w:val="left"/>
-        <w:rPr>
-          <w:rFonts w:ascii="Liberation Serif" w:hAnsi="Liberation Serif"/>
-          <w:b w:val="false"/>
-          <w:b w:val="false"/>
-          <w:bCs w:val="false"/>
-          <w:i/>
-          <w:i/>
-          <w:iCs/>
-          <w:caps w:val="false"/>
-          <w:smallCaps w:val="false"/>
-          <w:color w:val="000000"/>
-          <w:spacing w:val="0"/>
-          <w:sz w:val="32"/>
-          <w:szCs w:val="32"/>
-          <w:u w:val="none"/>
-        </w:rPr>
-      </w:pPr>
-      <w:r>
-        <w:rPr>
-          <w:b w:val="false"/>
-          <w:bCs w:val="false"/>
-          <w:i/>
-          <w:iCs/>
-          <w:caps w:val="false"/>
-          <w:smallCaps w:val="false"/>
-          <w:color w:val="000000"/>
-          <w:spacing w:val="0"/>
-          <w:sz w:val="32"/>
-          <w:szCs w:val="32"/>
-          <w:u w:val="none"/>
-        </w:rPr>
-        <w:t>Longtemps après, le maître de ces serviteurs revint, et leur fit rendre compte. Celui qui avait reçu les cinq talents s’approcha, en apportant cinq autres talents, et il dit : « Seigneur, tu m’as remis cinq talents ; voici, j’en ai gagné cinq autres. »</w:t>
-      </w:r>
-    </w:p>
-    <w:p>
-      <w:pPr>
-        <w:pStyle w:val="TextBody"/>
-        <w:widowControl/>
-        <w:pBdr/>
-        <w:bidi w:val="0"/>
-        <w:spacing w:before="300" w:after="300"/>
-        <w:ind w:left="0" w:right="0" w:hanging="0"/>
-        <w:jc w:val="left"/>
-        <w:rPr>
-          <w:rFonts w:ascii="Liberation Serif" w:hAnsi="Liberation Serif"/>
-          <w:b w:val="false"/>
-          <w:b w:val="false"/>
-          <w:bCs w:val="false"/>
-          <w:i/>
-          <w:i/>
-          <w:iCs/>
-          <w:caps w:val="false"/>
-          <w:smallCaps w:val="false"/>
-          <w:color w:val="000000"/>
-          <w:spacing w:val="0"/>
-          <w:sz w:val="32"/>
-          <w:szCs w:val="32"/>
-          <w:u w:val="none"/>
-        </w:rPr>
-      </w:pPr>
-      <w:r>
-        <w:rPr>
-          <w:b w:val="false"/>
-          <w:bCs w:val="false"/>
-          <w:i/>
-          <w:iCs/>
-          <w:caps w:val="false"/>
-          <w:smallCaps w:val="false"/>
-          <w:color w:val="000000"/>
-          <w:spacing w:val="0"/>
-          <w:sz w:val="32"/>
-          <w:szCs w:val="32"/>
-          <w:u w:val="none"/>
-        </w:rPr>
-        <w:t>Son maître lui dit : « C’est bien, bon et fidèle serviteur ; tu as été fidèle en peu de chose, je te confierai beaucoup ; entre dans la joie de ton maître ! »</w:t>
-      </w:r>
-    </w:p>
-    <w:p>
-      <w:pPr>
-        <w:pStyle w:val="TextBody"/>
-        <w:widowControl/>
-        <w:pBdr/>
-        <w:bidi w:val="0"/>
-        <w:spacing w:before="0" w:after="0"/>
-        <w:ind w:left="0" w:right="0" w:hanging="0"/>
-        <w:jc w:val="left"/>
-        <w:rPr>
-          <w:rFonts w:ascii="Liberation Serif" w:hAnsi="Liberation Serif"/>
-          <w:b w:val="false"/>
-          <w:b w:val="false"/>
-          <w:bCs w:val="false"/>
-          <w:i/>
-          <w:i/>
-          <w:iCs/>
-          <w:caps w:val="false"/>
-          <w:smallCaps w:val="false"/>
-          <w:color w:val="000000"/>
-          <w:spacing w:val="0"/>
-          <w:sz w:val="32"/>
-          <w:szCs w:val="32"/>
-          <w:u w:val="none"/>
-        </w:rPr>
-      </w:pPr>
-      <w:r>
-        <w:rPr>
-          <w:b w:val="false"/>
-          <w:bCs w:val="false"/>
-          <w:i/>
-          <w:iCs/>
-          <w:caps w:val="false"/>
-          <w:smallCaps w:val="false"/>
-          <w:color w:val="000000"/>
-          <w:spacing w:val="0"/>
-          <w:sz w:val="32"/>
-          <w:szCs w:val="32"/>
-          <w:u w:val="none"/>
-        </w:rPr>
-        <w:t>Celui qui avait reçu les deux talents s’approcha aussi, et il dit: « Seigneur, tu m’as remis deux </w:t>
-      </w:r>
-      <w:r>
-        <w:rPr>
-          <w:b w:val="false"/>
-          <w:bCs w:val="false"/>
-          <w:i/>
-          <w:iCs/>
-          <w:caps w:val="false"/>
-          <w:smallCaps w:val="false"/>
-          <w:color w:val="000000"/>
-          <w:spacing w:val="0"/>
-          <w:sz w:val="32"/>
-          <w:szCs w:val="32"/>
-          <w:u w:val="none"/>
-        </w:rPr>
-        <w:t>talents</w:t>
-      </w:r>
-      <w:r>
-        <w:rPr>
-          <w:b w:val="false"/>
-          <w:bCs w:val="false"/>
-          <w:i/>
-          <w:iCs/>
-          <w:caps w:val="false"/>
-          <w:smallCaps w:val="false"/>
-          <w:color w:val="000000"/>
-          <w:spacing w:val="0"/>
-          <w:sz w:val="32"/>
-          <w:szCs w:val="32"/>
-          <w:u w:val="none"/>
-        </w:rPr>
-        <w:t> ; voici, j’en ai gagné deux autres. »</w:t>
-      </w:r>
-    </w:p>
-    <w:p>
-      <w:pPr>
-        <w:pStyle w:val="TextBody"/>
-        <w:widowControl/>
-        <w:pBdr/>
-        <w:bidi w:val="0"/>
-        <w:spacing w:before="0" w:after="0"/>
-        <w:ind w:left="0" w:right="0" w:hanging="0"/>
-        <w:jc w:val="left"/>
-        <w:rPr>
-          <w:rFonts w:ascii="Liberation Serif" w:hAnsi="Liberation Serif"/>
-          <w:b w:val="false"/>
-          <w:b w:val="false"/>
-          <w:bCs w:val="false"/>
-          <w:i/>
-          <w:i/>
-          <w:iCs/>
-          <w:caps w:val="false"/>
-          <w:smallCaps w:val="false"/>
-          <w:color w:val="000000"/>
-          <w:spacing w:val="0"/>
-          <w:sz w:val="32"/>
-          <w:szCs w:val="32"/>
-          <w:u w:val="none"/>
-        </w:rPr>
-      </w:pPr>
-      <w:r>
-        <w:rPr>
-          <w:b w:val="false"/>
-          <w:bCs w:val="false"/>
-          <w:i/>
-          <w:iCs/>
-          <w:caps w:val="false"/>
-          <w:smallCaps w:val="false"/>
-          <w:color w:val="000000"/>
-          <w:spacing w:val="0"/>
-          <w:sz w:val="32"/>
-          <w:szCs w:val="32"/>
-          <w:u w:val="none"/>
-        </w:rPr>
-        <w:t>Son maître lui dit : « C’est bien, bon et fidèle serviteur; tu as été fidèle en peu de chose, je te confierai beaucoup ; entre dans la </w:t>
-      </w:r>
-      <w:r>
-        <w:rPr>
-          <w:b w:val="false"/>
-          <w:bCs w:val="false"/>
-          <w:i/>
-          <w:iCs/>
-          <w:caps w:val="false"/>
-          <w:smallCaps w:val="false"/>
-          <w:color w:val="000000"/>
-          <w:spacing w:val="0"/>
-          <w:sz w:val="32"/>
-          <w:szCs w:val="32"/>
-          <w:u w:val="none"/>
-        </w:rPr>
-        <w:t>joie de ton maître</w:t>
-      </w:r>
-      <w:r>
-        <w:rPr>
-          <w:b w:val="false"/>
-          <w:bCs w:val="false"/>
-          <w:i/>
-          <w:iCs/>
-          <w:caps w:val="false"/>
-          <w:smallCaps w:val="false"/>
-          <w:color w:val="000000"/>
-          <w:spacing w:val="0"/>
-          <w:sz w:val="32"/>
-          <w:szCs w:val="32"/>
-          <w:u w:val="none"/>
-        </w:rPr>
-        <w:t> ! »</w:t>
-      </w:r>
-    </w:p>
-    <w:p>
-      <w:pPr>
-        <w:pStyle w:val="TextBody"/>
-        <w:widowControl/>
-        <w:pBdr/>
-        <w:bidi w:val="0"/>
-        <w:spacing w:before="300" w:after="300"/>
-        <w:ind w:left="0" w:right="0" w:hanging="0"/>
-        <w:jc w:val="left"/>
-        <w:rPr>
-          <w:rFonts w:ascii="Liberation Serif" w:hAnsi="Liberation Serif"/>
-          <w:b w:val="false"/>
-          <w:b w:val="false"/>
-          <w:bCs w:val="false"/>
-          <w:i/>
-          <w:i/>
-          <w:iCs/>
-          <w:caps w:val="false"/>
-          <w:smallCaps w:val="false"/>
-          <w:color w:val="000000"/>
-          <w:spacing w:val="0"/>
-          <w:sz w:val="32"/>
-          <w:szCs w:val="32"/>
-          <w:u w:val="none"/>
-        </w:rPr>
-      </w:pPr>
-      <w:r>
-        <w:rPr>
-          <w:b w:val="false"/>
-          <w:bCs w:val="false"/>
-          <w:i/>
-          <w:iCs/>
-          <w:caps w:val="false"/>
-          <w:smallCaps w:val="false"/>
-          <w:color w:val="000000"/>
-          <w:spacing w:val="0"/>
-          <w:sz w:val="32"/>
-          <w:szCs w:val="32"/>
-          <w:u w:val="none"/>
-        </w:rPr>
-        <w:t>Celui qui n’avait reçu qu’un talent s’approcha ensuite, et il dit : « Seigneur, je savais que tu es un homme dur, qui moissonnes où tu n’as pas semé, et qui amasses où tu n’as pas vanné ; j’ai eu peur, et je suis allé cacher ton talent dans la terre ; voici, prends ce qui est à toi. »</w:t>
-      </w:r>
-    </w:p>
-    <w:p>
-      <w:pPr>
-        <w:pStyle w:val="TextBody"/>
-        <w:widowControl/>
-        <w:pBdr/>
-        <w:bidi w:val="0"/>
-        <w:spacing w:before="0" w:after="0"/>
-        <w:ind w:left="0" w:right="0" w:hanging="0"/>
+        <w:t>«De tout ce qu'il est possible de concevoir dans le monde, et même en général hors du monde, il n’est rien qui puisse sans restriction être tenu pour bon, si ce n'est seulement une BONNE VOLONTÉ. L'intelligence, le don de saisir les ressemblances des choses, la faculté de discerner le particulier pour en juger, et les autres talents de l'esprit, de quelque nom qu'on les désigne, ou bien le courage, la décision, la persévérance dans les desseins, comme qualités du tempérament, sont sans doute à bien des égards choses bonnes et désirables; mais ces dons de la nature peuvent devenir aussi extrêmement mauvais et funestes si la volonté qui doit en faire usage, et dont les dispositions propres s'appellent pour cela caractère, n'est point bonne.»</w:t>
+      </w:r>
+    </w:p>
+    <w:p>
+      <w:pPr>
+        <w:pStyle w:val="Normal"/>
+        <w:bidi w:val="0"/>
+        <w:jc w:val="left"/>
+        <w:rPr>
+          <w:rFonts w:ascii="Liberation Serif" w:hAnsi="Liberation Serif"/>
+          <w:b w:val="false"/>
+          <w:i w:val="false"/>
+          <w:caps w:val="false"/>
+          <w:smallCaps w:val="false"/>
+          <w:color w:val="000000"/>
+          <w:spacing w:val="0"/>
+          <w:sz w:val="32"/>
+          <w:szCs w:val="32"/>
+        </w:rPr>
+      </w:pPr>
+      <w:r>
+        <w:rPr>
+          <w:b w:val="false"/>
+          <w:i w:val="false"/>
+          <w:caps w:val="false"/>
+          <w:smallCaps w:val="false"/>
+          <w:color w:val="000000"/>
+          <w:spacing w:val="0"/>
+          <w:sz w:val="32"/>
+          <w:szCs w:val="32"/>
+        </w:rPr>
+      </w:r>
+    </w:p>
+    <w:p>
+      <w:pPr>
+        <w:pStyle w:val="Normal"/>
+        <w:bidi w:val="0"/>
+        <w:jc w:val="left"/>
+        <w:rPr>
+          <w:rFonts w:ascii="Liberation Serif" w:hAnsi="Liberation Serif"/>
+          <w:b w:val="false"/>
+          <w:i w:val="false"/>
+          <w:caps w:val="false"/>
+          <w:smallCaps w:val="false"/>
+          <w:color w:val="000000"/>
+          <w:spacing w:val="0"/>
+          <w:sz w:val="32"/>
+          <w:szCs w:val="32"/>
+        </w:rPr>
+      </w:pPr>
+      <w:r>
+        <w:rPr>
+          <w:b w:val="false"/>
+          <w:i w:val="false"/>
+          <w:caps w:val="false"/>
+          <w:smallCaps w:val="false"/>
+          <w:color w:val="000000"/>
+          <w:spacing w:val="0"/>
+          <w:sz w:val="32"/>
+          <w:szCs w:val="32"/>
+        </w:rPr>
+        <w:t>On retrouve cette idée dans le christianisme, par exemple dans la parabole des talents selon St Mathieu.</w:t>
+      </w:r>
+    </w:p>
+    <w:p>
+      <w:pPr>
+        <w:pStyle w:val="Normal"/>
+        <w:bidi w:val="0"/>
+        <w:jc w:val="left"/>
+        <w:rPr>
+          <w:rFonts w:ascii="Liberation Serif" w:hAnsi="Liberation Serif"/>
+          <w:b w:val="false"/>
+          <w:i w:val="false"/>
+          <w:caps w:val="false"/>
+          <w:smallCaps w:val="false"/>
+          <w:color w:val="000000"/>
+          <w:spacing w:val="0"/>
+          <w:sz w:val="32"/>
+          <w:szCs w:val="32"/>
+        </w:rPr>
+      </w:pPr>
+      <w:r>
+        <w:rPr>
+          <w:b w:val="false"/>
+          <w:i w:val="false"/>
+          <w:caps w:val="false"/>
+          <w:smallCaps w:val="false"/>
+          <w:color w:val="000000"/>
+          <w:spacing w:val="0"/>
+          <w:sz w:val="32"/>
+          <w:szCs w:val="32"/>
+        </w:rPr>
+      </w:r>
+    </w:p>
+    <w:p>
+      <w:pPr>
+        <w:pStyle w:val="Normal"/>
+        <w:bidi w:val="0"/>
+        <w:jc w:val="left"/>
+        <w:rPr>
+          <w:color w:val="000000"/>
+          <w:sz w:val="32"/>
+          <w:szCs w:val="32"/>
+        </w:rPr>
+      </w:pPr>
+      <w:r>
+        <w:rPr>
+          <w:b w:val="false"/>
+          <w:i w:val="false"/>
+          <w:caps w:val="false"/>
+          <w:smallCaps w:val="false"/>
+          <w:color w:val="000000"/>
+          <w:spacing w:val="0"/>
+          <w:sz w:val="32"/>
+          <w:szCs w:val="32"/>
+        </w:rPr>
+        <w:t xml:space="preserve">Les talents ne sont pas en soi vertueux. </w:t>
+      </w:r>
+      <w:r>
+        <w:rPr>
+          <w:b w:val="false"/>
+          <w:i w:val="false"/>
+          <w:caps w:val="false"/>
+          <w:smallCaps w:val="false"/>
+          <w:color w:val="000000"/>
+          <w:spacing w:val="0"/>
+          <w:sz w:val="32"/>
+          <w:szCs w:val="32"/>
+        </w:rPr>
+        <w:t>Ils peuvent indifféremment être mis au service du bien comme du mal (de ce point de vue, le procès de Nuremberg lui donne raison. Et on constate une grande influence de Kant sur la philosophie morale de Anna Arendt). Aux yeux de Kant, seul la bonne volonté compte.</w:t>
+      </w:r>
+    </w:p>
+    <w:p>
+      <w:pPr>
+        <w:pStyle w:val="Normal"/>
+        <w:bidi w:val="0"/>
+        <w:jc w:val="left"/>
+        <w:rPr>
+          <w:rFonts w:ascii="Liberation Serif" w:hAnsi="Liberation Serif"/>
+          <w:b w:val="false"/>
+          <w:i w:val="false"/>
+          <w:caps w:val="false"/>
+          <w:smallCaps w:val="false"/>
+          <w:color w:val="000000"/>
+          <w:spacing w:val="0"/>
+          <w:sz w:val="32"/>
+          <w:szCs w:val="32"/>
+        </w:rPr>
+      </w:pPr>
+      <w:r>
+        <w:rPr>
+          <w:b w:val="false"/>
+          <w:i w:val="false"/>
+          <w:caps w:val="false"/>
+          <w:smallCaps w:val="false"/>
+          <w:color w:val="000000"/>
+          <w:spacing w:val="0"/>
+          <w:sz w:val="32"/>
+          <w:szCs w:val="32"/>
+        </w:rPr>
+      </w:r>
+    </w:p>
+    <w:p>
+      <w:pPr>
+        <w:pStyle w:val="Normal"/>
+        <w:bidi w:val="0"/>
+        <w:jc w:val="left"/>
+        <w:rPr>
+          <w:color w:val="000000"/>
+          <w:sz w:val="32"/>
+          <w:szCs w:val="32"/>
+        </w:rPr>
+      </w:pPr>
+      <w:r>
+        <w:rPr>
+          <w:b w:val="false"/>
+          <w:i w:val="false"/>
+          <w:caps w:val="false"/>
+          <w:smallCaps w:val="false"/>
+          <w:color w:val="000000"/>
+          <w:spacing w:val="0"/>
+          <w:sz w:val="32"/>
+          <w:szCs w:val="32"/>
+        </w:rPr>
+        <w:t xml:space="preserve">Kant rejette l’éthique aristocratique, en inscrivant sa morale dans la tradition chrétienne. Il en apporte cependant une justification rationnelle, </w:t>
+      </w:r>
+      <w:r>
+        <w:rPr>
+          <w:b w:val="false"/>
+          <w:i w:val="false"/>
+          <w:caps w:val="false"/>
+          <w:smallCaps w:val="false"/>
+          <w:color w:val="000000"/>
+          <w:spacing w:val="0"/>
+          <w:sz w:val="32"/>
+          <w:szCs w:val="32"/>
+        </w:rPr>
+        <w:t>sans obligation d’en appeler à la foi.</w:t>
+      </w:r>
+    </w:p>
+    <w:p>
+      <w:pPr>
+        <w:pStyle w:val="Normal"/>
+        <w:bidi w:val="0"/>
+        <w:jc w:val="left"/>
+        <w:rPr>
+          <w:rFonts w:ascii="Liberation Serif" w:hAnsi="Liberation Serif"/>
+          <w:b w:val="false"/>
+          <w:i w:val="false"/>
+          <w:caps w:val="false"/>
+          <w:smallCaps w:val="false"/>
+          <w:color w:val="000000"/>
+          <w:spacing w:val="0"/>
+          <w:sz w:val="32"/>
+          <w:szCs w:val="32"/>
+        </w:rPr>
+      </w:pPr>
+      <w:r>
+        <w:rPr>
+          <w:b w:val="false"/>
+          <w:i w:val="false"/>
+          <w:caps w:val="false"/>
+          <w:smallCaps w:val="false"/>
+          <w:color w:val="000000"/>
+          <w:spacing w:val="0"/>
+          <w:sz w:val="32"/>
+          <w:szCs w:val="32"/>
+        </w:rPr>
+      </w:r>
+    </w:p>
+    <w:p>
+      <w:pPr>
+        <w:pStyle w:val="Normal"/>
+        <w:bidi w:val="0"/>
+        <w:jc w:val="left"/>
+        <w:rPr>
+          <w:rFonts w:ascii="Liberation Serif" w:hAnsi="Liberation Serif"/>
+          <w:b w:val="false"/>
+          <w:i w:val="false"/>
+          <w:caps w:val="false"/>
+          <w:smallCaps w:val="false"/>
+          <w:color w:val="000000"/>
+          <w:spacing w:val="0"/>
+          <w:sz w:val="32"/>
+          <w:szCs w:val="32"/>
+        </w:rPr>
+      </w:pPr>
+      <w:r>
+        <w:rPr>
+          <w:b w:val="false"/>
+          <w:i w:val="false"/>
+          <w:caps w:val="false"/>
+          <w:smallCaps w:val="false"/>
+          <w:color w:val="000000"/>
+          <w:spacing w:val="0"/>
+          <w:sz w:val="32"/>
+          <w:szCs w:val="32"/>
+        </w:rPr>
+        <w:t xml:space="preserve">L’idée d’égalité découle naturellement de l’éthique kantienne. Pour Kant, </w:t>
+      </w:r>
+      <w:r>
+        <w:rPr>
+          <w:b w:val="false"/>
+          <w:i w:val="false"/>
+          <w:caps w:val="false"/>
+          <w:smallCaps w:val="false"/>
+          <w:color w:val="000000"/>
+          <w:spacing w:val="0"/>
+          <w:sz w:val="32"/>
+          <w:szCs w:val="32"/>
+        </w:rPr>
+        <w:t>Le talent</w:t>
+      </w:r>
+      <w:r>
+        <w:rPr>
+          <w:b w:val="false"/>
+          <w:i w:val="false"/>
+          <w:caps w:val="false"/>
+          <w:smallCaps w:val="false"/>
+          <w:color w:val="000000"/>
+          <w:spacing w:val="0"/>
+          <w:sz w:val="32"/>
+          <w:szCs w:val="32"/>
+        </w:rPr>
+        <w:t xml:space="preserve"> ne fait aucune différence, seul l’effort morale compte.</w:t>
+      </w:r>
+    </w:p>
+    <w:p>
+      <w:pPr>
+        <w:pStyle w:val="Normal"/>
+        <w:bidi w:val="0"/>
+        <w:jc w:val="left"/>
+        <w:rPr>
+          <w:rFonts w:ascii="Liberation Serif" w:hAnsi="Liberation Serif"/>
+          <w:b w:val="false"/>
+          <w:i w:val="false"/>
+          <w:caps w:val="false"/>
+          <w:smallCaps w:val="false"/>
+          <w:color w:val="000000"/>
+          <w:spacing w:val="0"/>
+          <w:sz w:val="32"/>
+          <w:szCs w:val="32"/>
+        </w:rPr>
+      </w:pPr>
+      <w:r>
+        <w:rPr>
+          <w:b w:val="false"/>
+          <w:i w:val="false"/>
+          <w:caps w:val="false"/>
+          <w:smallCaps w:val="false"/>
+          <w:color w:val="000000"/>
+          <w:spacing w:val="0"/>
+          <w:sz w:val="32"/>
+          <w:szCs w:val="32"/>
+        </w:rPr>
+      </w:r>
+    </w:p>
+    <w:p>
+      <w:pPr>
+        <w:pStyle w:val="Normal"/>
+        <w:bidi w:val="0"/>
+        <w:jc w:val="left"/>
+        <w:rPr>
+          <w:color w:val="000000"/>
+          <w:sz w:val="32"/>
+          <w:szCs w:val="32"/>
+        </w:rPr>
+      </w:pPr>
+      <w:r>
+        <w:rPr>
+          <w:b w:val="false"/>
+          <w:i w:val="false"/>
+          <w:caps w:val="false"/>
+          <w:smallCaps w:val="false"/>
+          <w:color w:val="000000"/>
+          <w:spacing w:val="0"/>
+          <w:sz w:val="32"/>
+          <w:szCs w:val="32"/>
+        </w:rPr>
+        <w:t>T</w:t>
+      </w:r>
+      <w:r>
+        <w:rPr>
+          <w:b w:val="false"/>
+          <w:i w:val="false"/>
+          <w:caps w:val="false"/>
+          <w:smallCaps w:val="false"/>
+          <w:color w:val="000000"/>
+          <w:spacing w:val="0"/>
+          <w:sz w:val="32"/>
+          <w:szCs w:val="32"/>
+        </w:rPr>
+        <w:t xml:space="preserve">ocqueville, dans la démocratie en Amérique, s’interroge sur l’unicité de l’humanité. </w:t>
+      </w:r>
+      <w:r>
+        <w:rPr>
+          <w:b w:val="false"/>
+          <w:i w:val="false"/>
+          <w:caps w:val="false"/>
+          <w:smallCaps w:val="false"/>
+          <w:color w:val="000000"/>
+          <w:spacing w:val="0"/>
+          <w:sz w:val="32"/>
+          <w:szCs w:val="32"/>
+        </w:rPr>
+        <w:t>Kant y répond par l’affirmative. Et c’est de cette humanité unique que va naître l’idée démocratique.</w:t>
+      </w:r>
+    </w:p>
+    <w:p>
+      <w:pPr>
+        <w:pStyle w:val="Normal"/>
+        <w:bidi w:val="0"/>
+        <w:jc w:val="left"/>
+        <w:rPr>
+          <w:rFonts w:ascii="Liberation Serif" w:hAnsi="Liberation Serif"/>
+          <w:b w:val="false"/>
+          <w:i w:val="false"/>
+          <w:caps w:val="false"/>
+          <w:smallCaps w:val="false"/>
+          <w:color w:val="000000"/>
+          <w:spacing w:val="0"/>
+          <w:sz w:val="32"/>
+          <w:szCs w:val="32"/>
+        </w:rPr>
+      </w:pPr>
+      <w:r>
+        <w:rPr>
+          <w:b w:val="false"/>
+          <w:i w:val="false"/>
+          <w:caps w:val="false"/>
+          <w:smallCaps w:val="false"/>
+          <w:color w:val="000000"/>
+          <w:spacing w:val="0"/>
+          <w:sz w:val="32"/>
+          <w:szCs w:val="32"/>
+        </w:rPr>
+        <w:t>Un autre effet secondaire de cette éthique kantienne sera également la valorisation du travail. L’aristocrate ne travaille pas, il a des cerfs, des esclaves,… A partir du moment où la vertu n’est obtenue par sa naissance, mais par ce que l’on va faire de ses talents, le travail devient indispensable.</w:t>
+      </w:r>
+    </w:p>
+    <w:p>
+      <w:pPr>
+        <w:pStyle w:val="Normal"/>
+        <w:bidi w:val="0"/>
+        <w:jc w:val="left"/>
+        <w:rPr>
+          <w:rFonts w:ascii="Liberation Serif" w:hAnsi="Liberation Serif"/>
+          <w:b w:val="false"/>
+          <w:i w:val="false"/>
+          <w:caps w:val="false"/>
+          <w:smallCaps w:val="false"/>
+          <w:color w:val="000000"/>
+          <w:spacing w:val="0"/>
+          <w:sz w:val="32"/>
+          <w:szCs w:val="32"/>
+        </w:rPr>
+      </w:pPr>
+      <w:r>
+        <w:rPr>
+          <w:b w:val="false"/>
+          <w:i w:val="false"/>
+          <w:caps w:val="false"/>
+          <w:smallCaps w:val="false"/>
+          <w:color w:val="000000"/>
+          <w:spacing w:val="0"/>
+          <w:sz w:val="32"/>
+          <w:szCs w:val="32"/>
+        </w:rPr>
+      </w:r>
+    </w:p>
+    <w:p>
+      <w:pPr>
+        <w:pStyle w:val="Normal"/>
+        <w:bidi w:val="0"/>
+        <w:jc w:val="left"/>
+        <w:rPr>
+          <w:rFonts w:ascii="Liberation Serif" w:hAnsi="Liberation Serif"/>
+          <w:b w:val="false"/>
+          <w:i w:val="false"/>
+          <w:caps w:val="false"/>
+          <w:smallCaps w:val="false"/>
+          <w:color w:val="000000"/>
+          <w:spacing w:val="0"/>
+          <w:sz w:val="32"/>
+          <w:szCs w:val="32"/>
+        </w:rPr>
+      </w:pPr>
+      <w:r>
+        <w:rPr>
+          <w:b w:val="false"/>
+          <w:i w:val="false"/>
+          <w:caps w:val="false"/>
+          <w:smallCaps w:val="false"/>
+          <w:color w:val="000000"/>
+          <w:spacing w:val="0"/>
+          <w:sz w:val="32"/>
+          <w:szCs w:val="32"/>
+        </w:rPr>
+      </w:r>
+    </w:p>
+    <w:p>
+      <w:pPr>
+        <w:pStyle w:val="Heading5"/>
+        <w:bidi w:val="0"/>
         <w:jc w:val="left"/>
         <w:rPr/>
       </w:pPr>
-      <w:r>
-        <w:rPr>
-          <w:b w:val="false"/>
-          <w:bCs w:val="false"/>
-          <w:i/>
-          <w:iCs/>
-          <w:caps w:val="false"/>
-          <w:smallCaps w:val="false"/>
-          <w:color w:val="000000"/>
-          <w:spacing w:val="0"/>
-          <w:sz w:val="32"/>
-          <w:szCs w:val="32"/>
-          <w:u w:val="none"/>
-        </w:rPr>
-        <w:t>Son maître lui répondit : « Serviteur méchant et paresseux ! Ainsi tu savais que je moissonne où je n’ai pas semé, et que j’amasse où je n’ai pas vanné ? Il te fallait donc remettre mon argent aux banquiers, et, à mon retour, j’aurais retiré ce qui est à moi avec un </w:t>
-      </w:r>
-      <w:r>
-        <w:rPr>
-          <w:rStyle w:val="Emphasis"/>
-          <w:b w:val="false"/>
-          <w:bCs w:val="false"/>
-          <w:i/>
-          <w:iCs/>
-          <w:caps w:val="false"/>
-          <w:smallCaps w:val="false"/>
-          <w:color w:val="000000"/>
-          <w:spacing w:val="0"/>
-          <w:sz w:val="32"/>
-          <w:szCs w:val="32"/>
-          <w:u w:val="none"/>
-        </w:rPr>
-        <w:t>intérêt</w:t>
-      </w:r>
-      <w:r>
-        <w:rPr>
-          <w:b w:val="false"/>
-          <w:bCs w:val="false"/>
-          <w:i/>
-          <w:iCs/>
-          <w:caps w:val="false"/>
-          <w:smallCaps w:val="false"/>
-          <w:color w:val="000000"/>
-          <w:spacing w:val="0"/>
-          <w:sz w:val="32"/>
-          <w:szCs w:val="32"/>
-          <w:u w:val="none"/>
-        </w:rPr>
-        <w:t>.</w:t>
-      </w:r>
-    </w:p>
-    <w:p>
-      <w:pPr>
-        <w:pStyle w:val="TextBody"/>
-        <w:widowControl/>
-        <w:pBdr/>
-        <w:bidi w:val="0"/>
-        <w:spacing w:before="300" w:after="300"/>
-        <w:ind w:left="0" w:right="0" w:hanging="0"/>
-        <w:jc w:val="left"/>
-        <w:rPr>
-          <w:rFonts w:ascii="Liberation Serif" w:hAnsi="Liberation Serif"/>
-          <w:b w:val="false"/>
-          <w:b w:val="false"/>
-          <w:bCs w:val="false"/>
-          <w:i/>
-          <w:i/>
-          <w:iCs/>
-          <w:caps w:val="false"/>
-          <w:smallCaps w:val="false"/>
-          <w:color w:val="000000"/>
-          <w:spacing w:val="0"/>
-          <w:sz w:val="32"/>
-          <w:szCs w:val="32"/>
-          <w:u w:val="none"/>
-        </w:rPr>
-      </w:pPr>
-      <w:r>
-        <w:rPr>
-          <w:b w:val="false"/>
-          <w:bCs w:val="false"/>
-          <w:i/>
-          <w:iCs/>
-          <w:caps w:val="false"/>
-          <w:smallCaps w:val="false"/>
-          <w:color w:val="000000"/>
-          <w:spacing w:val="0"/>
-          <w:sz w:val="32"/>
-          <w:szCs w:val="32"/>
-          <w:u w:val="none"/>
-        </w:rPr>
-        <w:t>« Ôtez-lui donc le talent, et donnez-le à celui qui a les dix talents. Car on donnera à celui qui a, et il sera dans l’abondance, mais à celui qui n’a pas on ôtera même ce qu’il a. Et ce serviteur inutile, jetez-le dans les ténèbres du dehors, où il y aura des pleurs et des grincements de dents. »</w:t>
-      </w:r>
-    </w:p>
-    <w:p>
-      <w:pPr>
-        <w:pStyle w:val="Normal"/>
-        <w:bidi w:val="0"/>
-        <w:jc w:val="left"/>
-        <w:rPr>
-          <w:color w:val="000000"/>
-          <w:sz w:val="32"/>
-          <w:szCs w:val="32"/>
-        </w:rPr>
-      </w:pPr>
-      <w:r>
-        <w:rPr>
-          <w:b w:val="false"/>
-          <w:i w:val="false"/>
-          <w:caps w:val="false"/>
-          <w:smallCaps w:val="false"/>
-          <w:color w:val="000000"/>
-          <w:spacing w:val="0"/>
-          <w:sz w:val="32"/>
-          <w:szCs w:val="32"/>
-        </w:rPr>
-        <w:t xml:space="preserve">Les talents ne sont pas en soi vertueux. </w:t>
-      </w:r>
-      <w:r>
-        <w:rPr>
-          <w:b w:val="false"/>
-          <w:i w:val="false"/>
-          <w:caps w:val="false"/>
-          <w:smallCaps w:val="false"/>
-          <w:color w:val="000000"/>
-          <w:spacing w:val="0"/>
-          <w:sz w:val="32"/>
-          <w:szCs w:val="32"/>
-        </w:rPr>
-        <w:t>Ils peuvent indifféremment être mis au service du bien comme du mal (de ce point de vue, le procès de Nuremberg lui donne raison. Et on constate une grande influence de Kant sur la philosophie morale de Anna Arendt). Aux yeux de Kant, seul la bonne volonté compte. A notre époque, on parle de mérite.</w:t>
-      </w:r>
-    </w:p>
-    <w:p>
-      <w:pPr>
-        <w:pStyle w:val="Normal"/>
-        <w:bidi w:val="0"/>
-        <w:jc w:val="left"/>
-        <w:rPr>
-          <w:rFonts w:ascii="Liberation Serif" w:hAnsi="Liberation Serif"/>
-          <w:b w:val="false"/>
-          <w:i w:val="false"/>
-          <w:caps w:val="false"/>
-          <w:smallCaps w:val="false"/>
-          <w:color w:val="000000"/>
-          <w:spacing w:val="0"/>
-          <w:sz w:val="32"/>
-          <w:szCs w:val="32"/>
-        </w:rPr>
-      </w:pPr>
-      <w:r>
-        <w:rPr>
-          <w:b w:val="false"/>
-          <w:i w:val="false"/>
-          <w:caps w:val="false"/>
-          <w:smallCaps w:val="false"/>
-          <w:color w:val="000000"/>
-          <w:spacing w:val="0"/>
-          <w:sz w:val="32"/>
-          <w:szCs w:val="32"/>
-        </w:rPr>
-      </w:r>
-    </w:p>
-    <w:p>
-      <w:pPr>
-        <w:pStyle w:val="Normal"/>
-        <w:bidi w:val="0"/>
-        <w:jc w:val="left"/>
-        <w:rPr>
-          <w:color w:val="000000"/>
-          <w:sz w:val="32"/>
-          <w:szCs w:val="32"/>
-        </w:rPr>
-      </w:pPr>
-      <w:r>
-        <w:rPr>
-          <w:b w:val="false"/>
-          <w:i w:val="false"/>
-          <w:caps w:val="false"/>
-          <w:smallCaps w:val="false"/>
-          <w:color w:val="000000"/>
-          <w:spacing w:val="0"/>
-          <w:sz w:val="32"/>
-          <w:szCs w:val="32"/>
-        </w:rPr>
-        <w:t xml:space="preserve">Kant rejette l’éthique aristocratique, en inscrivant sa morale dans la tradition chrétienne. Il en apporte cependant une justification rationnelle, </w:t>
-      </w:r>
-      <w:r>
-        <w:rPr>
-          <w:b w:val="false"/>
-          <w:i w:val="false"/>
-          <w:caps w:val="false"/>
-          <w:smallCaps w:val="false"/>
-          <w:color w:val="000000"/>
-          <w:spacing w:val="0"/>
-          <w:sz w:val="32"/>
-          <w:szCs w:val="32"/>
-        </w:rPr>
-        <w:t>sans obligation d’en appeler à la foi.</w:t>
-      </w:r>
-    </w:p>
-    <w:p>
-      <w:pPr>
-        <w:pStyle w:val="Normal"/>
-        <w:bidi w:val="0"/>
-        <w:jc w:val="left"/>
-        <w:rPr>
-          <w:rFonts w:ascii="Liberation Serif" w:hAnsi="Liberation Serif"/>
-          <w:b w:val="false"/>
-          <w:i w:val="false"/>
-          <w:caps w:val="false"/>
-          <w:smallCaps w:val="false"/>
-          <w:color w:val="000000"/>
-          <w:spacing w:val="0"/>
-          <w:sz w:val="32"/>
-          <w:szCs w:val="32"/>
-        </w:rPr>
-      </w:pPr>
-      <w:r>
-        <w:rPr>
-          <w:b w:val="false"/>
-          <w:i w:val="false"/>
-          <w:caps w:val="false"/>
-          <w:smallCaps w:val="false"/>
-          <w:color w:val="000000"/>
-          <w:spacing w:val="0"/>
-          <w:sz w:val="32"/>
-          <w:szCs w:val="32"/>
-        </w:rPr>
-      </w:r>
-    </w:p>
-    <w:p>
-      <w:pPr>
-        <w:pStyle w:val="Normal"/>
-        <w:bidi w:val="0"/>
-        <w:jc w:val="left"/>
-        <w:rPr>
-          <w:rFonts w:ascii="Liberation Serif" w:hAnsi="Liberation Serif"/>
-          <w:b w:val="false"/>
-          <w:i w:val="false"/>
-          <w:caps w:val="false"/>
-          <w:smallCaps w:val="false"/>
-          <w:color w:val="000000"/>
-          <w:spacing w:val="0"/>
-          <w:sz w:val="32"/>
-          <w:szCs w:val="32"/>
-        </w:rPr>
-      </w:pPr>
-      <w:r>
-        <w:rPr>
-          <w:b w:val="false"/>
-          <w:i w:val="false"/>
-          <w:caps w:val="false"/>
-          <w:smallCaps w:val="false"/>
-          <w:color w:val="000000"/>
-          <w:spacing w:val="0"/>
-          <w:sz w:val="32"/>
-          <w:szCs w:val="32"/>
-        </w:rPr>
-        <w:t>L’idée d’égalité découle naturellement de l’éthique kantienne. Pour Kant, que l’on soit Einstein ou un trisomique ne fait aucune différence, seul l’effort morale compte.</w:t>
-      </w:r>
-    </w:p>
-    <w:p>
-      <w:pPr>
-        <w:pStyle w:val="Normal"/>
-        <w:bidi w:val="0"/>
-        <w:jc w:val="left"/>
-        <w:rPr>
-          <w:rFonts w:ascii="Liberation Serif" w:hAnsi="Liberation Serif"/>
-          <w:b w:val="false"/>
-          <w:i w:val="false"/>
-          <w:caps w:val="false"/>
-          <w:smallCaps w:val="false"/>
-          <w:color w:val="000000"/>
-          <w:spacing w:val="0"/>
-          <w:sz w:val="32"/>
-          <w:szCs w:val="32"/>
-        </w:rPr>
-      </w:pPr>
-      <w:r>
-        <w:rPr>
-          <w:b w:val="false"/>
-          <w:i w:val="false"/>
-          <w:caps w:val="false"/>
-          <w:smallCaps w:val="false"/>
-          <w:color w:val="000000"/>
-          <w:spacing w:val="0"/>
-          <w:sz w:val="32"/>
-          <w:szCs w:val="32"/>
-        </w:rPr>
-      </w:r>
-    </w:p>
-    <w:p>
-      <w:pPr>
-        <w:pStyle w:val="Normal"/>
-        <w:bidi w:val="0"/>
-        <w:jc w:val="left"/>
-        <w:rPr>
-          <w:color w:val="000000"/>
-          <w:sz w:val="32"/>
-          <w:szCs w:val="32"/>
-        </w:rPr>
-      </w:pPr>
-      <w:r>
-        <w:rPr>
-          <w:b w:val="false"/>
-          <w:i w:val="false"/>
-          <w:caps w:val="false"/>
-          <w:smallCaps w:val="false"/>
-          <w:color w:val="000000"/>
-          <w:spacing w:val="0"/>
-          <w:sz w:val="32"/>
-          <w:szCs w:val="32"/>
-        </w:rPr>
-        <w:t>T</w:t>
-      </w:r>
-      <w:r>
-        <w:rPr>
-          <w:b w:val="false"/>
-          <w:i w:val="false"/>
-          <w:caps w:val="false"/>
-          <w:smallCaps w:val="false"/>
-          <w:color w:val="000000"/>
-          <w:spacing w:val="0"/>
-          <w:sz w:val="32"/>
-          <w:szCs w:val="32"/>
-        </w:rPr>
-        <w:t xml:space="preserve">ocqueville, dans la démocratie en Amérique, s’interroge sur l’unicité de l’humanité. </w:t>
-      </w:r>
-      <w:r>
-        <w:rPr>
-          <w:b w:val="false"/>
-          <w:i w:val="false"/>
-          <w:caps w:val="false"/>
-          <w:smallCaps w:val="false"/>
-          <w:color w:val="000000"/>
-          <w:spacing w:val="0"/>
-          <w:sz w:val="32"/>
-          <w:szCs w:val="32"/>
-        </w:rPr>
-        <w:t>Kant y répond par l’affirmative. Et c’est de cette humanité unique que va naître l’idée démocratique.</w:t>
-      </w:r>
-    </w:p>
-    <w:p>
-      <w:pPr>
-        <w:pStyle w:val="Normal"/>
-        <w:bidi w:val="0"/>
-        <w:jc w:val="left"/>
-        <w:rPr>
-          <w:rFonts w:ascii="Liberation Serif" w:hAnsi="Liberation Serif"/>
-          <w:b w:val="false"/>
-          <w:i w:val="false"/>
-          <w:caps w:val="false"/>
-          <w:smallCaps w:val="false"/>
-          <w:color w:val="000000"/>
-          <w:spacing w:val="0"/>
-          <w:sz w:val="32"/>
-          <w:szCs w:val="32"/>
-        </w:rPr>
-      </w:pPr>
-      <w:r>
-        <w:rPr>
-          <w:b w:val="false"/>
-          <w:i w:val="false"/>
-          <w:caps w:val="false"/>
-          <w:smallCaps w:val="false"/>
-          <w:color w:val="000000"/>
-          <w:spacing w:val="0"/>
-          <w:sz w:val="32"/>
-          <w:szCs w:val="32"/>
-        </w:rPr>
-        <w:t>Un autre effet secondaire de cette éthique kantienne sera également la valorisation du travail. L’aristocrate ne travaille pas, il a des cerfs, des esclaves,… A partir du moment où la vertu n’est obtenue par sa naissance, mais par ce que l’on va faire de ses talents, le travail devient indispensable.</w:t>
-      </w:r>
-    </w:p>
-    <w:p>
-      <w:pPr>
-        <w:pStyle w:val="Normal"/>
-        <w:bidi w:val="0"/>
-        <w:jc w:val="left"/>
-        <w:rPr>
-          <w:rFonts w:ascii="Liberation Serif" w:hAnsi="Liberation Serif"/>
-          <w:b w:val="false"/>
-          <w:i w:val="false"/>
-          <w:caps w:val="false"/>
-          <w:smallCaps w:val="false"/>
-          <w:color w:val="000000"/>
-          <w:spacing w:val="0"/>
-          <w:sz w:val="32"/>
-          <w:szCs w:val="32"/>
-        </w:rPr>
-      </w:pPr>
-      <w:r>
-        <w:rPr>
-          <w:b w:val="false"/>
-          <w:i w:val="false"/>
-          <w:caps w:val="false"/>
-          <w:smallCaps w:val="false"/>
-          <w:color w:val="000000"/>
-          <w:spacing w:val="0"/>
-          <w:sz w:val="32"/>
-          <w:szCs w:val="32"/>
-        </w:rPr>
-      </w:r>
-    </w:p>
-    <w:p>
-      <w:pPr>
-        <w:pStyle w:val="Normal"/>
-        <w:bidi w:val="0"/>
-        <w:jc w:val="left"/>
-        <w:rPr>
-          <w:color w:val="000000"/>
-          <w:sz w:val="32"/>
-          <w:szCs w:val="32"/>
-        </w:rPr>
-      </w:pPr>
-      <w:r>
-        <w:rPr>
-          <w:b w:val="false"/>
-          <w:i w:val="false"/>
-          <w:caps w:val="false"/>
-          <w:smallCaps w:val="false"/>
-          <w:color w:val="000000"/>
-          <w:spacing w:val="0"/>
-          <w:sz w:val="32"/>
-          <w:szCs w:val="32"/>
-        </w:rPr>
-        <w:t>K</w:t>
-      </w:r>
-      <w:r>
-        <w:rPr>
-          <w:b w:val="false"/>
-          <w:i w:val="false"/>
-          <w:caps w:val="false"/>
-          <w:smallCaps w:val="false"/>
-          <w:color w:val="000000"/>
-          <w:spacing w:val="0"/>
-          <w:sz w:val="32"/>
-          <w:szCs w:val="32"/>
-        </w:rPr>
-        <w:t xml:space="preserve">ant annonce donc la fin du </w:t>
-      </w:r>
-      <w:r>
-        <w:rPr>
-          <w:b/>
-          <w:bCs/>
-          <w:i w:val="false"/>
-          <w:caps w:val="false"/>
-          <w:smallCaps w:val="false"/>
-          <w:color w:val="000000"/>
-          <w:spacing w:val="0"/>
-          <w:sz w:val="32"/>
-          <w:szCs w:val="32"/>
-        </w:rPr>
-        <w:t>cosmologico-éthique</w:t>
-      </w:r>
-      <w:r>
-        <w:rPr>
-          <w:b w:val="false"/>
-          <w:i w:val="false"/>
-          <w:caps w:val="false"/>
-          <w:smallCaps w:val="false"/>
-          <w:color w:val="000000"/>
-          <w:spacing w:val="0"/>
-          <w:sz w:val="32"/>
-          <w:szCs w:val="32"/>
-        </w:rPr>
-        <w:t>.</w:t>
-      </w:r>
-    </w:p>
-    <w:p>
-      <w:pPr>
-        <w:pStyle w:val="Normal"/>
-        <w:bidi w:val="0"/>
-        <w:jc w:val="left"/>
-        <w:rPr>
-          <w:rFonts w:ascii="Liberation Serif" w:hAnsi="Liberation Serif"/>
-          <w:b w:val="false"/>
-          <w:i w:val="false"/>
-          <w:caps w:val="false"/>
-          <w:smallCaps w:val="false"/>
-          <w:color w:val="000000"/>
-          <w:spacing w:val="0"/>
-          <w:sz w:val="32"/>
-          <w:szCs w:val="32"/>
-        </w:rPr>
-      </w:pPr>
-      <w:r>
-        <w:rPr>
-          <w:b w:val="false"/>
-          <w:i w:val="false"/>
-          <w:caps w:val="false"/>
-          <w:smallCaps w:val="false"/>
-          <w:color w:val="000000"/>
-          <w:spacing w:val="0"/>
-          <w:sz w:val="32"/>
-          <w:szCs w:val="32"/>
-        </w:rPr>
-      </w:r>
-    </w:p>
-    <w:p>
-      <w:pPr>
-        <w:pStyle w:val="Normal"/>
-        <w:bidi w:val="0"/>
-        <w:jc w:val="left"/>
-        <w:rPr>
-          <w:rFonts w:ascii="Liberation Serif" w:hAnsi="Liberation Serif"/>
-          <w:b w:val="false"/>
-          <w:i w:val="false"/>
-          <w:caps w:val="false"/>
-          <w:smallCaps w:val="false"/>
-          <w:color w:val="000000"/>
-          <w:spacing w:val="0"/>
-          <w:sz w:val="32"/>
-          <w:szCs w:val="32"/>
-        </w:rPr>
-      </w:pPr>
-      <w:r>
-        <w:rPr>
-          <w:b w:val="false"/>
-          <w:i w:val="false"/>
-          <w:caps w:val="false"/>
-          <w:smallCaps w:val="false"/>
-          <w:color w:val="000000"/>
-          <w:spacing w:val="0"/>
-          <w:sz w:val="32"/>
-          <w:szCs w:val="32"/>
-        </w:rPr>
-      </w:r>
-    </w:p>
-    <w:p>
-      <w:pPr>
-        <w:pStyle w:val="Normal"/>
-        <w:bidi w:val="0"/>
-        <w:jc w:val="left"/>
-        <w:rPr>
-          <w:rFonts w:ascii="Liberation Serif" w:hAnsi="Liberation Serif"/>
-          <w:b w:val="false"/>
-          <w:i w:val="false"/>
-          <w:caps w:val="false"/>
-          <w:smallCaps w:val="false"/>
-          <w:color w:val="000000"/>
-          <w:spacing w:val="0"/>
-          <w:sz w:val="36"/>
-          <w:szCs w:val="36"/>
-          <w:u w:val="single"/>
-        </w:rPr>
-      </w:pPr>
-      <w:r>
-        <w:rPr>
-          <w:b w:val="false"/>
-          <w:i w:val="false"/>
-          <w:caps w:val="false"/>
-          <w:smallCaps w:val="false"/>
-          <w:color w:val="000000"/>
-          <w:spacing w:val="0"/>
-          <w:sz w:val="36"/>
-          <w:szCs w:val="36"/>
-          <w:u w:val="single"/>
-        </w:rPr>
+      <w:bookmarkStart w:id="48" w:name="__RefHeading___Toc6134_2197333099"/>
+      <w:bookmarkEnd w:id="48"/>
+      <w:r>
+        <w:rPr/>
         <w:t>La rupture théologico-éthique :</w:t>
       </w:r>
     </w:p>
@@ -39577,7 +39514,7 @@
         <w:pStyle w:val="TextBody"/>
         <w:numPr>
           <w:ilvl w:val="0"/>
-          <w:numId w:val="8"/>
+          <w:numId w:val="9"/>
         </w:numPr>
         <w:tabs>
           <w:tab w:val="clear" w:pos="709"/>
@@ -39599,340 +39536,6 @@
           <w:szCs w:val="32"/>
         </w:rPr>
         <w:t>qu’entrent sans doute dans la catégorie des actes « usuels », les soins obligatoires (vaccinations obligatoires), les soins courants (blessures superficielles, infections bénignes…), les soins habituels chez l’enfant (traitement des maladies infantiles ordinaires) ou chez tel enfant en particulier (poursuite d’un traitement ou soin d’une maladie récurrente), car « usuel » n’est pas synonyme de bénin ;</w:t>
-      </w:r>
-    </w:p>
-    <w:p>
-      <w:pPr>
-        <w:pStyle w:val="TextBody"/>
-        <w:numPr>
-          <w:ilvl w:val="0"/>
-          <w:numId w:val="8"/>
-        </w:numPr>
-        <w:tabs>
-          <w:tab w:val="clear" w:pos="709"/>
-          <w:tab w:val="left" w:pos="0" w:leader="none"/>
-        </w:tabs>
-        <w:bidi w:val="0"/>
-        <w:ind w:left="0" w:hanging="0"/>
-        <w:jc w:val="left"/>
-        <w:rPr>
-          <w:color w:val="000000"/>
-          <w:sz w:val="32"/>
-          <w:szCs w:val="32"/>
-        </w:rPr>
-      </w:pPr>
-      <w:r>
-        <w:rPr>
-          <w:color w:val="000000"/>
-          <w:sz w:val="32"/>
-          <w:szCs w:val="32"/>
-        </w:rPr>
-        <w:t>que ne peuvent être considérés comme des actes « usuels » : la décision de soumettre l’enfant à un traitement nécessitant une hospitalisation prolongée, le recours à un traitement lourd (y compris dans un domaine psychothérapeutique) ou comportant des effets secondaires importants, les interventions sous anesthésie générale, la résolution d’arrêter les soins ou de les réduire à un traitement de confort.</w:t>
-      </w:r>
-    </w:p>
-    <w:p>
-      <w:pPr>
-        <w:pStyle w:val="TextBody"/>
-        <w:bidi w:val="0"/>
-        <w:jc w:val="left"/>
-        <w:rPr>
-          <w:color w:val="000000"/>
-          <w:sz w:val="32"/>
-          <w:szCs w:val="32"/>
-        </w:rPr>
-      </w:pPr>
-      <w:r>
-        <w:rPr>
-          <w:color w:val="000000"/>
-          <w:sz w:val="32"/>
-          <w:szCs w:val="32"/>
-        </w:rPr>
-        <w:t>Lorsque les parents sont absents et ne peuvent être prévenus et si la situation est grave et urgente, le médecin donne les soins nécessaires dans l’intérêt de l’enfant sous sa seule responsabilité (article R. 4127-42).</w:t>
-      </w:r>
-    </w:p>
-    <w:p>
-      <w:pPr>
-        <w:pStyle w:val="TextBody"/>
-        <w:bidi w:val="0"/>
-        <w:jc w:val="left"/>
-        <w:rPr>
-          <w:color w:val="000000"/>
-          <w:sz w:val="32"/>
-          <w:szCs w:val="32"/>
-        </w:rPr>
-      </w:pPr>
-      <w:r>
-        <w:rPr>
-          <w:color w:val="000000"/>
-          <w:sz w:val="32"/>
-          <w:szCs w:val="32"/>
-        </w:rPr>
-        <w:t>Mais le mineur, en particulier l’adolescent, a le droit de recevoir une information selon son degré de maturité et son consentement doit être systématiquement recherché s’il est apte à exprimer sa volonté et à participer à la décision.</w:t>
-      </w:r>
-    </w:p>
-    <w:p>
-      <w:pPr>
-        <w:pStyle w:val="TextBody"/>
-        <w:bidi w:val="0"/>
-        <w:jc w:val="left"/>
-        <w:rPr>
-          <w:color w:val="000000"/>
-          <w:sz w:val="32"/>
-          <w:szCs w:val="32"/>
-        </w:rPr>
-      </w:pPr>
-      <w:r>
-        <w:rPr>
-          <w:color w:val="000000"/>
-          <w:sz w:val="32"/>
-          <w:szCs w:val="32"/>
-        </w:rPr>
-        <w:t>L’article L. 1111-5 du code de la santé publique (voir note [5]) apporte une dérogation à cette obligation de recueillir le consentement des titulaires de l’autorité parentale, prévue par l’article 372-2 du code civil et autorise le médecin à se dispenser du consentement du ou des titulaires de l’autorité parentale lorsque la personne mineure a expressément demandé au médecin de garder le secret sur son état de santé vis-à-vis de ses parents et que l'action de prévention, le dépistage, le diagnostic, le traitement ou l’intervention s’impose pour sauvegarder sa santé. Le médecin doit s’efforcer d’obtenir le consentement du mineur à la consultation des titulaires de l’autorité parentale. Il garde à l’esprit la nécessité d’informer complètement le mineur sur la gravité de la décision prise d’écarter les titulaires de l’autorité parentale. Si le mineur maintient son refus, il est obligatoirement accompagné d’une personne majeure de son choix. Le médecin s’assure de l’identité et de la majorité de celle-ci et en fait mention dans le dossier médical.</w:t>
-      </w:r>
-    </w:p>
-    <w:p>
-      <w:pPr>
-        <w:pStyle w:val="TextBody"/>
-        <w:bidi w:val="0"/>
-        <w:jc w:val="left"/>
-        <w:rPr>
-          <w:color w:val="000000"/>
-          <w:sz w:val="32"/>
-          <w:szCs w:val="32"/>
-        </w:rPr>
-      </w:pPr>
-      <w:r>
-        <w:rPr>
-          <w:color w:val="000000"/>
-          <w:sz w:val="32"/>
-          <w:szCs w:val="32"/>
-        </w:rPr>
-      </w:r>
-    </w:p>
-    <w:p>
-      <w:pPr>
-        <w:pStyle w:val="TextBody"/>
-        <w:bidi w:val="0"/>
-        <w:spacing w:lineRule="auto" w:line="240" w:before="0" w:after="0"/>
-        <w:jc w:val="left"/>
-        <w:rPr/>
-      </w:pPr>
-      <w:r>
-        <w:rPr>
-          <w:rStyle w:val="StrongEmphasis"/>
-          <w:color w:val="000000"/>
-          <w:sz w:val="32"/>
-          <w:szCs w:val="32"/>
-        </w:rPr>
-        <w:t>b) majeurs protégés</w:t>
-      </w:r>
-    </w:p>
-    <w:p>
-      <w:pPr>
-        <w:pStyle w:val="TextBody"/>
-        <w:bidi w:val="0"/>
-        <w:spacing w:lineRule="auto" w:line="240" w:before="0" w:after="0"/>
-        <w:jc w:val="left"/>
-        <w:rPr>
-          <w:rStyle w:val="StrongEmphasis"/>
-          <w:color w:val="000000"/>
-          <w:sz w:val="32"/>
-          <w:szCs w:val="32"/>
-        </w:rPr>
-      </w:pPr>
-      <w:r>
-        <w:rPr/>
-      </w:r>
-    </w:p>
-    <w:p>
-      <w:pPr>
-        <w:pStyle w:val="TextBody"/>
-        <w:bidi w:val="0"/>
-        <w:jc w:val="left"/>
-        <w:rPr>
-          <w:color w:val="000000"/>
-          <w:sz w:val="32"/>
-          <w:szCs w:val="32"/>
-        </w:rPr>
-      </w:pPr>
-      <w:r>
-        <w:rPr>
-          <w:color w:val="000000"/>
-          <w:sz w:val="32"/>
-          <w:szCs w:val="32"/>
-        </w:rPr>
-        <w:t>La loi n° 2007-308 du 5 mars 2007 qui a réformé la protection des majeurs pose le principe d’autonomie de la personne, selon lequel le majeur protégé prend lui-même les décisions touchant à sa personne. Ceci impose au minimum le recueil, a priori, du consentement de la personne protégée par la personne en charge de sa  protection.</w:t>
-      </w:r>
-    </w:p>
-    <w:p>
-      <w:pPr>
-        <w:pStyle w:val="TextBody"/>
-        <w:bidi w:val="0"/>
-        <w:jc w:val="left"/>
-        <w:rPr>
-          <w:color w:val="000000"/>
-          <w:sz w:val="32"/>
-          <w:szCs w:val="32"/>
-        </w:rPr>
-      </w:pPr>
-      <w:r>
-        <w:rPr>
-          <w:color w:val="000000"/>
-          <w:sz w:val="32"/>
-          <w:szCs w:val="32"/>
-        </w:rPr>
-        <w:t>Néanmoins, l’alinéa 2 de l’article 459 du code civil permet au juge des tutelles d’adapter l’exigence du consentement à l’état de la personne.</w:t>
-      </w:r>
-    </w:p>
-    <w:p>
-      <w:pPr>
-        <w:pStyle w:val="TextBody"/>
-        <w:bidi w:val="0"/>
-        <w:jc w:val="left"/>
-        <w:rPr>
-          <w:color w:val="000000"/>
-          <w:sz w:val="32"/>
-          <w:szCs w:val="32"/>
-        </w:rPr>
-      </w:pPr>
-      <w:r>
-        <w:rPr>
-          <w:color w:val="000000"/>
-          <w:sz w:val="32"/>
-          <w:szCs w:val="32"/>
-        </w:rPr>
-        <w:t>Si la personne protégée ne peut prendre seule une décision éclairée, le juge peut prévoir, dès l’ouverture de la mesure de protection ou ultérieurement en fonction de l’évolution de son état de santé, que la personne en charge de la mesure de protection doit l’assister, ou, si nécessaire, que le tuteur doit la représenter dans les actes la concernant.</w:t>
-      </w:r>
-    </w:p>
-    <w:p>
-      <w:pPr>
-        <w:pStyle w:val="TextBody"/>
-        <w:bidi w:val="0"/>
-        <w:jc w:val="left"/>
-        <w:rPr>
-          <w:color w:val="000000"/>
-          <w:sz w:val="32"/>
-          <w:szCs w:val="32"/>
-        </w:rPr>
-      </w:pPr>
-      <w:r>
-        <w:rPr>
-          <w:color w:val="000000"/>
-          <w:sz w:val="32"/>
-          <w:szCs w:val="32"/>
-        </w:rPr>
-        <w:t>Ainsi, même dans le cadre d’une mesure de tutelle, le juge peut limiter le rôle du tuteur à une assistance pour ce qui concerne la protection de la personne.</w:t>
-      </w:r>
-    </w:p>
-    <w:p>
-      <w:pPr>
-        <w:pStyle w:val="TextBody"/>
-        <w:bidi w:val="0"/>
-        <w:jc w:val="left"/>
-        <w:rPr>
-          <w:color w:val="000000"/>
-          <w:sz w:val="32"/>
-          <w:szCs w:val="32"/>
-        </w:rPr>
-      </w:pPr>
-      <w:r>
-        <w:rPr>
-          <w:color w:val="000000"/>
-          <w:sz w:val="32"/>
-          <w:szCs w:val="32"/>
-        </w:rPr>
-        <w:t>Le juge peut prévoir que cette assistance ou cette représentation est nécessaire pour l’ensemble des actes touchant à la personne ou pour certains d’entre eux seulement, ou pour une série d’actes. Il statue notamment au vu des éléments médicaux figurant dans le certificat médical circonstancié initial établi par le médecin inscrit sur la liste du Procureur ou recueillis ultérieurement par l’intermédiaire de la personne protégée elle-même ou par son tuteur.</w:t>
-      </w:r>
-    </w:p>
-    <w:p>
-      <w:pPr>
-        <w:pStyle w:val="TextBody"/>
-        <w:bidi w:val="0"/>
-        <w:jc w:val="left"/>
-        <w:rPr>
-          <w:color w:val="000000"/>
-          <w:sz w:val="32"/>
-          <w:szCs w:val="32"/>
-        </w:rPr>
-      </w:pPr>
-      <w:r>
-        <w:rPr>
-          <w:color w:val="000000"/>
-          <w:sz w:val="32"/>
-          <w:szCs w:val="32"/>
-        </w:rPr>
-        <w:t>En conséquence, si le juge n’a pas pris de décision encadrant spécifiquement la protection de la personne (par une assistance ou une représentation) comme décrit ci-dessus, le principe d’autonomie de la personne s’applique et il n’y a ni assistance, ni représentation possible du majeur.</w:t>
-      </w:r>
-    </w:p>
-    <w:p>
-      <w:pPr>
-        <w:pStyle w:val="TextBody"/>
-        <w:bidi w:val="0"/>
-        <w:spacing w:lineRule="auto" w:line="240" w:before="0" w:after="0"/>
-        <w:jc w:val="left"/>
-        <w:rPr/>
-      </w:pPr>
-      <w:r>
-        <w:rPr>
-          <w:color w:val="000000"/>
-          <w:sz w:val="32"/>
-          <w:szCs w:val="32"/>
-        </w:rPr>
-        <w:t>Il convient de souligner que la personne chargée de la protection du majeur, sauf en cas d’urgence, ne peut sans l’autorisation du juge des tutelles ou du conseil de famille « </w:t>
-      </w:r>
-      <w:r>
-        <w:rPr>
-          <w:rStyle w:val="Emphasis"/>
-          <w:color w:val="000000"/>
-          <w:sz w:val="32"/>
-          <w:szCs w:val="32"/>
-        </w:rPr>
-        <w:t>prendre une décision qui aurait pour effet de porter gravement atteinte à l’intégrité corporelle de la personne protégée ou à l’intimité de sa vie privée</w:t>
-      </w:r>
-      <w:r>
-        <w:rPr>
-          <w:color w:val="000000"/>
-          <w:sz w:val="32"/>
-          <w:szCs w:val="32"/>
-        </w:rPr>
-        <w:t>» (article 459 du code civil). Cette disposition couvre de nombreux actes touchant à la santé de la personne, comme certaines interventions chirurgicales, ainsi que ceux impliquant une immixtion dans la vie affective de la personne protégée.</w:t>
-      </w:r>
-    </w:p>
-    <w:p>
-      <w:pPr>
-        <w:pStyle w:val="TextBody"/>
-        <w:bidi w:val="0"/>
-        <w:jc w:val="left"/>
-        <w:rPr>
-          <w:color w:val="000000"/>
-          <w:sz w:val="32"/>
-          <w:szCs w:val="32"/>
-        </w:rPr>
-      </w:pPr>
-      <w:r>
-        <w:rPr>
-          <w:color w:val="000000"/>
-          <w:sz w:val="32"/>
-          <w:szCs w:val="32"/>
-        </w:rPr>
-      </w:r>
-    </w:p>
-    <w:p>
-      <w:pPr>
-        <w:pStyle w:val="TextBody"/>
-        <w:bidi w:val="0"/>
-        <w:spacing w:lineRule="auto" w:line="240" w:before="0" w:after="0"/>
-        <w:jc w:val="left"/>
-        <w:rPr/>
-      </w:pPr>
-      <w:r>
-        <w:rPr>
-          <w:rStyle w:val="StrongEmphasis"/>
-          <w:color w:val="000000"/>
-          <w:sz w:val="32"/>
-          <w:szCs w:val="32"/>
-        </w:rPr>
-        <w:t>En conséquence :</w:t>
       </w:r>
     </w:p>
     <w:p>
@@ -39944,53 +39547,329 @@
         </w:numPr>
         <w:tabs>
           <w:tab w:val="clear" w:pos="709"/>
-          <w:tab w:val="left" w:pos="707" w:leader="none"/>
+          <w:tab w:val="left" w:pos="0" w:leader="none"/>
         </w:tabs>
         <w:bidi w:val="0"/>
-        <w:ind w:left="707" w:hanging="0"/>
-        <w:jc w:val="left"/>
-        <w:rPr>
-          <w:color w:val="000000"/>
-          <w:sz w:val="32"/>
-          <w:szCs w:val="32"/>
-        </w:rPr>
-      </w:pPr>
-      <w:r>
-        <w:rPr>
-          <w:color w:val="000000"/>
-          <w:sz w:val="32"/>
-          <w:szCs w:val="32"/>
-        </w:rPr>
-        <w:t>en cas d’urgence vitale, le médecin donne les soins qui s’imposent compte tenu de l’état du patient ; il en informe sans délai le juge des tutelles et le conseil de famille s’il existe ;</w:t>
+        <w:ind w:left="0" w:hanging="0"/>
+        <w:jc w:val="left"/>
+        <w:rPr>
+          <w:color w:val="000000"/>
+          <w:sz w:val="32"/>
+          <w:szCs w:val="32"/>
+        </w:rPr>
+      </w:pPr>
+      <w:r>
+        <w:rPr>
+          <w:color w:val="000000"/>
+          <w:sz w:val="32"/>
+          <w:szCs w:val="32"/>
+        </w:rPr>
+        <w:t>que ne peuvent être considérés comme des actes « usuels » : la décision de soumettre l’enfant à un traitement nécessitant une hospitalisation prolongée, le recours à un traitement lourd (y compris dans un domaine psychothérapeutique) ou comportant des effets secondaires importants, les interventions sous anesthésie générale, la résolution d’arrêter les soins ou de les réduire à un traitement de confort.</w:t>
       </w:r>
     </w:p>
     <w:p>
       <w:pPr>
         <w:pStyle w:val="TextBody"/>
-        <w:numPr>
-          <w:ilvl w:val="0"/>
-          <w:numId w:val="9"/>
-        </w:numPr>
-        <w:tabs>
-          <w:tab w:val="clear" w:pos="709"/>
-          <w:tab w:val="left" w:pos="707" w:leader="none"/>
-        </w:tabs>
-        <w:bidi w:val="0"/>
-        <w:ind w:left="707" w:hanging="0"/>
-        <w:jc w:val="left"/>
-        <w:rPr>
-          <w:color w:val="000000"/>
-          <w:sz w:val="32"/>
-          <w:szCs w:val="32"/>
-        </w:rPr>
-      </w:pPr>
-      <w:r>
-        <w:rPr>
-          <w:color w:val="000000"/>
-          <w:sz w:val="32"/>
-          <w:szCs w:val="32"/>
-        </w:rPr>
-        <w:t>si l’intervention n’est pas urgente et peut être différée :</w:t>
+        <w:bidi w:val="0"/>
+        <w:jc w:val="left"/>
+        <w:rPr>
+          <w:color w:val="000000"/>
+          <w:sz w:val="32"/>
+          <w:szCs w:val="32"/>
+        </w:rPr>
+      </w:pPr>
+      <w:r>
+        <w:rPr>
+          <w:color w:val="000000"/>
+          <w:sz w:val="32"/>
+          <w:szCs w:val="32"/>
+        </w:rPr>
+        <w:t>Lorsque les parents sont absents et ne peuvent être prévenus et si la situation est grave et urgente, le médecin donne les soins nécessaires dans l’intérêt de l’enfant sous sa seule responsabilité (article R. 4127-42).</w:t>
+      </w:r>
+    </w:p>
+    <w:p>
+      <w:pPr>
+        <w:pStyle w:val="TextBody"/>
+        <w:bidi w:val="0"/>
+        <w:jc w:val="left"/>
+        <w:rPr>
+          <w:color w:val="000000"/>
+          <w:sz w:val="32"/>
+          <w:szCs w:val="32"/>
+        </w:rPr>
+      </w:pPr>
+      <w:r>
+        <w:rPr>
+          <w:color w:val="000000"/>
+          <w:sz w:val="32"/>
+          <w:szCs w:val="32"/>
+        </w:rPr>
+        <w:t>Mais le mineur, en particulier l’adolescent, a le droit de recevoir une information selon son degré de maturité et son consentement doit être systématiquement recherché s’il est apte à exprimer sa volonté et à participer à la décision.</w:t>
+      </w:r>
+    </w:p>
+    <w:p>
+      <w:pPr>
+        <w:pStyle w:val="TextBody"/>
+        <w:bidi w:val="0"/>
+        <w:jc w:val="left"/>
+        <w:rPr>
+          <w:color w:val="000000"/>
+          <w:sz w:val="32"/>
+          <w:szCs w:val="32"/>
+        </w:rPr>
+      </w:pPr>
+      <w:r>
+        <w:rPr>
+          <w:color w:val="000000"/>
+          <w:sz w:val="32"/>
+          <w:szCs w:val="32"/>
+        </w:rPr>
+        <w:t>L’article L. 1111-5 du code de la santé publique (voir note [5]) apporte une dérogation à cette obligation de recueillir le consentement des titulaires de l’autorité parentale, prévue par l’article 372-2 du code civil et autorise le médecin à se dispenser du consentement du ou des titulaires de l’autorité parentale lorsque la personne mineure a expressément demandé au médecin de garder le secret sur son état de santé vis-à-vis de ses parents et que l'action de prévention, le dépistage, le diagnostic, le traitement ou l’intervention s’impose pour sauvegarder sa santé. Le médecin doit s’efforcer d’obtenir le consentement du mineur à la consultation des titulaires de l’autorité parentale. Il garde à l’esprit la nécessité d’informer complètement le mineur sur la gravité de la décision prise d’écarter les titulaires de l’autorité parentale. Si le mineur maintient son refus, il est obligatoirement accompagné d’une personne majeure de son choix. Le médecin s’assure de l’identité et de la majorité de celle-ci et en fait mention dans le dossier médical.</w:t>
+      </w:r>
+    </w:p>
+    <w:p>
+      <w:pPr>
+        <w:pStyle w:val="TextBody"/>
+        <w:bidi w:val="0"/>
+        <w:jc w:val="left"/>
+        <w:rPr>
+          <w:color w:val="000000"/>
+          <w:sz w:val="32"/>
+          <w:szCs w:val="32"/>
+        </w:rPr>
+      </w:pPr>
+      <w:r>
+        <w:rPr>
+          <w:color w:val="000000"/>
+          <w:sz w:val="32"/>
+          <w:szCs w:val="32"/>
+        </w:rPr>
+      </w:r>
+    </w:p>
+    <w:p>
+      <w:pPr>
+        <w:pStyle w:val="TextBody"/>
+        <w:bidi w:val="0"/>
+        <w:spacing w:lineRule="auto" w:line="240" w:before="0" w:after="0"/>
+        <w:jc w:val="left"/>
+        <w:rPr/>
+      </w:pPr>
+      <w:r>
+        <w:rPr>
+          <w:rStyle w:val="StrongEmphasis"/>
+          <w:color w:val="000000"/>
+          <w:sz w:val="32"/>
+          <w:szCs w:val="32"/>
+        </w:rPr>
+        <w:t>b) majeurs protégés</w:t>
+      </w:r>
+    </w:p>
+    <w:p>
+      <w:pPr>
+        <w:pStyle w:val="TextBody"/>
+        <w:bidi w:val="0"/>
+        <w:spacing w:lineRule="auto" w:line="240" w:before="0" w:after="0"/>
+        <w:jc w:val="left"/>
+        <w:rPr>
+          <w:rStyle w:val="StrongEmphasis"/>
+          <w:color w:val="000000"/>
+          <w:sz w:val="32"/>
+          <w:szCs w:val="32"/>
+        </w:rPr>
+      </w:pPr>
+      <w:r>
+        <w:rPr/>
+      </w:r>
+    </w:p>
+    <w:p>
+      <w:pPr>
+        <w:pStyle w:val="TextBody"/>
+        <w:bidi w:val="0"/>
+        <w:jc w:val="left"/>
+        <w:rPr>
+          <w:color w:val="000000"/>
+          <w:sz w:val="32"/>
+          <w:szCs w:val="32"/>
+        </w:rPr>
+      </w:pPr>
+      <w:r>
+        <w:rPr>
+          <w:color w:val="000000"/>
+          <w:sz w:val="32"/>
+          <w:szCs w:val="32"/>
+        </w:rPr>
+        <w:t>La loi n° 2007-308 du 5 mars 2007 qui a réformé la protection des majeurs pose le principe d’autonomie de la personne, selon lequel le majeur protégé prend lui-même les décisions touchant à sa personne. Ceci impose au minimum le recueil, a priori, du consentement de la personne protégée par la personne en charge de sa  protection.</w:t>
+      </w:r>
+    </w:p>
+    <w:p>
+      <w:pPr>
+        <w:pStyle w:val="TextBody"/>
+        <w:bidi w:val="0"/>
+        <w:jc w:val="left"/>
+        <w:rPr>
+          <w:color w:val="000000"/>
+          <w:sz w:val="32"/>
+          <w:szCs w:val="32"/>
+        </w:rPr>
+      </w:pPr>
+      <w:r>
+        <w:rPr>
+          <w:color w:val="000000"/>
+          <w:sz w:val="32"/>
+          <w:szCs w:val="32"/>
+        </w:rPr>
+        <w:t>Néanmoins, l’alinéa 2 de l’article 459 du code civil permet au juge des tutelles d’adapter l’exigence du consentement à l’état de la personne.</w:t>
+      </w:r>
+    </w:p>
+    <w:p>
+      <w:pPr>
+        <w:pStyle w:val="TextBody"/>
+        <w:bidi w:val="0"/>
+        <w:jc w:val="left"/>
+        <w:rPr>
+          <w:color w:val="000000"/>
+          <w:sz w:val="32"/>
+          <w:szCs w:val="32"/>
+        </w:rPr>
+      </w:pPr>
+      <w:r>
+        <w:rPr>
+          <w:color w:val="000000"/>
+          <w:sz w:val="32"/>
+          <w:szCs w:val="32"/>
+        </w:rPr>
+        <w:t>Si la personne protégée ne peut prendre seule une décision éclairée, le juge peut prévoir, dès l’ouverture de la mesure de protection ou ultérieurement en fonction de l’évolution de son état de santé, que la personne en charge de la mesure de protection doit l’assister, ou, si nécessaire, que le tuteur doit la représenter dans les actes la concernant.</w:t>
+      </w:r>
+    </w:p>
+    <w:p>
+      <w:pPr>
+        <w:pStyle w:val="TextBody"/>
+        <w:bidi w:val="0"/>
+        <w:jc w:val="left"/>
+        <w:rPr>
+          <w:color w:val="000000"/>
+          <w:sz w:val="32"/>
+          <w:szCs w:val="32"/>
+        </w:rPr>
+      </w:pPr>
+      <w:r>
+        <w:rPr>
+          <w:color w:val="000000"/>
+          <w:sz w:val="32"/>
+          <w:szCs w:val="32"/>
+        </w:rPr>
+        <w:t>Ainsi, même dans le cadre d’une mesure de tutelle, le juge peut limiter le rôle du tuteur à une assistance pour ce qui concerne la protection de la personne.</w:t>
+      </w:r>
+    </w:p>
+    <w:p>
+      <w:pPr>
+        <w:pStyle w:val="TextBody"/>
+        <w:bidi w:val="0"/>
+        <w:jc w:val="left"/>
+        <w:rPr>
+          <w:color w:val="000000"/>
+          <w:sz w:val="32"/>
+          <w:szCs w:val="32"/>
+        </w:rPr>
+      </w:pPr>
+      <w:r>
+        <w:rPr>
+          <w:color w:val="000000"/>
+          <w:sz w:val="32"/>
+          <w:szCs w:val="32"/>
+        </w:rPr>
+        <w:t>Le juge peut prévoir que cette assistance ou cette représentation est nécessaire pour l’ensemble des actes touchant à la personne ou pour certains d’entre eux seulement, ou pour une série d’actes. Il statue notamment au vu des éléments médicaux figurant dans le certificat médical circonstancié initial établi par le médecin inscrit sur la liste du Procureur ou recueillis ultérieurement par l’intermédiaire de la personne protégée elle-même ou par son tuteur.</w:t>
+      </w:r>
+    </w:p>
+    <w:p>
+      <w:pPr>
+        <w:pStyle w:val="TextBody"/>
+        <w:bidi w:val="0"/>
+        <w:jc w:val="left"/>
+        <w:rPr>
+          <w:color w:val="000000"/>
+          <w:sz w:val="32"/>
+          <w:szCs w:val="32"/>
+        </w:rPr>
+      </w:pPr>
+      <w:r>
+        <w:rPr>
+          <w:color w:val="000000"/>
+          <w:sz w:val="32"/>
+          <w:szCs w:val="32"/>
+        </w:rPr>
+        <w:t>En conséquence, si le juge n’a pas pris de décision encadrant spécifiquement la protection de la personne (par une assistance ou une représentation) comme décrit ci-dessus, le principe d’autonomie de la personne s’applique et il n’y a ni assistance, ni représentation possible du majeur.</w:t>
+      </w:r>
+    </w:p>
+    <w:p>
+      <w:pPr>
+        <w:pStyle w:val="TextBody"/>
+        <w:bidi w:val="0"/>
+        <w:spacing w:lineRule="auto" w:line="240" w:before="0" w:after="0"/>
+        <w:jc w:val="left"/>
+        <w:rPr/>
+      </w:pPr>
+      <w:r>
+        <w:rPr>
+          <w:color w:val="000000"/>
+          <w:sz w:val="32"/>
+          <w:szCs w:val="32"/>
+        </w:rPr>
+        <w:t>Il convient de souligner que la personne chargée de la protection du majeur, sauf en cas d’urgence, ne peut sans l’autorisation du juge des tutelles ou du conseil de famille « </w:t>
+      </w:r>
+      <w:r>
+        <w:rPr>
+          <w:rStyle w:val="Emphasis"/>
+          <w:color w:val="000000"/>
+          <w:sz w:val="32"/>
+          <w:szCs w:val="32"/>
+        </w:rPr>
+        <w:t>prendre une décision qui aurait pour effet de porter gravement atteinte à l’intégrité corporelle de la personne protégée ou à l’intimité de sa vie privée</w:t>
+      </w:r>
+      <w:r>
+        <w:rPr>
+          <w:color w:val="000000"/>
+          <w:sz w:val="32"/>
+          <w:szCs w:val="32"/>
+        </w:rPr>
+        <w:t>» (article 459 du code civil). Cette disposition couvre de nombreux actes touchant à la santé de la personne, comme certaines interventions chirurgicales, ainsi que ceux impliquant une immixtion dans la vie affective de la personne protégée.</w:t>
+      </w:r>
+    </w:p>
+    <w:p>
+      <w:pPr>
+        <w:pStyle w:val="TextBody"/>
+        <w:bidi w:val="0"/>
+        <w:jc w:val="left"/>
+        <w:rPr>
+          <w:color w:val="000000"/>
+          <w:sz w:val="32"/>
+          <w:szCs w:val="32"/>
+        </w:rPr>
+      </w:pPr>
+      <w:r>
+        <w:rPr>
+          <w:color w:val="000000"/>
+          <w:sz w:val="32"/>
+          <w:szCs w:val="32"/>
+        </w:rPr>
+      </w:r>
+    </w:p>
+    <w:p>
+      <w:pPr>
+        <w:pStyle w:val="TextBody"/>
+        <w:bidi w:val="0"/>
+        <w:spacing w:lineRule="auto" w:line="240" w:before="0" w:after="0"/>
+        <w:jc w:val="left"/>
+        <w:rPr/>
+      </w:pPr>
+      <w:r>
+        <w:rPr>
+          <w:rStyle w:val="StrongEmphasis"/>
+          <w:color w:val="000000"/>
+          <w:sz w:val="32"/>
+          <w:szCs w:val="32"/>
+        </w:rPr>
+        <w:t>En conséquence :</w:t>
       </w:r>
     </w:p>
     <w:p>
@@ -40002,24 +39881,24 @@
         </w:numPr>
         <w:tabs>
           <w:tab w:val="clear" w:pos="709"/>
-          <w:tab w:val="left" w:pos="0" w:leader="none"/>
+          <w:tab w:val="left" w:pos="707" w:leader="none"/>
         </w:tabs>
         <w:bidi w:val="0"/>
-        <w:ind w:left="0" w:hanging="0"/>
-        <w:jc w:val="left"/>
-        <w:rPr>
-          <w:color w:val="000000"/>
-          <w:sz w:val="32"/>
-          <w:szCs w:val="32"/>
-        </w:rPr>
-      </w:pPr>
-      <w:r>
-        <w:rPr>
-          <w:color w:val="000000"/>
-          <w:sz w:val="32"/>
-          <w:szCs w:val="32"/>
-        </w:rPr>
-        <w:t>soit elle est de nature à porter gravement atteinte à l’intégrité corporelle de la personne et requiert l’autorisation du juge ou du conseil de famille, s’il existe ;</w:t>
+        <w:ind w:left="707" w:hanging="0"/>
+        <w:jc w:val="left"/>
+        <w:rPr>
+          <w:color w:val="000000"/>
+          <w:sz w:val="32"/>
+          <w:szCs w:val="32"/>
+        </w:rPr>
+      </w:pPr>
+      <w:r>
+        <w:rPr>
+          <w:color w:val="000000"/>
+          <w:sz w:val="32"/>
+          <w:szCs w:val="32"/>
+        </w:rPr>
+        <w:t>en cas d’urgence vitale, le médecin donne les soins qui s’imposent compte tenu de l’état du patient ; il en informe sans délai le juge des tutelles et le conseil de famille s’il existe ;</w:t>
       </w:r>
     </w:p>
     <w:p>
@@ -40031,202 +39910,24 @@
         </w:numPr>
         <w:tabs>
           <w:tab w:val="clear" w:pos="709"/>
-          <w:tab w:val="left" w:pos="0" w:leader="none"/>
+          <w:tab w:val="left" w:pos="707" w:leader="none"/>
         </w:tabs>
         <w:bidi w:val="0"/>
-        <w:ind w:left="0" w:hanging="0"/>
-        <w:jc w:val="left"/>
-        <w:rPr>
-          <w:color w:val="000000"/>
-          <w:sz w:val="32"/>
-          <w:szCs w:val="32"/>
-        </w:rPr>
-      </w:pPr>
-      <w:r>
-        <w:rPr>
-          <w:color w:val="000000"/>
-          <w:sz w:val="32"/>
-          <w:szCs w:val="32"/>
-        </w:rPr>
-        <w:t>soit elle n’a pas ce caractère et pour autant que la personne chargée de la protection du majeur ait reçu un pouvoir de représentation, c’est à elle qu’il incombe de donner son consentement.</w:t>
-      </w:r>
-    </w:p>
-    <w:p>
-      <w:pPr>
-        <w:pStyle w:val="TextBody"/>
-        <w:bidi w:val="0"/>
-        <w:spacing w:lineRule="auto" w:line="240" w:before="0" w:after="0"/>
-        <w:jc w:val="left"/>
-        <w:rPr/>
-      </w:pPr>
-      <w:r>
-        <w:rPr>
-          <w:color w:val="000000"/>
-          <w:sz w:val="32"/>
-          <w:szCs w:val="32"/>
-        </w:rPr>
-        <w:t>Par ailleurs, selon l’article 459-1 du code civil (voir note </w:t>
-      </w:r>
-      <w:r>
-        <w:fldChar w:fldCharType="begin"/>
-      </w:r>
-      <w:r>
-        <w:rPr>
-          <w:rStyle w:val="InternetLink"/>
-        </w:rPr>
-        <w:instrText> HYPERLINK "https://www.conseil-national.medecin.fr/article/article-36-consentement-du-malade-260" \l "_ftn6"</w:instrText>
-      </w:r>
-      <w:r>
-        <w:rPr>
-          <w:rStyle w:val="InternetLink"/>
-        </w:rPr>
-        <w:fldChar w:fldCharType="separate"/>
-      </w:r>
-      <w:r>
-        <w:rPr>
-          <w:rStyle w:val="InternetLink"/>
-        </w:rPr>
-        <w:t>[</w:t>
-      </w:r>
-      <w:r>
-        <w:rPr>
-          <w:rStyle w:val="InternetLink"/>
-        </w:rPr>
-        <w:fldChar w:fldCharType="end"/>
-      </w:r>
-      <w:r>
-        <w:rPr>
-          <w:color w:val="000000"/>
-          <w:sz w:val="32"/>
-          <w:szCs w:val="32"/>
-        </w:rPr>
-        <w:t>6]), les dispositions particulières prévues par le code de la santé publique qui prévoient l‘intervention du représentant légal, demeurent applicables. Le consentement de la personne chargée de la protection est exigé par exemple pour une recherche impliquant la personne humaine (article L.1122-2 du code de la santé publique), une recherche sur les caractéristiques génétiques (article R.1131-4), etc.</w:t>
-      </w:r>
-    </w:p>
-    <w:p>
-      <w:pPr>
-        <w:pStyle w:val="TextBody"/>
-        <w:bidi w:val="0"/>
-        <w:jc w:val="left"/>
-        <w:rPr>
-          <w:rStyle w:val="StrongEmphasis"/>
-          <w:color w:val="000000"/>
-          <w:sz w:val="32"/>
-          <w:szCs w:val="32"/>
-        </w:rPr>
-      </w:pPr>
-      <w:r>
-        <w:rPr>
-          <w:sz w:val="28"/>
-          <w:szCs w:val="28"/>
-        </w:rPr>
-      </w:r>
-    </w:p>
-    <w:p>
-      <w:pPr>
-        <w:pStyle w:val="TextBody"/>
-        <w:bidi w:val="0"/>
-        <w:spacing w:lineRule="auto" w:line="240" w:before="0" w:after="0"/>
-        <w:jc w:val="left"/>
-        <w:rPr/>
-      </w:pPr>
-      <w:r>
-        <w:rPr>
-          <w:rStyle w:val="StrongEmphasis"/>
-          <w:color w:val="000000"/>
-          <w:sz w:val="32"/>
-          <w:szCs w:val="32"/>
-        </w:rPr>
-        <w:t>4 – Patient hors d’état d’exprimer son consentement</w:t>
-      </w:r>
-    </w:p>
-    <w:p>
-      <w:pPr>
-        <w:pStyle w:val="TextBody"/>
-        <w:bidi w:val="0"/>
-        <w:spacing w:lineRule="auto" w:line="240" w:before="0" w:after="0"/>
-        <w:jc w:val="left"/>
-        <w:rPr>
-          <w:rStyle w:val="StrongEmphasis"/>
-          <w:color w:val="000000"/>
-          <w:sz w:val="32"/>
-          <w:szCs w:val="32"/>
-        </w:rPr>
-      </w:pPr>
-      <w:r>
-        <w:rPr/>
-      </w:r>
-    </w:p>
-    <w:p>
-      <w:pPr>
-        <w:pStyle w:val="TextBody"/>
-        <w:bidi w:val="0"/>
-        <w:spacing w:lineRule="auto" w:line="240" w:before="0" w:after="0"/>
-        <w:jc w:val="left"/>
-        <w:rPr/>
-      </w:pPr>
-      <w:r>
-        <w:rPr>
-          <w:color w:val="000000"/>
-          <w:sz w:val="32"/>
-          <w:szCs w:val="32"/>
-        </w:rPr>
-        <w:t>« </w:t>
-      </w:r>
-      <w:r>
-        <w:rPr>
-          <w:rStyle w:val="Emphasis"/>
-          <w:color w:val="000000"/>
-          <w:sz w:val="32"/>
-          <w:szCs w:val="32"/>
-        </w:rPr>
-        <w:t>Lorsque la personne est hors d’état d’exprimer sa volonté, aucune intervention ou investigation ne peut être réalisée, </w:t>
-      </w:r>
-      <w:r>
-        <w:rPr>
-          <w:rStyle w:val="StrongEmphasis"/>
-          <w:color w:val="000000"/>
-          <w:sz w:val="32"/>
-          <w:szCs w:val="32"/>
-        </w:rPr>
-        <w:t>sauf urgence ou impossibilité</w:t>
-      </w:r>
-      <w:r>
-        <w:rPr>
-          <w:rStyle w:val="Emphasis"/>
-          <w:color w:val="000000"/>
-          <w:sz w:val="32"/>
-          <w:szCs w:val="32"/>
-        </w:rPr>
-        <w:t>, sans que la personne de confiance prévue à l’article L. 1111-6, ou la famille, ou à défaut, un de ses proches ait été consulté</w:t>
-      </w:r>
-      <w:r>
-        <w:rPr>
-          <w:color w:val="000000"/>
-          <w:sz w:val="32"/>
-          <w:szCs w:val="32"/>
-        </w:rPr>
-        <w:t>. » (article L.1111-4 du code de la santé publique).</w:t>
-      </w:r>
-    </w:p>
-    <w:p>
-      <w:pPr>
-        <w:pStyle w:val="TextBody"/>
-        <w:bidi w:val="0"/>
-        <w:jc w:val="left"/>
-        <w:rPr>
-          <w:color w:val="000000"/>
-          <w:sz w:val="32"/>
-          <w:szCs w:val="32"/>
-        </w:rPr>
-      </w:pPr>
-      <w:r>
-        <w:rPr>
-          <w:color w:val="000000"/>
-          <w:sz w:val="32"/>
-          <w:szCs w:val="32"/>
-        </w:rPr>
-        <w:t>Dans le cas où le patient est hors d’état de donner son consentement et où tout retard serait préjudiciable au patient, le médecin ou le chirurgien peut être conduit à intervenir, sans pouvoir recueillir le consentement du patient, ni avertir la personne de confiance ou la famille. Il devra donner dès que possible les explications nécessaires et justifier sa décision.</w:t>
+        <w:ind w:left="707" w:hanging="0"/>
+        <w:jc w:val="left"/>
+        <w:rPr>
+          <w:color w:val="000000"/>
+          <w:sz w:val="32"/>
+          <w:szCs w:val="32"/>
+        </w:rPr>
+      </w:pPr>
+      <w:r>
+        <w:rPr>
+          <w:color w:val="000000"/>
+          <w:sz w:val="32"/>
+          <w:szCs w:val="32"/>
+        </w:rPr>
+        <w:t>si l’intervention n’est pas urgente et peut être différée :</w:t>
       </w:r>
     </w:p>
     <w:p>
@@ -40255,7 +39956,7 @@
           <w:sz w:val="32"/>
           <w:szCs w:val="32"/>
         </w:rPr>
-        <w:t>Face à un patient dont la conscience est altérée (voir note [8]), le médecin a l’obligation d’agir immédiatement. Dès qu’il en a la possibilité, il donne des explications au patient et à la personne de confiance.</w:t>
+        <w:t>soit elle est de nature à porter gravement atteinte à l’intégrité corporelle de la personne et requiert l’autorisation du juge ou du conseil de famille, s’il existe ;</w:t>
       </w:r>
     </w:p>
     <w:p>
@@ -40284,6 +39985,242 @@
           <w:sz w:val="32"/>
           <w:szCs w:val="32"/>
         </w:rPr>
+        <w:t>soit elle n’a pas ce caractère et pour autant que la personne chargée de la protection du majeur ait reçu un pouvoir de représentation, c’est à elle qu’il incombe de donner son consentement.</w:t>
+      </w:r>
+    </w:p>
+    <w:p>
+      <w:pPr>
+        <w:pStyle w:val="TextBody"/>
+        <w:bidi w:val="0"/>
+        <w:spacing w:lineRule="auto" w:line="240" w:before="0" w:after="0"/>
+        <w:jc w:val="left"/>
+        <w:rPr/>
+      </w:pPr>
+      <w:r>
+        <w:rPr>
+          <w:color w:val="000000"/>
+          <w:sz w:val="32"/>
+          <w:szCs w:val="32"/>
+        </w:rPr>
+        <w:t>Par ailleurs, selon l’article 459-1 du code civil (voir note </w:t>
+      </w:r>
+      <w:r>
+        <w:fldChar w:fldCharType="begin"/>
+      </w:r>
+      <w:r>
+        <w:rPr>
+          <w:rStyle w:val="InternetLink"/>
+        </w:rPr>
+        <w:instrText> HYPERLINK "https://www.conseil-national.medecin.fr/article/article-36-consentement-du-malade-260" \l "_ftn6"</w:instrText>
+      </w:r>
+      <w:r>
+        <w:rPr>
+          <w:rStyle w:val="InternetLink"/>
+        </w:rPr>
+        <w:fldChar w:fldCharType="separate"/>
+      </w:r>
+      <w:r>
+        <w:rPr>
+          <w:rStyle w:val="InternetLink"/>
+        </w:rPr>
+        <w:t>[</w:t>
+      </w:r>
+      <w:r>
+        <w:rPr>
+          <w:rStyle w:val="InternetLink"/>
+        </w:rPr>
+        <w:fldChar w:fldCharType="end"/>
+      </w:r>
+      <w:r>
+        <w:rPr>
+          <w:color w:val="000000"/>
+          <w:sz w:val="32"/>
+          <w:szCs w:val="32"/>
+        </w:rPr>
+        <w:t>6]), les dispositions particulières prévues par le code de la santé publique qui prévoient l‘intervention du représentant légal, demeurent applicables. Le consentement de la personne chargée de la protection est exigé par exemple pour une recherche impliquant la personne humaine (article L.1122-2 du code de la santé publique), une recherche sur les caractéristiques génétiques (article R.1131-4), etc.</w:t>
+      </w:r>
+    </w:p>
+    <w:p>
+      <w:pPr>
+        <w:pStyle w:val="TextBody"/>
+        <w:bidi w:val="0"/>
+        <w:jc w:val="left"/>
+        <w:rPr>
+          <w:rStyle w:val="StrongEmphasis"/>
+          <w:color w:val="000000"/>
+          <w:sz w:val="32"/>
+          <w:szCs w:val="32"/>
+        </w:rPr>
+      </w:pPr>
+      <w:r>
+        <w:rPr>
+          <w:sz w:val="28"/>
+          <w:szCs w:val="28"/>
+        </w:rPr>
+      </w:r>
+    </w:p>
+    <w:p>
+      <w:pPr>
+        <w:pStyle w:val="TextBody"/>
+        <w:bidi w:val="0"/>
+        <w:spacing w:lineRule="auto" w:line="240" w:before="0" w:after="0"/>
+        <w:jc w:val="left"/>
+        <w:rPr/>
+      </w:pPr>
+      <w:r>
+        <w:rPr>
+          <w:rStyle w:val="StrongEmphasis"/>
+          <w:color w:val="000000"/>
+          <w:sz w:val="32"/>
+          <w:szCs w:val="32"/>
+        </w:rPr>
+        <w:t>4 – Patient hors d’état d’exprimer son consentement</w:t>
+      </w:r>
+    </w:p>
+    <w:p>
+      <w:pPr>
+        <w:pStyle w:val="TextBody"/>
+        <w:bidi w:val="0"/>
+        <w:spacing w:lineRule="auto" w:line="240" w:before="0" w:after="0"/>
+        <w:jc w:val="left"/>
+        <w:rPr>
+          <w:rStyle w:val="StrongEmphasis"/>
+          <w:color w:val="000000"/>
+          <w:sz w:val="32"/>
+          <w:szCs w:val="32"/>
+        </w:rPr>
+      </w:pPr>
+      <w:r>
+        <w:rPr/>
+      </w:r>
+    </w:p>
+    <w:p>
+      <w:pPr>
+        <w:pStyle w:val="TextBody"/>
+        <w:bidi w:val="0"/>
+        <w:spacing w:lineRule="auto" w:line="240" w:before="0" w:after="0"/>
+        <w:jc w:val="left"/>
+        <w:rPr/>
+      </w:pPr>
+      <w:r>
+        <w:rPr>
+          <w:color w:val="000000"/>
+          <w:sz w:val="32"/>
+          <w:szCs w:val="32"/>
+        </w:rPr>
+        <w:t>« </w:t>
+      </w:r>
+      <w:r>
+        <w:rPr>
+          <w:rStyle w:val="Emphasis"/>
+          <w:color w:val="000000"/>
+          <w:sz w:val="32"/>
+          <w:szCs w:val="32"/>
+        </w:rPr>
+        <w:t>Lorsque la personne est hors d’état d’exprimer sa volonté, aucune intervention ou investigation ne peut être réalisée, </w:t>
+      </w:r>
+      <w:r>
+        <w:rPr>
+          <w:rStyle w:val="StrongEmphasis"/>
+          <w:color w:val="000000"/>
+          <w:sz w:val="32"/>
+          <w:szCs w:val="32"/>
+        </w:rPr>
+        <w:t>sauf urgence ou impossibilité</w:t>
+      </w:r>
+      <w:r>
+        <w:rPr>
+          <w:rStyle w:val="Emphasis"/>
+          <w:color w:val="000000"/>
+          <w:sz w:val="32"/>
+          <w:szCs w:val="32"/>
+        </w:rPr>
+        <w:t>, sans que la personne de confiance prévue à l’article L. 1111-6, ou la famille, ou à défaut, un de ses proches ait été consulté</w:t>
+      </w:r>
+      <w:r>
+        <w:rPr>
+          <w:color w:val="000000"/>
+          <w:sz w:val="32"/>
+          <w:szCs w:val="32"/>
+        </w:rPr>
+        <w:t>. » (article L.1111-4 du code de la santé publique).</w:t>
+      </w:r>
+    </w:p>
+    <w:p>
+      <w:pPr>
+        <w:pStyle w:val="TextBody"/>
+        <w:bidi w:val="0"/>
+        <w:jc w:val="left"/>
+        <w:rPr>
+          <w:color w:val="000000"/>
+          <w:sz w:val="32"/>
+          <w:szCs w:val="32"/>
+        </w:rPr>
+      </w:pPr>
+      <w:r>
+        <w:rPr>
+          <w:color w:val="000000"/>
+          <w:sz w:val="32"/>
+          <w:szCs w:val="32"/>
+        </w:rPr>
+        <w:t>Dans le cas où le patient est hors d’état de donner son consentement et où tout retard serait préjudiciable au patient, le médecin ou le chirurgien peut être conduit à intervenir, sans pouvoir recueillir le consentement du patient, ni avertir la personne de confiance ou la famille. Il devra donner dès que possible les explications nécessaires et justifier sa décision.</w:t>
+      </w:r>
+    </w:p>
+    <w:p>
+      <w:pPr>
+        <w:pStyle w:val="TextBody"/>
+        <w:numPr>
+          <w:ilvl w:val="0"/>
+          <w:numId w:val="12"/>
+        </w:numPr>
+        <w:tabs>
+          <w:tab w:val="clear" w:pos="709"/>
+          <w:tab w:val="left" w:pos="0" w:leader="none"/>
+        </w:tabs>
+        <w:bidi w:val="0"/>
+        <w:ind w:left="0" w:hanging="0"/>
+        <w:jc w:val="left"/>
+        <w:rPr>
+          <w:color w:val="000000"/>
+          <w:sz w:val="32"/>
+          <w:szCs w:val="32"/>
+        </w:rPr>
+      </w:pPr>
+      <w:r>
+        <w:rPr>
+          <w:color w:val="000000"/>
+          <w:sz w:val="32"/>
+          <w:szCs w:val="32"/>
+        </w:rPr>
+        <w:t>Face à un patient dont la conscience est altérée (voir note [8]), le médecin a l’obligation d’agir immédiatement. Dès qu’il en a la possibilité, il donne des explications au patient et à la personne de confiance.</w:t>
+      </w:r>
+    </w:p>
+    <w:p>
+      <w:pPr>
+        <w:pStyle w:val="TextBody"/>
+        <w:numPr>
+          <w:ilvl w:val="0"/>
+          <w:numId w:val="12"/>
+        </w:numPr>
+        <w:tabs>
+          <w:tab w:val="clear" w:pos="709"/>
+          <w:tab w:val="left" w:pos="0" w:leader="none"/>
+        </w:tabs>
+        <w:bidi w:val="0"/>
+        <w:ind w:left="0" w:hanging="0"/>
+        <w:jc w:val="left"/>
+        <w:rPr>
+          <w:color w:val="000000"/>
+          <w:sz w:val="32"/>
+          <w:szCs w:val="32"/>
+        </w:rPr>
+      </w:pPr>
+      <w:r>
+        <w:rPr>
+          <w:color w:val="000000"/>
+          <w:sz w:val="32"/>
+          <w:szCs w:val="32"/>
+        </w:rPr>
         <w:t>Mis en présence d’une tentative de suicide, le médecin doit tout faire pour sauver la vie de la personne et assurer une prise en charge adéquate.</w:t>
       </w:r>
     </w:p>
@@ -40567,8 +40504,8 @@
           <w:u w:val="single"/>
         </w:rPr>
       </w:pPr>
-      <w:bookmarkStart w:id="45" w:name="__RefHeading___Toc5583_2654796477"/>
-      <w:bookmarkEnd w:id="45"/>
+      <w:bookmarkStart w:id="49" w:name="__RefHeading___Toc5583_2654796477"/>
+      <w:bookmarkEnd w:id="49"/>
       <w:r>
         <w:rPr>
           <w:rFonts w:ascii="Liberation Serif" w:hAnsi="Liberation Serif"/>
@@ -65007,6 +64944,152 @@
     <w:lvl w:ilvl="0">
       <w:start w:val="1"/>
       <w:numFmt w:val="bullet"/>
+      <w:lvlText w:val=""/>
+      <w:lvlJc w:val="left"/>
+      <w:pPr>
+        <w:tabs>
+          <w:tab w:val="num" w:pos="720"/>
+        </w:tabs>
+        <w:ind w:left="720" w:hanging="360"/>
+      </w:pPr>
+      <w:rPr>
+        <w:rFonts w:ascii="Symbol" w:hAnsi="Symbol" w:cs="Symbol" w:hint="default"/>
+        <w:rFonts w:cs="OpenSymbol"/>
+      </w:rPr>
+    </w:lvl>
+    <w:lvl w:ilvl="1">
+      <w:start w:val="1"/>
+      <w:numFmt w:val="bullet"/>
+      <w:lvlText w:val="◦"/>
+      <w:lvlJc w:val="left"/>
+      <w:pPr>
+        <w:tabs>
+          <w:tab w:val="num" w:pos="1080"/>
+        </w:tabs>
+        <w:ind w:left="1080" w:hanging="360"/>
+      </w:pPr>
+      <w:rPr>
+        <w:rFonts w:ascii="OpenSymbol" w:hAnsi="OpenSymbol" w:cs="OpenSymbol" w:hint="default"/>
+        <w:rFonts w:cs="OpenSymbol"/>
+      </w:rPr>
+    </w:lvl>
+    <w:lvl w:ilvl="2">
+      <w:start w:val="1"/>
+      <w:numFmt w:val="bullet"/>
+      <w:lvlText w:val="▪"/>
+      <w:lvlJc w:val="left"/>
+      <w:pPr>
+        <w:tabs>
+          <w:tab w:val="num" w:pos="1440"/>
+        </w:tabs>
+        <w:ind w:left="1440" w:hanging="360"/>
+      </w:pPr>
+      <w:rPr>
+        <w:rFonts w:ascii="OpenSymbol" w:hAnsi="OpenSymbol" w:cs="OpenSymbol" w:hint="default"/>
+        <w:rFonts w:cs="OpenSymbol"/>
+      </w:rPr>
+    </w:lvl>
+    <w:lvl w:ilvl="3">
+      <w:start w:val="1"/>
+      <w:numFmt w:val="bullet"/>
+      <w:lvlText w:val=""/>
+      <w:lvlJc w:val="left"/>
+      <w:pPr>
+        <w:tabs>
+          <w:tab w:val="num" w:pos="1800"/>
+        </w:tabs>
+        <w:ind w:left="1800" w:hanging="360"/>
+      </w:pPr>
+      <w:rPr>
+        <w:rFonts w:ascii="Symbol" w:hAnsi="Symbol" w:cs="Symbol" w:hint="default"/>
+        <w:rFonts w:cs="OpenSymbol"/>
+      </w:rPr>
+    </w:lvl>
+    <w:lvl w:ilvl="4">
+      <w:start w:val="1"/>
+      <w:numFmt w:val="bullet"/>
+      <w:lvlText w:val="◦"/>
+      <w:lvlJc w:val="left"/>
+      <w:pPr>
+        <w:tabs>
+          <w:tab w:val="num" w:pos="2160"/>
+        </w:tabs>
+        <w:ind w:left="2160" w:hanging="360"/>
+      </w:pPr>
+      <w:rPr>
+        <w:rFonts w:ascii="OpenSymbol" w:hAnsi="OpenSymbol" w:cs="OpenSymbol" w:hint="default"/>
+        <w:rFonts w:cs="OpenSymbol"/>
+      </w:rPr>
+    </w:lvl>
+    <w:lvl w:ilvl="5">
+      <w:start w:val="1"/>
+      <w:numFmt w:val="bullet"/>
+      <w:lvlText w:val="▪"/>
+      <w:lvlJc w:val="left"/>
+      <w:pPr>
+        <w:tabs>
+          <w:tab w:val="num" w:pos="2520"/>
+        </w:tabs>
+        <w:ind w:left="2520" w:hanging="360"/>
+      </w:pPr>
+      <w:rPr>
+        <w:rFonts w:ascii="OpenSymbol" w:hAnsi="OpenSymbol" w:cs="OpenSymbol" w:hint="default"/>
+        <w:rFonts w:cs="OpenSymbol"/>
+      </w:rPr>
+    </w:lvl>
+    <w:lvl w:ilvl="6">
+      <w:start w:val="1"/>
+      <w:numFmt w:val="bullet"/>
+      <w:lvlText w:val=""/>
+      <w:lvlJc w:val="left"/>
+      <w:pPr>
+        <w:tabs>
+          <w:tab w:val="num" w:pos="2880"/>
+        </w:tabs>
+        <w:ind w:left="2880" w:hanging="360"/>
+      </w:pPr>
+      <w:rPr>
+        <w:rFonts w:ascii="Symbol" w:hAnsi="Symbol" w:cs="Symbol" w:hint="default"/>
+        <w:rFonts w:cs="OpenSymbol"/>
+      </w:rPr>
+    </w:lvl>
+    <w:lvl w:ilvl="7">
+      <w:start w:val="1"/>
+      <w:numFmt w:val="bullet"/>
+      <w:lvlText w:val="◦"/>
+      <w:lvlJc w:val="left"/>
+      <w:pPr>
+        <w:tabs>
+          <w:tab w:val="num" w:pos="3240"/>
+        </w:tabs>
+        <w:ind w:left="3240" w:hanging="360"/>
+      </w:pPr>
+      <w:rPr>
+        <w:rFonts w:ascii="OpenSymbol" w:hAnsi="OpenSymbol" w:cs="OpenSymbol" w:hint="default"/>
+        <w:rFonts w:cs="OpenSymbol"/>
+      </w:rPr>
+    </w:lvl>
+    <w:lvl w:ilvl="8">
+      <w:start w:val="1"/>
+      <w:numFmt w:val="bullet"/>
+      <w:lvlText w:val="▪"/>
+      <w:lvlJc w:val="left"/>
+      <w:pPr>
+        <w:tabs>
+          <w:tab w:val="num" w:pos="3600"/>
+        </w:tabs>
+        <w:ind w:left="3600" w:hanging="360"/>
+      </w:pPr>
+      <w:rPr>
+        <w:rFonts w:ascii="OpenSymbol" w:hAnsi="OpenSymbol" w:cs="OpenSymbol" w:hint="default"/>
+        <w:rFonts w:cs="OpenSymbol"/>
+      </w:rPr>
+    </w:lvl>
+  </w:abstractNum>
+  <w:abstractNum w:abstractNumId="9">
+    <w:lvl w:ilvl="0">
+      <w:start w:val="1"/>
+      <w:numFmt w:val="bullet"/>
       <w:suff w:val="nothing"/>
       <w:lvlText w:val=""/>
       <w:lvlJc w:val="left"/>
@@ -65147,7 +65230,7 @@
       </w:rPr>
     </w:lvl>
   </w:abstractNum>
-  <w:abstractNum w:abstractNumId="9">
+  <w:abstractNum w:abstractNumId="10">
     <w:lvl w:ilvl="0">
       <w:start w:val="1"/>
       <w:numFmt w:val="decimal"/>
@@ -65267,7 +65350,7 @@
       <w:rPr/>
     </w:lvl>
   </w:abstractNum>
-  <w:abstractNum w:abstractNumId="10">
+  <w:abstractNum w:abstractNumId="11">
     <w:lvl w:ilvl="0">
       <w:start w:val="1"/>
       <w:numFmt w:val="bullet"/>
@@ -65411,7 +65494,7 @@
       </w:rPr>
     </w:lvl>
   </w:abstractNum>
-  <w:abstractNum w:abstractNumId="11">
+  <w:abstractNum w:abstractNumId="12">
     <w:lvl w:ilvl="0">
       <w:start w:val="1"/>
       <w:numFmt w:val="bullet"/>
@@ -65555,7 +65638,7 @@
       </w:rPr>
     </w:lvl>
   </w:abstractNum>
-  <w:abstractNum w:abstractNumId="12">
+  <w:abstractNum w:abstractNumId="13">
     <w:lvl w:ilvl="0">
       <w:start w:val="1"/>
       <w:numFmt w:val="bullet"/>
@@ -65736,6 +65819,9 @@
   </w:num>
   <w:num w:numId="12">
     <w:abstractNumId w:val="12"/>
+  </w:num>
+  <w:num w:numId="13">
+    <w:abstractNumId w:val="13"/>
   </w:num>
 </w:numbering>
 </file>

</xml_diff>

<commit_message>
revu jusqu'a page 47
</commit_message>
<xml_diff>
--- a/Cours/Bioethique 2020.docx
+++ b/Cours/Bioethique 2020.docx
@@ -60,6 +60,9 @@
         <w:p>
           <w:pPr>
             <w:pStyle w:val="Contents1"/>
+            <w:tabs>
+              <w:tab w:val="right" w:pos="9638" w:leader="dot"/>
+            </w:tabs>
             <w:bidi w:val="0"/>
             <w:jc w:val="left"/>
             <w:rPr/>
@@ -93,6 +96,9 @@
         <w:p>
           <w:pPr>
             <w:pStyle w:val="Contents2"/>
+            <w:tabs>
+              <w:tab w:val="right" w:pos="9638" w:leader="dot"/>
+            </w:tabs>
             <w:bidi w:val="0"/>
             <w:jc w:val="left"/>
             <w:rPr/>
@@ -111,6 +117,9 @@
         <w:p>
           <w:pPr>
             <w:pStyle w:val="Contents2"/>
+            <w:tabs>
+              <w:tab w:val="right" w:pos="9638" w:leader="dot"/>
+            </w:tabs>
             <w:bidi w:val="0"/>
             <w:jc w:val="left"/>
             <w:rPr/>
@@ -119,35 +128,31 @@
             <w:r>
               <w:rPr>
                 <w:rStyle w:val="IndexLink"/>
+                <w:i w:val="false"/>
               </w:rPr>
               <w:t>Différences entre m</w:t>
             </w:r>
-          </w:hyperlink>
-          <w:hyperlink w:anchor="__RefHeading___Toc5585_2654796477">
             <w:r>
               <w:rPr>
                 <w:rStyle w:val="IndexLink"/>
+                <w:i w:val="false"/>
               </w:rPr>
               <w:t xml:space="preserve">orale et </w:t>
             </w:r>
-          </w:hyperlink>
-          <w:hyperlink w:anchor="__RefHeading___Toc5585_2654796477">
             <w:r>
               <w:rPr>
                 <w:rStyle w:val="IndexLink"/>
+                <w:i w:val="false"/>
               </w:rPr>
               <w:t>d</w:t>
             </w:r>
-          </w:hyperlink>
-          <w:hyperlink w:anchor="__RefHeading___Toc5585_2654796477">
             <w:r>
               <w:rPr>
                 <w:rStyle w:val="IndexLink"/>
+                <w:i w:val="false"/>
               </w:rPr>
               <w:t>roit :</w:t>
             </w:r>
-          </w:hyperlink>
-          <w:hyperlink w:anchor="__RefHeading___Toc5585_2654796477">
             <w:r>
               <w:rPr>
                 <w:rStyle w:val="IndexLink"/>
@@ -160,6 +165,9 @@
         <w:p>
           <w:pPr>
             <w:pStyle w:val="Contents2"/>
+            <w:tabs>
+              <w:tab w:val="right" w:pos="9638" w:leader="dot"/>
+            </w:tabs>
             <w:bidi w:val="0"/>
             <w:jc w:val="left"/>
             <w:rPr/>
@@ -168,47 +176,46 @@
             <w:r>
               <w:rPr>
                 <w:rStyle w:val="IndexLink"/>
+                <w:i w:val="false"/>
               </w:rPr>
               <w:t>Différences entre é</w:t>
             </w:r>
-          </w:hyperlink>
-          <w:hyperlink w:anchor="__RefHeading___Toc5587_2654796477">
             <w:r>
               <w:rPr>
                 <w:rStyle w:val="IndexLink"/>
+                <w:i w:val="false"/>
               </w:rPr>
               <w:t xml:space="preserve">thique et </w:t>
             </w:r>
-          </w:hyperlink>
-          <w:hyperlink w:anchor="__RefHeading___Toc5587_2654796477">
             <w:r>
               <w:rPr>
                 <w:rStyle w:val="IndexLink"/>
+                <w:i w:val="false"/>
               </w:rPr>
               <w:t>d</w:t>
             </w:r>
-          </w:hyperlink>
-          <w:hyperlink w:anchor="__RefHeading___Toc5587_2654796477">
             <w:r>
               <w:rPr>
                 <w:rStyle w:val="IndexLink"/>
+                <w:i w:val="false"/>
               </w:rPr>
               <w:t>roit :</w:t>
             </w:r>
-          </w:hyperlink>
-          <w:hyperlink w:anchor="__RefHeading___Toc5587_2654796477">
             <w:r>
               <w:rPr>
                 <w:rStyle w:val="IndexLink"/>
               </w:rPr>
               <w:tab/>
-              <w:t>3</w:t>
+              <w:t>4</w:t>
             </w:r>
           </w:hyperlink>
         </w:p>
         <w:p>
           <w:pPr>
             <w:pStyle w:val="Contents1"/>
+            <w:tabs>
+              <w:tab w:val="right" w:pos="9638" w:leader="dot"/>
+            </w:tabs>
             <w:bidi w:val="0"/>
             <w:jc w:val="left"/>
             <w:rPr/>
@@ -227,6 +234,9 @@
         <w:p>
           <w:pPr>
             <w:pStyle w:val="Contents2"/>
+            <w:tabs>
+              <w:tab w:val="right" w:pos="9638" w:leader="dot"/>
+            </w:tabs>
             <w:bidi w:val="0"/>
             <w:jc w:val="left"/>
             <w:rPr/>
@@ -238,13 +248,16 @@
               </w:rPr>
               <w:t>Définition :</w:t>
               <w:tab/>
-              <w:t>4</w:t>
+              <w:t>5</w:t>
             </w:r>
           </w:hyperlink>
         </w:p>
         <w:p>
           <w:pPr>
             <w:pStyle w:val="Contents2"/>
+            <w:tabs>
+              <w:tab w:val="right" w:pos="9638" w:leader="dot"/>
+            </w:tabs>
             <w:bidi w:val="0"/>
             <w:jc w:val="left"/>
             <w:rPr/>
@@ -263,6 +276,9 @@
         <w:p>
           <w:pPr>
             <w:pStyle w:val="Contents3"/>
+            <w:tabs>
+              <w:tab w:val="right" w:pos="9638" w:leader="dot"/>
+            </w:tabs>
             <w:bidi w:val="0"/>
             <w:jc w:val="left"/>
             <w:rPr/>
@@ -281,6 +297,9 @@
         <w:p>
           <w:pPr>
             <w:pStyle w:val="Contents4"/>
+            <w:tabs>
+              <w:tab w:val="right" w:pos="9638" w:leader="dot"/>
+            </w:tabs>
             <w:bidi w:val="0"/>
             <w:jc w:val="left"/>
             <w:rPr/>
@@ -299,6 +318,9 @@
         <w:p>
           <w:pPr>
             <w:pStyle w:val="Contents4"/>
+            <w:tabs>
+              <w:tab w:val="right" w:pos="9638" w:leader="dot"/>
+            </w:tabs>
             <w:bidi w:val="0"/>
             <w:jc w:val="left"/>
             <w:rPr/>
@@ -317,6 +339,9 @@
         <w:p>
           <w:pPr>
             <w:pStyle w:val="Contents5"/>
+            <w:tabs>
+              <w:tab w:val="right" w:pos="9638" w:leader="dot"/>
+            </w:tabs>
             <w:bidi w:val="0"/>
             <w:jc w:val="left"/>
             <w:rPr/>
@@ -335,6 +360,9 @@
         <w:p>
           <w:pPr>
             <w:pStyle w:val="Contents5"/>
+            <w:tabs>
+              <w:tab w:val="right" w:pos="9638" w:leader="dot"/>
+            </w:tabs>
             <w:bidi w:val="0"/>
             <w:jc w:val="left"/>
             <w:rPr/>
@@ -346,13 +374,16 @@
               </w:rPr>
               <w:t>Galien :</w:t>
               <w:tab/>
-              <w:t>6</w:t>
+              <w:t>7</w:t>
             </w:r>
           </w:hyperlink>
         </w:p>
         <w:p>
           <w:pPr>
             <w:pStyle w:val="Contents5"/>
+            <w:tabs>
+              <w:tab w:val="right" w:pos="9638" w:leader="dot"/>
+            </w:tabs>
             <w:bidi w:val="0"/>
             <w:jc w:val="left"/>
             <w:rPr/>
@@ -371,6 +402,9 @@
         <w:p>
           <w:pPr>
             <w:pStyle w:val="Contents5"/>
+            <w:tabs>
+              <w:tab w:val="right" w:pos="9638" w:leader="dot"/>
+            </w:tabs>
             <w:bidi w:val="0"/>
             <w:jc w:val="left"/>
             <w:rPr/>
@@ -382,13 +416,16 @@
               </w:rPr>
               <w:t>Avicenne :</w:t>
               <w:tab/>
-              <w:t>7</w:t>
+              <w:t>8</w:t>
             </w:r>
           </w:hyperlink>
         </w:p>
         <w:p>
           <w:pPr>
             <w:pStyle w:val="Contents5"/>
+            <w:tabs>
+              <w:tab w:val="right" w:pos="9638" w:leader="dot"/>
+            </w:tabs>
             <w:bidi w:val="0"/>
             <w:jc w:val="left"/>
             <w:rPr/>
@@ -407,6 +444,9 @@
         <w:p>
           <w:pPr>
             <w:pStyle w:val="Contents5"/>
+            <w:tabs>
+              <w:tab w:val="right" w:pos="9638" w:leader="dot"/>
+            </w:tabs>
             <w:bidi w:val="0"/>
             <w:jc w:val="left"/>
             <w:rPr/>
@@ -425,6 +465,9 @@
         <w:p>
           <w:pPr>
             <w:pStyle w:val="Contents5"/>
+            <w:tabs>
+              <w:tab w:val="right" w:pos="9638" w:leader="dot"/>
+            </w:tabs>
             <w:bidi w:val="0"/>
             <w:jc w:val="left"/>
             <w:rPr/>
@@ -436,13 +479,16 @@
               </w:rPr>
               <w:t>James Lind :</w:t>
               <w:tab/>
-              <w:t>9</w:t>
+              <w:t>10</w:t>
             </w:r>
           </w:hyperlink>
         </w:p>
         <w:p>
           <w:pPr>
             <w:pStyle w:val="Contents5"/>
+            <w:tabs>
+              <w:tab w:val="right" w:pos="9638" w:leader="dot"/>
+            </w:tabs>
             <w:bidi w:val="0"/>
             <w:jc w:val="left"/>
             <w:rPr/>
@@ -461,6 +507,9 @@
         <w:p>
           <w:pPr>
             <w:pStyle w:val="Contents5"/>
+            <w:tabs>
+              <w:tab w:val="right" w:pos="9638" w:leader="dot"/>
+            </w:tabs>
             <w:bidi w:val="0"/>
             <w:jc w:val="left"/>
             <w:rPr/>
@@ -479,6 +528,9 @@
         <w:p>
           <w:pPr>
             <w:pStyle w:val="Contents5"/>
+            <w:tabs>
+              <w:tab w:val="right" w:pos="9638" w:leader="dot"/>
+            </w:tabs>
             <w:bidi w:val="0"/>
             <w:jc w:val="left"/>
             <w:rPr/>
@@ -497,6 +549,9 @@
         <w:p>
           <w:pPr>
             <w:pStyle w:val="Contents5"/>
+            <w:tabs>
+              <w:tab w:val="right" w:pos="9638" w:leader="dot"/>
+            </w:tabs>
             <w:bidi w:val="0"/>
             <w:jc w:val="left"/>
             <w:rPr/>
@@ -508,13 +563,16 @@
               </w:rPr>
               <w:t>John Utter:</w:t>
               <w:tab/>
-              <w:t>11</w:t>
+              <w:t>12</w:t>
             </w:r>
           </w:hyperlink>
         </w:p>
         <w:p>
           <w:pPr>
             <w:pStyle w:val="Contents5"/>
+            <w:tabs>
+              <w:tab w:val="right" w:pos="9638" w:leader="dot"/>
+            </w:tabs>
             <w:bidi w:val="0"/>
             <w:jc w:val="left"/>
             <w:rPr/>
@@ -533,6 +591,9 @@
         <w:p>
           <w:pPr>
             <w:pStyle w:val="Contents5"/>
+            <w:tabs>
+              <w:tab w:val="right" w:pos="9638" w:leader="dot"/>
+            </w:tabs>
             <w:bidi w:val="0"/>
             <w:jc w:val="left"/>
             <w:rPr/>
@@ -551,6 +612,9 @@
         <w:p>
           <w:pPr>
             <w:pStyle w:val="Contents5"/>
+            <w:tabs>
+              <w:tab w:val="right" w:pos="9638" w:leader="dot"/>
+            </w:tabs>
             <w:bidi w:val="0"/>
             <w:jc w:val="left"/>
             <w:rPr/>
@@ -562,13 +626,16 @@
               </w:rPr>
               <w:t>Albert Nesser :</w:t>
               <w:tab/>
-              <w:t>14</w:t>
+              <w:t>15</w:t>
             </w:r>
           </w:hyperlink>
         </w:p>
         <w:p>
           <w:pPr>
             <w:pStyle w:val="Contents4"/>
+            <w:tabs>
+              <w:tab w:val="right" w:pos="9638" w:leader="dot"/>
+            </w:tabs>
             <w:bidi w:val="0"/>
             <w:jc w:val="left"/>
             <w:rPr/>
@@ -587,6 +654,9 @@
         <w:p>
           <w:pPr>
             <w:pStyle w:val="Contents4"/>
+            <w:tabs>
+              <w:tab w:val="right" w:pos="9638" w:leader="dot"/>
+            </w:tabs>
             <w:bidi w:val="0"/>
             <w:jc w:val="left"/>
             <w:rPr/>
@@ -598,13 +668,16 @@
               </w:rPr>
               <w:t>Les expérimentations américaines :</w:t>
               <w:tab/>
-              <w:t>15</w:t>
+              <w:t>16</w:t>
             </w:r>
           </w:hyperlink>
         </w:p>
         <w:p>
           <w:pPr>
             <w:pStyle w:val="Contents4"/>
+            <w:tabs>
+              <w:tab w:val="right" w:pos="9638" w:leader="dot"/>
+            </w:tabs>
             <w:bidi w:val="0"/>
             <w:jc w:val="left"/>
             <w:rPr/>
@@ -623,6 +696,9 @@
         <w:p>
           <w:pPr>
             <w:pStyle w:val="Contents4"/>
+            <w:tabs>
+              <w:tab w:val="right" w:pos="9638" w:leader="dot"/>
+            </w:tabs>
             <w:bidi w:val="0"/>
             <w:jc w:val="left"/>
             <w:rPr/>
@@ -641,6 +717,9 @@
         <w:p>
           <w:pPr>
             <w:pStyle w:val="Contents5"/>
+            <w:tabs>
+              <w:tab w:val="right" w:pos="9638" w:leader="dot"/>
+            </w:tabs>
             <w:bidi w:val="0"/>
             <w:jc w:val="left"/>
             <w:rPr/>
@@ -659,6 +738,9 @@
         <w:p>
           <w:pPr>
             <w:pStyle w:val="Contents5"/>
+            <w:tabs>
+              <w:tab w:val="right" w:pos="9638" w:leader="dot"/>
+            </w:tabs>
             <w:bidi w:val="0"/>
             <w:jc w:val="left"/>
             <w:rPr/>
@@ -670,13 +752,16 @@
               </w:rPr>
               <w:t>France</w:t>
               <w:tab/>
-              <w:t>17</w:t>
+              <w:t>18</w:t>
             </w:r>
           </w:hyperlink>
         </w:p>
         <w:p>
           <w:pPr>
             <w:pStyle w:val="Contents5"/>
+            <w:tabs>
+              <w:tab w:val="right" w:pos="9638" w:leader="dot"/>
+            </w:tabs>
             <w:bidi w:val="0"/>
             <w:jc w:val="left"/>
             <w:rPr/>
@@ -688,13 +773,16 @@
               </w:rPr>
               <w:t>Etats Unis :</w:t>
               <w:tab/>
-              <w:t>18</w:t>
+              <w:t>19</w:t>
             </w:r>
           </w:hyperlink>
         </w:p>
         <w:p>
           <w:pPr>
             <w:pStyle w:val="Contents5"/>
+            <w:tabs>
+              <w:tab w:val="right" w:pos="9638" w:leader="dot"/>
+            </w:tabs>
             <w:bidi w:val="0"/>
             <w:jc w:val="left"/>
             <w:rPr/>
@@ -713,6 +801,9 @@
         <w:p>
           <w:pPr>
             <w:pStyle w:val="Contents3"/>
+            <w:tabs>
+              <w:tab w:val="right" w:pos="9638" w:leader="dot"/>
+            </w:tabs>
             <w:bidi w:val="0"/>
             <w:jc w:val="left"/>
             <w:rPr/>
@@ -731,6 +822,9 @@
         <w:p>
           <w:pPr>
             <w:pStyle w:val="Contents4"/>
+            <w:tabs>
+              <w:tab w:val="right" w:pos="9638" w:leader="dot"/>
+            </w:tabs>
             <w:bidi w:val="0"/>
             <w:jc w:val="left"/>
             <w:rPr/>
@@ -742,13 +836,16 @@
               </w:rPr>
               <w:t>Expérience sur les hautes altitudes :</w:t>
               <w:tab/>
-              <w:t>19</w:t>
+              <w:t>20</w:t>
             </w:r>
           </w:hyperlink>
         </w:p>
         <w:p>
           <w:pPr>
             <w:pStyle w:val="Contents4"/>
+            <w:tabs>
+              <w:tab w:val="right" w:pos="9638" w:leader="dot"/>
+            </w:tabs>
             <w:bidi w:val="0"/>
             <w:jc w:val="left"/>
             <w:rPr/>
@@ -760,13 +857,16 @@
               </w:rPr>
               <w:t>Les peines :</w:t>
               <w:tab/>
-              <w:t>20</w:t>
+              <w:t>21</w:t>
             </w:r>
           </w:hyperlink>
         </w:p>
         <w:p>
           <w:pPr>
             <w:pStyle w:val="Contents4"/>
+            <w:tabs>
+              <w:tab w:val="right" w:pos="9638" w:leader="dot"/>
+            </w:tabs>
             <w:bidi w:val="0"/>
             <w:jc w:val="left"/>
             <w:rPr/>
@@ -785,6 +885,9 @@
         <w:p>
           <w:pPr>
             <w:pStyle w:val="Contents4"/>
+            <w:tabs>
+              <w:tab w:val="right" w:pos="9638" w:leader="dot"/>
+            </w:tabs>
             <w:bidi w:val="0"/>
             <w:jc w:val="left"/>
             <w:rPr/>
@@ -803,6 +906,9 @@
         <w:p>
           <w:pPr>
             <w:pStyle w:val="Contents3"/>
+            <w:tabs>
+              <w:tab w:val="right" w:pos="9638" w:leader="dot"/>
+            </w:tabs>
             <w:bidi w:val="0"/>
             <w:jc w:val="left"/>
             <w:rPr/>
@@ -814,13 +920,16 @@
               </w:rPr>
               <w:t>Le code de Nuremberg :</w:t>
               <w:tab/>
-              <w:t>24</w:t>
+              <w:t>25</w:t>
             </w:r>
           </w:hyperlink>
         </w:p>
         <w:p>
           <w:pPr>
             <w:pStyle w:val="Contents3"/>
+            <w:tabs>
+              <w:tab w:val="right" w:pos="9638" w:leader="dot"/>
+            </w:tabs>
             <w:bidi w:val="0"/>
             <w:jc w:val="left"/>
             <w:rPr/>
@@ -832,13 +941,16 @@
               </w:rPr>
               <w:t>Conclusion :</w:t>
               <w:tab/>
-              <w:t>28</w:t>
+              <w:t>29</w:t>
             </w:r>
           </w:hyperlink>
         </w:p>
         <w:p>
           <w:pPr>
             <w:pStyle w:val="Contents3"/>
+            <w:tabs>
+              <w:tab w:val="right" w:pos="9638" w:leader="dot"/>
+            </w:tabs>
             <w:bidi w:val="0"/>
             <w:jc w:val="left"/>
             <w:rPr/>
@@ -857,6 +969,9 @@
         <w:p>
           <w:pPr>
             <w:pStyle w:val="Contents4"/>
+            <w:tabs>
+              <w:tab w:val="right" w:pos="9638" w:leader="dot"/>
+            </w:tabs>
             <w:bidi w:val="0"/>
             <w:jc w:val="left"/>
             <w:rPr/>
@@ -875,6 +990,9 @@
         <w:p>
           <w:pPr>
             <w:pStyle w:val="Contents5"/>
+            <w:tabs>
+              <w:tab w:val="right" w:pos="9638" w:leader="dot"/>
+            </w:tabs>
             <w:bidi w:val="0"/>
             <w:jc w:val="left"/>
             <w:rPr/>
@@ -893,6 +1011,9 @@
         <w:p>
           <w:pPr>
             <w:pStyle w:val="Contents2"/>
+            <w:tabs>
+              <w:tab w:val="right" w:pos="9638" w:leader="dot"/>
+            </w:tabs>
             <w:bidi w:val="0"/>
             <w:jc w:val="left"/>
             <w:rPr/>
@@ -911,6 +1032,324 @@
         <w:p>
           <w:pPr>
             <w:pStyle w:val="Contents3"/>
+            <w:tabs>
+              <w:tab w:val="right" w:pos="9638" w:leader="dot"/>
+            </w:tabs>
+            <w:bidi w:val="0"/>
+            <w:jc w:val="left"/>
+            <w:rPr/>
+          </w:pPr>
+          <w:hyperlink w:anchor="__RefHeading___Toc6156_2428686149">
+            <w:r>
+              <w:rPr>
+                <w:rStyle w:val="IndexLink"/>
+              </w:rPr>
+              <w:t>Le déontologisme :</w:t>
+              <w:tab/>
+              <w:t>32</w:t>
+            </w:r>
+          </w:hyperlink>
+        </w:p>
+        <w:p>
+          <w:pPr>
+            <w:pStyle w:val="Contents4"/>
+            <w:tabs>
+              <w:tab w:val="right" w:pos="9638" w:leader="dot"/>
+            </w:tabs>
+            <w:bidi w:val="0"/>
+            <w:jc w:val="left"/>
+            <w:rPr/>
+          </w:pPr>
+          <w:hyperlink w:anchor="__RefHeading___Toc6158_2428686149">
+            <w:r>
+              <w:rPr>
+                <w:rStyle w:val="IndexLink"/>
+              </w:rPr>
+              <w:t>Kant :</w:t>
+              <w:tab/>
+              <w:t>32</w:t>
+            </w:r>
+          </w:hyperlink>
+        </w:p>
+        <w:p>
+          <w:pPr>
+            <w:pStyle w:val="Contents5"/>
+            <w:tabs>
+              <w:tab w:val="right" w:pos="9638" w:leader="dot"/>
+            </w:tabs>
+            <w:bidi w:val="0"/>
+            <w:jc w:val="left"/>
+            <w:rPr/>
+          </w:pPr>
+          <w:hyperlink w:anchor="__RefHeading___Toc6160_2428686149">
+            <w:r>
+              <w:rPr>
+                <w:rStyle w:val="IndexLink"/>
+              </w:rPr>
+              <w:t>La rupture cosmologico-éthique :</w:t>
+              <w:tab/>
+              <w:t>33</w:t>
+            </w:r>
+          </w:hyperlink>
+        </w:p>
+        <w:p>
+          <w:pPr>
+            <w:pStyle w:val="Contents5"/>
+            <w:tabs>
+              <w:tab w:val="right" w:pos="9638" w:leader="dot"/>
+            </w:tabs>
+            <w:bidi w:val="0"/>
+            <w:jc w:val="left"/>
+            <w:rPr/>
+          </w:pPr>
+          <w:hyperlink w:anchor="__RefHeading___Toc6162_2428686149">
+            <w:r>
+              <w:rPr>
+                <w:rStyle w:val="IndexLink"/>
+              </w:rPr>
+              <w:t>La rupture théologico-éthique :</w:t>
+              <w:tab/>
+              <w:t>35</w:t>
+            </w:r>
+          </w:hyperlink>
+        </w:p>
+        <w:p>
+          <w:pPr>
+            <w:pStyle w:val="Contents5"/>
+            <w:tabs>
+              <w:tab w:val="right" w:pos="9638" w:leader="dot"/>
+            </w:tabs>
+            <w:bidi w:val="0"/>
+            <w:jc w:val="left"/>
+            <w:rPr/>
+          </w:pPr>
+          <w:hyperlink w:anchor="__RefHeading___Toc6164_2428686149">
+            <w:r>
+              <w:rPr>
+                <w:rStyle w:val="IndexLink"/>
+              </w:rPr>
+              <w:t>Distinction entre l’homme et l’animal :</w:t>
+              <w:tab/>
+              <w:t>36</w:t>
+            </w:r>
+          </w:hyperlink>
+        </w:p>
+        <w:p>
+          <w:pPr>
+            <w:pStyle w:val="Contents5"/>
+            <w:tabs>
+              <w:tab w:val="right" w:pos="9638" w:leader="dot"/>
+            </w:tabs>
+            <w:bidi w:val="0"/>
+            <w:jc w:val="left"/>
+            <w:rPr/>
+          </w:pPr>
+          <w:hyperlink w:anchor="__RefHeading___Toc6166_2428686149">
+            <w:r>
+              <w:rPr>
+                <w:rStyle w:val="IndexLink"/>
+              </w:rPr>
+              <w:t>le désintéressement</w:t>
+              <w:tab/>
+              <w:t>38</w:t>
+            </w:r>
+          </w:hyperlink>
+        </w:p>
+        <w:p>
+          <w:pPr>
+            <w:pStyle w:val="Contents5"/>
+            <w:tabs>
+              <w:tab w:val="right" w:pos="9638" w:leader="dot"/>
+            </w:tabs>
+            <w:bidi w:val="0"/>
+            <w:jc w:val="left"/>
+            <w:rPr/>
+          </w:pPr>
+          <w:hyperlink w:anchor="__RefHeading___Toc6168_2428686149">
+            <w:r>
+              <w:rPr>
+                <w:rStyle w:val="IndexLink"/>
+              </w:rPr>
+              <w:t>L’universalisme :</w:t>
+              <w:tab/>
+              <w:t>38</w:t>
+            </w:r>
+          </w:hyperlink>
+        </w:p>
+        <w:p>
+          <w:pPr>
+            <w:pStyle w:val="Contents5"/>
+            <w:tabs>
+              <w:tab w:val="right" w:pos="9638" w:leader="dot"/>
+            </w:tabs>
+            <w:bidi w:val="0"/>
+            <w:jc w:val="left"/>
+            <w:rPr/>
+          </w:pPr>
+          <w:hyperlink w:anchor="__RefHeading___Toc6170_2428686149">
+            <w:r>
+              <w:rPr>
+                <w:rStyle w:val="IndexLink"/>
+              </w:rPr>
+              <w:t>Le formalisme de la morale kantienne : l’impératif catégorique</w:t>
+              <w:tab/>
+              <w:t>38</w:t>
+            </w:r>
+          </w:hyperlink>
+        </w:p>
+        <w:p>
+          <w:pPr>
+            <w:pStyle w:val="Contents3"/>
+            <w:tabs>
+              <w:tab w:val="right" w:pos="9638" w:leader="dot"/>
+            </w:tabs>
+            <w:bidi w:val="0"/>
+            <w:jc w:val="left"/>
+            <w:rPr/>
+          </w:pPr>
+          <w:hyperlink w:anchor="__RefHeading___Toc6172_2428686149">
+            <w:r>
+              <w:rPr>
+                <w:rStyle w:val="IndexLink"/>
+              </w:rPr>
+              <w:t>L’utilitarisme :</w:t>
+              <w:tab/>
+              <w:t>40</w:t>
+            </w:r>
+          </w:hyperlink>
+        </w:p>
+        <w:p>
+          <w:pPr>
+            <w:pStyle w:val="Contents4"/>
+            <w:tabs>
+              <w:tab w:val="right" w:pos="9638" w:leader="dot"/>
+            </w:tabs>
+            <w:bidi w:val="0"/>
+            <w:jc w:val="left"/>
+            <w:rPr/>
+          </w:pPr>
+          <w:hyperlink w:anchor="__RefHeading___Toc6174_2428686149">
+            <w:r>
+              <w:rPr>
+                <w:rStyle w:val="IndexLink"/>
+              </w:rPr>
+              <w:t>Le problème de l’infini</w:t>
+              <w:tab/>
+              <w:t>44</w:t>
+            </w:r>
+          </w:hyperlink>
+        </w:p>
+        <w:p>
+          <w:pPr>
+            <w:pStyle w:val="Contents4"/>
+            <w:tabs>
+              <w:tab w:val="right" w:pos="9638" w:leader="dot"/>
+            </w:tabs>
+            <w:bidi w:val="0"/>
+            <w:jc w:val="left"/>
+            <w:rPr/>
+          </w:pPr>
+          <w:hyperlink w:anchor="__RefHeading___Toc6176_2428686149">
+            <w:r>
+              <w:rPr>
+                <w:rStyle w:val="IndexLink"/>
+              </w:rPr>
+              <w:t>Le problème des préférences non informés</w:t>
+              <w:tab/>
+              <w:t>44</w:t>
+            </w:r>
+          </w:hyperlink>
+        </w:p>
+        <w:p>
+          <w:pPr>
+            <w:pStyle w:val="Contents4"/>
+            <w:tabs>
+              <w:tab w:val="right" w:pos="9638" w:leader="dot"/>
+            </w:tabs>
+            <w:bidi w:val="0"/>
+            <w:jc w:val="left"/>
+            <w:rPr/>
+          </w:pPr>
+          <w:hyperlink w:anchor="__RefHeading___Toc6178_2428686149">
+            <w:r>
+              <w:rPr>
+                <w:rStyle w:val="IndexLink"/>
+              </w:rPr>
+              <w:t>Le problème des préférences implicite et verbale</w:t>
+              <w:tab/>
+              <w:t>45</w:t>
+            </w:r>
+          </w:hyperlink>
+        </w:p>
+        <w:p>
+          <w:pPr>
+            <w:pStyle w:val="Contents4"/>
+            <w:tabs>
+              <w:tab w:val="right" w:pos="9638" w:leader="dot"/>
+            </w:tabs>
+            <w:bidi w:val="0"/>
+            <w:jc w:val="left"/>
+            <w:rPr/>
+          </w:pPr>
+          <w:hyperlink w:anchor="__RefHeading___Toc6180_2428686149">
+            <w:r>
+              <w:rPr>
+                <w:rStyle w:val="IndexLink"/>
+              </w:rPr>
+              <w:t>L’utilitarisme et l’humanisme :</w:t>
+              <w:tab/>
+              <w:t>45</w:t>
+            </w:r>
+          </w:hyperlink>
+        </w:p>
+        <w:p>
+          <w:pPr>
+            <w:pStyle w:val="Contents4"/>
+            <w:tabs>
+              <w:tab w:val="right" w:pos="9638" w:leader="dot"/>
+            </w:tabs>
+            <w:bidi w:val="0"/>
+            <w:jc w:val="left"/>
+            <w:rPr/>
+          </w:pPr>
+          <w:hyperlink w:anchor="__RefHeading___Toc6182_2428686149">
+            <w:r>
+              <w:rPr>
+                <w:rStyle w:val="IndexLink"/>
+              </w:rPr>
+              <w:t>L’utilitarisme et le libéralisme :</w:t>
+              <w:tab/>
+              <w:t>46</w:t>
+            </w:r>
+          </w:hyperlink>
+        </w:p>
+        <w:p>
+          <w:pPr>
+            <w:pStyle w:val="Contents2"/>
+            <w:tabs>
+              <w:tab w:val="right" w:pos="9638" w:leader="dot"/>
+            </w:tabs>
+            <w:bidi w:val="0"/>
+            <w:jc w:val="left"/>
+            <w:rPr/>
+          </w:pPr>
+          <w:hyperlink w:anchor="__RefHeading___Toc6184_2428686149">
+            <w:r>
+              <w:rPr>
+                <w:rStyle w:val="IndexLink"/>
+              </w:rPr>
+              <w:t>Le respect :</w:t>
+              <w:tab/>
+              <w:t>47</w:t>
+            </w:r>
+          </w:hyperlink>
+        </w:p>
+        <w:p>
+          <w:pPr>
+            <w:pStyle w:val="Contents3"/>
+            <w:tabs>
+              <w:tab w:val="right" w:pos="9638" w:leader="dot"/>
+            </w:tabs>
             <w:bidi w:val="0"/>
             <w:jc w:val="left"/>
             <w:rPr/>
@@ -922,7 +1361,7 @@
               </w:rPr>
               <w:t>Une confiance propre à chaque relation</w:t>
               <w:tab/>
-              <w:t>63</w:t>
+              <w:t>65</w:t>
             </w:r>
           </w:hyperlink>
           <w:r>
@@ -21992,6 +22431,8 @@
         <w:outlineLvl w:val="2"/>
         <w:rPr/>
       </w:pPr>
+      <w:bookmarkStart w:id="45" w:name="__RefHeading___Toc6156_2428686149"/>
+      <w:bookmarkEnd w:id="45"/>
       <w:r>
         <w:rPr/>
         <w:t>Le déontologisme :</w:t>
@@ -22036,6 +22477,8 @@
         <w:jc w:val="left"/>
         <w:rPr/>
       </w:pPr>
+      <w:bookmarkStart w:id="46" w:name="__RefHeading___Toc6158_2428686149"/>
+      <w:bookmarkEnd w:id="46"/>
       <w:r>
         <w:rPr/>
         <w:t>Kant :</w:t>
@@ -22560,6 +23003,8 @@
         <w:jc w:val="left"/>
         <w:rPr/>
       </w:pPr>
+      <w:bookmarkStart w:id="47" w:name="__RefHeading___Toc6160_2428686149"/>
+      <w:bookmarkEnd w:id="47"/>
       <w:r>
         <w:rPr/>
         <w:t>La rupture cosmologico-éthique :</w:t>
@@ -24126,6 +24571,8 @@
         <w:jc w:val="left"/>
         <w:rPr/>
       </w:pPr>
+      <w:bookmarkStart w:id="48" w:name="__RefHeading___Toc6162_2428686149"/>
+      <w:bookmarkEnd w:id="48"/>
       <w:r>
         <w:rPr/>
         <w:t>La rupture théologico-éthique :</w:t>
@@ -24708,6 +25155,8 @@
         <w:jc w:val="left"/>
         <w:rPr/>
       </w:pPr>
+      <w:bookmarkStart w:id="49" w:name="__RefHeading___Toc6164_2428686149"/>
+      <w:bookmarkEnd w:id="49"/>
       <w:r>
         <w:rPr/>
         <w:t>Distinction entre l’homme et l’animal :</w:t>
@@ -25465,7 +25914,7 @@
           <w:szCs w:val="32"/>
           <w:u w:val="none"/>
         </w:rPr>
-        <w:t>ont nécessaires pour l’acte morale</w:t>
+        <w:t>ont nécessaires  à l’acte morale</w:t>
       </w:r>
       <w:r>
         <w:rPr>
@@ -25480,6 +25929,58 @@
     <w:p>
       <w:pPr>
         <w:pStyle w:val="Normal"/>
+        <w:numPr>
+          <w:ilvl w:val="0"/>
+          <w:numId w:val="14"/>
+        </w:numPr>
+        <w:bidi w:val="0"/>
+        <w:jc w:val="left"/>
+        <w:rPr>
+          <w:color w:val="000000"/>
+          <w:sz w:val="32"/>
+          <w:szCs w:val="32"/>
+          <w:u w:val="none"/>
+        </w:rPr>
+      </w:pPr>
+      <w:r>
+        <w:rPr>
+          <w:color w:val="000000"/>
+          <w:sz w:val="32"/>
+          <w:szCs w:val="32"/>
+          <w:u w:val="none"/>
+        </w:rPr>
+        <w:t>Le désintéressement</w:t>
+      </w:r>
+    </w:p>
+    <w:p>
+      <w:pPr>
+        <w:pStyle w:val="Normal"/>
+        <w:numPr>
+          <w:ilvl w:val="0"/>
+          <w:numId w:val="14"/>
+        </w:numPr>
+        <w:bidi w:val="0"/>
+        <w:jc w:val="left"/>
+        <w:rPr>
+          <w:color w:val="000000"/>
+          <w:sz w:val="32"/>
+          <w:szCs w:val="32"/>
+          <w:u w:val="none"/>
+        </w:rPr>
+      </w:pPr>
+      <w:r>
+        <w:rPr>
+          <w:color w:val="000000"/>
+          <w:sz w:val="32"/>
+          <w:szCs w:val="32"/>
+          <w:u w:val="none"/>
+        </w:rPr>
+        <w:t>L’universalisme</w:t>
+      </w:r>
+    </w:p>
+    <w:p>
+      <w:pPr>
+        <w:pStyle w:val="Normal"/>
         <w:bidi w:val="0"/>
         <w:jc w:val="left"/>
         <w:rPr>
@@ -25500,11 +26001,97 @@
     </w:p>
     <w:p>
       <w:pPr>
+        <w:pStyle w:val="Normal"/>
+        <w:bidi w:val="0"/>
+        <w:jc w:val="left"/>
+        <w:rPr>
+          <w:color w:val="000000"/>
+          <w:sz w:val="32"/>
+          <w:szCs w:val="32"/>
+          <w:u w:val="single"/>
+        </w:rPr>
+      </w:pPr>
+      <w:r>
+        <w:rPr>
+          <w:color w:val="000000"/>
+          <w:sz w:val="32"/>
+          <w:szCs w:val="32"/>
+          <w:u w:val="single"/>
+        </w:rPr>
+      </w:r>
+    </w:p>
+    <w:p>
+      <w:pPr>
+        <w:pStyle w:val="Normal"/>
+        <w:bidi w:val="0"/>
+        <w:jc w:val="left"/>
+        <w:rPr>
+          <w:color w:val="000000"/>
+          <w:sz w:val="32"/>
+          <w:szCs w:val="32"/>
+          <w:u w:val="single"/>
+        </w:rPr>
+      </w:pPr>
+      <w:r>
+        <w:rPr>
+          <w:color w:val="000000"/>
+          <w:sz w:val="32"/>
+          <w:szCs w:val="32"/>
+          <w:u w:val="single"/>
+        </w:rPr>
+      </w:r>
+    </w:p>
+    <w:p>
+      <w:pPr>
+        <w:pStyle w:val="Normal"/>
+        <w:bidi w:val="0"/>
+        <w:jc w:val="left"/>
+        <w:rPr>
+          <w:color w:val="000000"/>
+          <w:sz w:val="32"/>
+          <w:szCs w:val="32"/>
+          <w:u w:val="single"/>
+        </w:rPr>
+      </w:pPr>
+      <w:r>
+        <w:rPr>
+          <w:color w:val="000000"/>
+          <w:sz w:val="32"/>
+          <w:szCs w:val="32"/>
+          <w:u w:val="single"/>
+        </w:rPr>
+      </w:r>
+    </w:p>
+    <w:p>
+      <w:pPr>
+        <w:pStyle w:val="Normal"/>
+        <w:bidi w:val="0"/>
+        <w:jc w:val="left"/>
+        <w:rPr>
+          <w:color w:val="000000"/>
+          <w:sz w:val="32"/>
+          <w:szCs w:val="32"/>
+          <w:u w:val="single"/>
+        </w:rPr>
+      </w:pPr>
+      <w:r>
+        <w:rPr>
+          <w:color w:val="000000"/>
+          <w:sz w:val="32"/>
+          <w:szCs w:val="32"/>
+          <w:u w:val="single"/>
+        </w:rPr>
+      </w:r>
+    </w:p>
+    <w:p>
+      <w:pPr>
         <w:pStyle w:val="Heading5"/>
         <w:bidi w:val="0"/>
         <w:jc w:val="left"/>
         <w:rPr/>
       </w:pPr>
+      <w:bookmarkStart w:id="50" w:name="__RefHeading___Toc6166_2428686149"/>
+      <w:bookmarkEnd w:id="50"/>
       <w:r>
         <w:rPr/>
         <w:t>le désintéressement</w:t>
@@ -25648,6 +26235,8 @@
         <w:jc w:val="left"/>
         <w:rPr/>
       </w:pPr>
+      <w:bookmarkStart w:id="51" w:name="__RefHeading___Toc6168_2428686149"/>
+      <w:bookmarkEnd w:id="51"/>
       <w:r>
         <w:rPr/>
         <w:t>L’universalisme :</w:t>
@@ -25693,7 +26282,16 @@
           <w:szCs w:val="32"/>
           <w:u w:val="none"/>
         </w:rPr>
-        <w:t>Pour prendre en compte l’intérêt général, l’universel, je dois être capable de mettre entre parenthèse mes intérêts particuliers. La encore je dois faire usage de ma liberté, comme moyen de m’écarter de mes penchants naturels.</w:t>
+        <w:t xml:space="preserve">Pour prendre en compte l’intérêt général, l’universel, je dois être capable de mettre entre parenthèse mes intérêts particuliers. La encore je dois faire usage de ma liberté, comme moyen de m’écarter de mes penchants naturels </w:t>
+      </w:r>
+      <w:r>
+        <w:rPr>
+          <w:color w:val="000000"/>
+          <w:sz w:val="32"/>
+          <w:szCs w:val="32"/>
+          <w:u w:val="none"/>
+        </w:rPr>
+        <w:t>individualistes.</w:t>
       </w:r>
     </w:p>
     <w:p>
@@ -25724,95 +26322,249 @@
         <w:jc w:val="left"/>
         <w:rPr/>
       </w:pPr>
+      <w:bookmarkStart w:id="52" w:name="__RefHeading___Toc6170_2428686149"/>
+      <w:bookmarkEnd w:id="52"/>
       <w:r>
         <w:rPr/>
-        <w:t>L’impératif :</w:t>
-      </w:r>
-    </w:p>
-    <w:p>
-      <w:pPr>
-        <w:pStyle w:val="Normal"/>
-        <w:bidi w:val="0"/>
-        <w:jc w:val="left"/>
-        <w:rPr>
-          <w:color w:val="000000"/>
-          <w:sz w:val="32"/>
-          <w:szCs w:val="32"/>
-          <w:u w:val="none"/>
-        </w:rPr>
-      </w:pPr>
-      <w:r>
-        <w:rPr>
-          <w:color w:val="000000"/>
-          <w:sz w:val="32"/>
-          <w:szCs w:val="32"/>
-          <w:u w:val="none"/>
-        </w:rPr>
-      </w:r>
-    </w:p>
-    <w:p>
-      <w:pPr>
-        <w:pStyle w:val="Normal"/>
-        <w:bidi w:val="0"/>
-        <w:jc w:val="left"/>
-        <w:rPr>
-          <w:color w:val="000000"/>
-          <w:sz w:val="32"/>
-          <w:szCs w:val="32"/>
-          <w:u w:val="none"/>
-        </w:rPr>
-      </w:pPr>
-      <w:r>
-        <w:rPr>
-          <w:color w:val="000000"/>
-          <w:sz w:val="32"/>
-          <w:szCs w:val="32"/>
-          <w:u w:val="none"/>
-        </w:rPr>
-        <w:t>morale de l’effort, morale de l’impératif, morale méritocratique. Ce n’est pas une morale naturelle comme peut l’être la morale aristocratique.</w:t>
-      </w:r>
-    </w:p>
-    <w:p>
-      <w:pPr>
-        <w:pStyle w:val="Normal"/>
-        <w:bidi w:val="0"/>
-        <w:jc w:val="left"/>
-        <w:rPr>
-          <w:color w:val="000000"/>
-          <w:sz w:val="32"/>
-          <w:szCs w:val="32"/>
-          <w:u w:val="none"/>
-        </w:rPr>
-      </w:pPr>
-      <w:r>
-        <w:rPr>
-          <w:color w:val="000000"/>
-          <w:sz w:val="32"/>
-          <w:szCs w:val="32"/>
-          <w:u w:val="none"/>
-        </w:rPr>
-      </w:r>
-    </w:p>
-    <w:p>
-      <w:pPr>
-        <w:pStyle w:val="Normal"/>
-        <w:bidi w:val="0"/>
-        <w:jc w:val="left"/>
-        <w:rPr>
-          <w:color w:val="000000"/>
-          <w:sz w:val="32"/>
-          <w:szCs w:val="32"/>
-          <w:u w:val="none"/>
-        </w:rPr>
-      </w:pPr>
-      <w:r>
-        <w:rPr>
-          <w:color w:val="000000"/>
-          <w:sz w:val="32"/>
-          <w:szCs w:val="32"/>
-          <w:u w:val="none"/>
-        </w:rPr>
-        <w:t>Cette morale kantienne prend donc la forme d’une série d’impératif. Les 3 types d’impératifs :</w:t>
+        <w:t>Le formalisme de la morale kantienne : l’</w:t>
+      </w:r>
+      <w:r>
+        <w:rPr/>
+        <w:t>impératif </w:t>
+      </w:r>
+      <w:r>
+        <w:rPr/>
+        <w:t>catégorique</w:t>
+      </w:r>
+    </w:p>
+    <w:p>
+      <w:pPr>
+        <w:pStyle w:val="Normal"/>
+        <w:bidi w:val="0"/>
+        <w:jc w:val="left"/>
+        <w:rPr>
+          <w:color w:val="000000"/>
+          <w:sz w:val="32"/>
+          <w:szCs w:val="32"/>
+          <w:u w:val="none"/>
+        </w:rPr>
+      </w:pPr>
+      <w:r>
+        <w:rPr>
+          <w:color w:val="000000"/>
+          <w:sz w:val="32"/>
+          <w:szCs w:val="32"/>
+          <w:u w:val="none"/>
+        </w:rPr>
+      </w:r>
+    </w:p>
+    <w:p>
+      <w:pPr>
+        <w:pStyle w:val="Normal"/>
+        <w:bidi w:val="0"/>
+        <w:jc w:val="left"/>
+        <w:rPr>
+          <w:color w:val="000000"/>
+          <w:sz w:val="32"/>
+          <w:szCs w:val="32"/>
+          <w:u w:val="none"/>
+        </w:rPr>
+      </w:pPr>
+      <w:r>
+        <w:rPr>
+          <w:color w:val="000000"/>
+          <w:sz w:val="32"/>
+          <w:szCs w:val="32"/>
+          <w:u w:val="none"/>
+        </w:rPr>
+        <w:t xml:space="preserve">La morale kantienne est une </w:t>
+      </w:r>
+      <w:r>
+        <w:rPr>
+          <w:color w:val="000000"/>
+          <w:sz w:val="32"/>
+          <w:szCs w:val="32"/>
+          <w:u w:val="none"/>
+        </w:rPr>
+        <w:t xml:space="preserve">morale de l’effort, </w:t>
+      </w:r>
+      <w:r>
+        <w:rPr>
+          <w:color w:val="000000"/>
+          <w:sz w:val="32"/>
+          <w:szCs w:val="32"/>
+          <w:u w:val="none"/>
+        </w:rPr>
+        <w:t xml:space="preserve">une </w:t>
+      </w:r>
+      <w:r>
+        <w:rPr>
+          <w:color w:val="000000"/>
+          <w:sz w:val="32"/>
+          <w:szCs w:val="32"/>
+          <w:u w:val="none"/>
+        </w:rPr>
+        <w:t xml:space="preserve">morale méritocratique. Ce n’est pas une morale naturelle comme peut l’être la morale aristocratique. </w:t>
+      </w:r>
+      <w:r>
+        <w:rPr>
+          <w:color w:val="000000"/>
+          <w:sz w:val="32"/>
+          <w:szCs w:val="32"/>
+          <w:u w:val="none"/>
+        </w:rPr>
+        <w:t>Elle s’articule autour de l’impératif catégorique</w:t>
+      </w:r>
+    </w:p>
+    <w:p>
+      <w:pPr>
+        <w:pStyle w:val="Normal"/>
+        <w:bidi w:val="0"/>
+        <w:jc w:val="left"/>
+        <w:rPr>
+          <w:color w:val="000000"/>
+          <w:sz w:val="32"/>
+          <w:szCs w:val="32"/>
+          <w:u w:val="none"/>
+        </w:rPr>
+      </w:pPr>
+      <w:r>
+        <w:rPr>
+          <w:color w:val="000000"/>
+          <w:sz w:val="32"/>
+          <w:szCs w:val="32"/>
+          <w:u w:val="none"/>
+        </w:rPr>
+      </w:r>
+    </w:p>
+    <w:p>
+      <w:pPr>
+        <w:pStyle w:val="Normal"/>
+        <w:bidi w:val="0"/>
+        <w:jc w:val="left"/>
+        <w:rPr>
+          <w:color w:val="000000"/>
+          <w:sz w:val="32"/>
+          <w:szCs w:val="32"/>
+          <w:u w:val="none"/>
+        </w:rPr>
+      </w:pPr>
+      <w:r>
+        <w:rPr>
+          <w:color w:val="000000"/>
+          <w:sz w:val="32"/>
+          <w:szCs w:val="32"/>
+          <w:u w:val="none"/>
+        </w:rPr>
+        <w:t>Kant emploi le terme d’impératif pour couvrir une notion d’exigence, de nécessité que peuvent prendre certains de nos choix. Il distingue 3 types d’impératifs :</w:t>
+      </w:r>
+    </w:p>
+    <w:p>
+      <w:pPr>
+        <w:pStyle w:val="Normal"/>
+        <w:numPr>
+          <w:ilvl w:val="0"/>
+          <w:numId w:val="15"/>
+        </w:numPr>
+        <w:bidi w:val="0"/>
+        <w:jc w:val="left"/>
+        <w:rPr>
+          <w:color w:val="000000"/>
+          <w:sz w:val="32"/>
+          <w:szCs w:val="32"/>
+          <w:u w:val="none"/>
+        </w:rPr>
+      </w:pPr>
+      <w:r>
+        <w:rPr>
+          <w:color w:val="000000"/>
+          <w:sz w:val="32"/>
+          <w:szCs w:val="32"/>
+          <w:u w:val="none"/>
+        </w:rPr>
+        <w:t>Les impératifs hypothétiques</w:t>
+      </w:r>
+    </w:p>
+    <w:p>
+      <w:pPr>
+        <w:pStyle w:val="Normal"/>
+        <w:numPr>
+          <w:ilvl w:val="0"/>
+          <w:numId w:val="15"/>
+        </w:numPr>
+        <w:bidi w:val="0"/>
+        <w:jc w:val="left"/>
+        <w:rPr>
+          <w:color w:val="000000"/>
+          <w:sz w:val="32"/>
+          <w:szCs w:val="32"/>
+          <w:u w:val="none"/>
+        </w:rPr>
+      </w:pPr>
+      <w:r>
+        <w:rPr>
+          <w:color w:val="000000"/>
+          <w:sz w:val="32"/>
+          <w:szCs w:val="32"/>
+          <w:u w:val="none"/>
+        </w:rPr>
+        <w:t>Les impératifs de prudence</w:t>
+      </w:r>
+    </w:p>
+    <w:p>
+      <w:pPr>
+        <w:pStyle w:val="Normal"/>
+        <w:numPr>
+          <w:ilvl w:val="0"/>
+          <w:numId w:val="15"/>
+        </w:numPr>
+        <w:bidi w:val="0"/>
+        <w:jc w:val="left"/>
+        <w:rPr>
+          <w:color w:val="000000"/>
+          <w:sz w:val="32"/>
+          <w:szCs w:val="32"/>
+          <w:u w:val="none"/>
+        </w:rPr>
+      </w:pPr>
+      <w:r>
+        <w:rPr>
+          <w:color w:val="000000"/>
+          <w:sz w:val="32"/>
+          <w:szCs w:val="32"/>
+          <w:u w:val="none"/>
+        </w:rPr>
+        <w:t>Les impératifs catégoriques</w:t>
+      </w:r>
+      <w:r>
+        <w:rPr>
+          <w:color w:val="000000"/>
+          <w:sz w:val="32"/>
+          <w:szCs w:val="32"/>
+          <w:u w:val="none"/>
+        </w:rPr>
+        <w:t>.</w:t>
+      </w:r>
+    </w:p>
+    <w:p>
+      <w:pPr>
+        <w:pStyle w:val="Normal"/>
+        <w:bidi w:val="0"/>
+        <w:jc w:val="left"/>
+        <w:rPr>
+          <w:color w:val="000000"/>
+          <w:sz w:val="32"/>
+          <w:szCs w:val="32"/>
+          <w:u w:val="none"/>
+        </w:rPr>
+      </w:pPr>
+      <w:r>
+        <w:rPr>
+          <w:color w:val="000000"/>
+          <w:sz w:val="32"/>
+          <w:szCs w:val="32"/>
+          <w:u w:val="none"/>
+        </w:rPr>
       </w:r>
     </w:p>
     <w:p>
@@ -26769,23 +27521,196 @@
     </w:p>
     <w:p>
       <w:pPr>
-        <w:pStyle w:val="TextBody"/>
-        <w:bidi w:val="0"/>
-        <w:jc w:val="left"/>
-        <w:rPr>
-          <w:color w:val="000000"/>
-          <w:sz w:val="32"/>
-          <w:szCs w:val="32"/>
-          <w:u w:val="single"/>
-        </w:rPr>
-      </w:pPr>
-      <w:r>
-        <w:rPr>
-          <w:color w:val="000000"/>
-          <w:sz w:val="32"/>
-          <w:szCs w:val="32"/>
-          <w:u w:val="single"/>
-        </w:rPr>
+        <w:pStyle w:val="Normal"/>
+        <w:bidi w:val="0"/>
+        <w:jc w:val="left"/>
+        <w:rPr>
+          <w:rFonts w:ascii="Liberation Serif" w:hAnsi="Liberation Serif"/>
+          <w:b w:val="false"/>
+          <w:b w:val="false"/>
+          <w:bCs w:val="false"/>
+          <w:i w:val="false"/>
+          <w:caps w:val="false"/>
+          <w:smallCaps w:val="false"/>
+          <w:color w:val="000000"/>
+          <w:spacing w:val="0"/>
+          <w:sz w:val="32"/>
+          <w:szCs w:val="32"/>
+          <w:u w:val="none"/>
+        </w:rPr>
+      </w:pPr>
+      <w:r>
+        <w:rPr>
+          <w:b w:val="false"/>
+          <w:bCs w:val="false"/>
+          <w:i w:val="false"/>
+          <w:caps w:val="false"/>
+          <w:smallCaps w:val="false"/>
+          <w:color w:val="000000"/>
+          <w:spacing w:val="0"/>
+          <w:sz w:val="32"/>
+          <w:szCs w:val="32"/>
+          <w:u w:val="none"/>
+        </w:rPr>
+      </w:r>
+    </w:p>
+    <w:p>
+      <w:pPr>
+        <w:pStyle w:val="Normal"/>
+        <w:bidi w:val="0"/>
+        <w:jc w:val="left"/>
+        <w:rPr>
+          <w:rFonts w:ascii="Liberation Serif" w:hAnsi="Liberation Serif"/>
+          <w:b w:val="false"/>
+          <w:b w:val="false"/>
+          <w:bCs w:val="false"/>
+          <w:i w:val="false"/>
+          <w:caps w:val="false"/>
+          <w:smallCaps w:val="false"/>
+          <w:color w:val="000000"/>
+          <w:spacing w:val="0"/>
+          <w:sz w:val="32"/>
+          <w:szCs w:val="32"/>
+          <w:u w:val="none"/>
+        </w:rPr>
+      </w:pPr>
+      <w:r>
+        <w:rPr>
+          <w:b w:val="false"/>
+          <w:bCs w:val="false"/>
+          <w:i w:val="false"/>
+          <w:caps w:val="false"/>
+          <w:smallCaps w:val="false"/>
+          <w:color w:val="000000"/>
+          <w:spacing w:val="0"/>
+          <w:sz w:val="32"/>
+          <w:szCs w:val="32"/>
+          <w:u w:val="none"/>
+        </w:rPr>
+      </w:r>
+    </w:p>
+    <w:p>
+      <w:pPr>
+        <w:pStyle w:val="Normal"/>
+        <w:bidi w:val="0"/>
+        <w:jc w:val="left"/>
+        <w:rPr>
+          <w:rFonts w:ascii="Liberation Serif" w:hAnsi="Liberation Serif"/>
+          <w:b w:val="false"/>
+          <w:b w:val="false"/>
+          <w:bCs w:val="false"/>
+          <w:i w:val="false"/>
+          <w:caps w:val="false"/>
+          <w:smallCaps w:val="false"/>
+          <w:color w:val="000000"/>
+          <w:spacing w:val="0"/>
+          <w:sz w:val="32"/>
+          <w:szCs w:val="32"/>
+          <w:u w:val="none"/>
+        </w:rPr>
+      </w:pPr>
+      <w:r>
+        <w:rPr>
+          <w:b w:val="false"/>
+          <w:bCs w:val="false"/>
+          <w:i w:val="false"/>
+          <w:caps w:val="false"/>
+          <w:smallCaps w:val="false"/>
+          <w:color w:val="000000"/>
+          <w:spacing w:val="0"/>
+          <w:sz w:val="32"/>
+          <w:szCs w:val="32"/>
+          <w:u w:val="none"/>
+        </w:rPr>
+      </w:r>
+    </w:p>
+    <w:p>
+      <w:pPr>
+        <w:pStyle w:val="Normal"/>
+        <w:bidi w:val="0"/>
+        <w:jc w:val="left"/>
+        <w:rPr>
+          <w:rFonts w:ascii="Liberation Serif" w:hAnsi="Liberation Serif"/>
+          <w:b w:val="false"/>
+          <w:b w:val="false"/>
+          <w:bCs w:val="false"/>
+          <w:i w:val="false"/>
+          <w:caps w:val="false"/>
+          <w:smallCaps w:val="false"/>
+          <w:color w:val="000000"/>
+          <w:spacing w:val="0"/>
+          <w:sz w:val="32"/>
+          <w:szCs w:val="32"/>
+          <w:u w:val="none"/>
+        </w:rPr>
+      </w:pPr>
+      <w:r>
+        <w:rPr>
+          <w:b w:val="false"/>
+          <w:bCs w:val="false"/>
+          <w:i w:val="false"/>
+          <w:caps w:val="false"/>
+          <w:smallCaps w:val="false"/>
+          <w:color w:val="000000"/>
+          <w:spacing w:val="0"/>
+          <w:sz w:val="32"/>
+          <w:szCs w:val="32"/>
+          <w:u w:val="none"/>
+        </w:rPr>
+      </w:r>
+    </w:p>
+    <w:p>
+      <w:pPr>
+        <w:pStyle w:val="Normal"/>
+        <w:bidi w:val="0"/>
+        <w:jc w:val="left"/>
+        <w:rPr>
+          <w:rFonts w:ascii="Liberation Serif" w:hAnsi="Liberation Serif"/>
+          <w:b w:val="false"/>
+          <w:b w:val="false"/>
+          <w:bCs w:val="false"/>
+          <w:i w:val="false"/>
+          <w:caps w:val="false"/>
+          <w:smallCaps w:val="false"/>
+          <w:color w:val="000000"/>
+          <w:spacing w:val="0"/>
+          <w:sz w:val="32"/>
+          <w:szCs w:val="32"/>
+          <w:u w:val="none"/>
+        </w:rPr>
+      </w:pPr>
+      <w:r>
+        <w:rPr>
+          <w:b w:val="false"/>
+          <w:bCs w:val="false"/>
+          <w:i w:val="false"/>
+          <w:caps w:val="false"/>
+          <w:smallCaps w:val="false"/>
+          <w:color w:val="000000"/>
+          <w:spacing w:val="0"/>
+          <w:sz w:val="32"/>
+          <w:szCs w:val="32"/>
+          <w:u w:val="none"/>
+        </w:rPr>
+      </w:r>
+    </w:p>
+    <w:p>
+      <w:pPr>
+        <w:pStyle w:val="Heading3"/>
+        <w:numPr>
+          <w:ilvl w:val="0"/>
+          <w:numId w:val="0"/>
+        </w:numPr>
+        <w:bidi w:val="0"/>
+        <w:spacing w:before="140" w:after="120"/>
+        <w:jc w:val="left"/>
+        <w:outlineLvl w:val="2"/>
+        <w:rPr/>
+      </w:pPr>
+      <w:bookmarkStart w:id="53" w:name="__RefHeading___Toc6172_2428686149"/>
+      <w:bookmarkEnd w:id="53"/>
+      <w:r>
+        <w:rPr/>
         <w:t>L’utilitarisme :</w:t>
       </w:r>
     </w:p>
@@ -27310,7 +28235,15 @@
           <w:sz w:val="32"/>
           <w:szCs w:val="32"/>
         </w:rPr>
-        <w:t>malléable de cette notion. Kant parle du bonheur comme « d’impénétrables ténêbres ».</w:t>
+        <w:t xml:space="preserve">malléable de cette notion. Kant parle du bonheur comme « d’impénétrables ténêbres ». </w:t>
+      </w:r>
+      <w:r>
+        <w:rPr>
+          <w:color w:val="000000"/>
+          <w:sz w:val="32"/>
+          <w:szCs w:val="32"/>
+        </w:rPr>
+        <w:t>Comment fonder une philosophie morale sur une notion qu’on a autant de mal à définir.</w:t>
       </w:r>
     </w:p>
     <w:p>
@@ -27456,6 +28389,36 @@
         <w:jc w:val="left"/>
         <w:rPr>
           <w:rFonts w:ascii="Liberation Serif" w:hAnsi="Liberation Serif"/>
+          <w:b w:val="false"/>
+          <w:i w:val="false"/>
+          <w:caps w:val="false"/>
+          <w:smallCaps w:val="false"/>
+          <w:color w:val="000000"/>
+          <w:spacing w:val="0"/>
+          <w:sz w:val="28"/>
+          <w:szCs w:val="28"/>
+        </w:rPr>
+      </w:pPr>
+      <w:r>
+        <w:rPr>
+          <w:b w:val="false"/>
+          <w:i w:val="false"/>
+          <w:caps w:val="false"/>
+          <w:smallCaps w:val="false"/>
+          <w:color w:val="000000"/>
+          <w:spacing w:val="0"/>
+          <w:sz w:val="28"/>
+          <w:szCs w:val="28"/>
+        </w:rPr>
+      </w:r>
+    </w:p>
+    <w:p>
+      <w:pPr>
+        <w:pStyle w:val="TextBody"/>
+        <w:bidi w:val="0"/>
+        <w:jc w:val="left"/>
+        <w:rPr>
+          <w:rFonts w:ascii="Liberation Serif" w:hAnsi="Liberation Serif"/>
           <w:color w:val="000000"/>
           <w:sz w:val="32"/>
           <w:szCs w:val="32"/>
@@ -27907,6 +28870,36 @@
         <w:jc w:val="left"/>
         <w:rPr>
           <w:rFonts w:ascii="Liberation Serif" w:hAnsi="Liberation Serif"/>
+          <w:b w:val="false"/>
+          <w:i w:val="false"/>
+          <w:caps w:val="false"/>
+          <w:smallCaps w:val="false"/>
+          <w:color w:val="000000"/>
+          <w:spacing w:val="0"/>
+          <w:sz w:val="32"/>
+          <w:szCs w:val="32"/>
+        </w:rPr>
+      </w:pPr>
+      <w:r>
+        <w:rPr>
+          <w:b w:val="false"/>
+          <w:i w:val="false"/>
+          <w:caps w:val="false"/>
+          <w:smallCaps w:val="false"/>
+          <w:color w:val="000000"/>
+          <w:spacing w:val="0"/>
+          <w:sz w:val="32"/>
+          <w:szCs w:val="32"/>
+        </w:rPr>
+      </w:r>
+    </w:p>
+    <w:p>
+      <w:pPr>
+        <w:pStyle w:val="TextBody"/>
+        <w:bidi w:val="0"/>
+        <w:jc w:val="left"/>
+        <w:rPr>
+          <w:rFonts w:ascii="Liberation Serif" w:hAnsi="Liberation Serif"/>
           <w:color w:val="000000"/>
           <w:sz w:val="32"/>
           <w:szCs w:val="32"/>
@@ -28047,46 +29040,6 @@
         <w:rPr>
           <w:rFonts w:ascii="Liberation Serif" w:hAnsi="Liberation Serif"/>
           <w:color w:val="000000"/>
-          <w:sz w:val="28"/>
-          <w:szCs w:val="28"/>
-        </w:rPr>
-      </w:pPr>
-      <w:r>
-        <w:rPr>
-          <w:color w:val="000000"/>
-          <w:sz w:val="28"/>
-          <w:szCs w:val="28"/>
-        </w:rPr>
-      </w:r>
-    </w:p>
-    <w:p>
-      <w:pPr>
-        <w:pStyle w:val="TextBody"/>
-        <w:bidi w:val="0"/>
-        <w:jc w:val="left"/>
-        <w:rPr>
-          <w:rFonts w:ascii="Liberation Serif" w:hAnsi="Liberation Serif"/>
-          <w:color w:val="000000"/>
-          <w:sz w:val="28"/>
-          <w:szCs w:val="28"/>
-        </w:rPr>
-      </w:pPr>
-      <w:r>
-        <w:rPr>
-          <w:color w:val="000000"/>
-          <w:sz w:val="28"/>
-          <w:szCs w:val="28"/>
-        </w:rPr>
-      </w:r>
-    </w:p>
-    <w:p>
-      <w:pPr>
-        <w:pStyle w:val="TextBody"/>
-        <w:bidi w:val="0"/>
-        <w:jc w:val="left"/>
-        <w:rPr>
-          <w:rFonts w:ascii="Liberation Serif" w:hAnsi="Liberation Serif"/>
-          <w:color w:val="000000"/>
           <w:sz w:val="32"/>
           <w:szCs w:val="32"/>
         </w:rPr>
@@ -28113,15 +29066,15 @@
           <w:sz w:val="32"/>
           <w:szCs w:val="32"/>
         </w:rPr>
-        <w:t xml:space="preserve"> critiquera l’approche quantitative de son maître, </w:t>
-      </w:r>
-      <w:r>
-        <w:rPr>
-          <w:color w:val="000000"/>
-          <w:sz w:val="32"/>
-          <w:szCs w:val="32"/>
-        </w:rPr>
-        <w:t xml:space="preserve">et préférera limiter dans sa philosophie l’aspect substituable des plaisirs, les uns par rapport aux autres. Il exprime cette idée dans un court texte </w:t>
+        <w:t xml:space="preserve"> critiquera l’approche quantitative de son maître. </w:t>
+      </w:r>
+      <w:r>
+        <w:rPr>
+          <w:color w:val="000000"/>
+          <w:sz w:val="32"/>
+          <w:szCs w:val="32"/>
+        </w:rPr>
+        <w:t xml:space="preserve">Tous les plaisirs ne se valent pas, il exprime cette idée dans un court texte. </w:t>
       </w:r>
     </w:p>
     <w:p>
@@ -28344,31 +29297,31 @@
           <w:sz w:val="32"/>
           <w:szCs w:val="32"/>
         </w:rPr>
-        <w:t xml:space="preserve">Dans l’approche de Stuart Mill, les plaisirs sont hiérarchisés, ou du moins cloisonnés. Puisque certains plaisir ne peuvent se substituer à d’autres quelque soient leur quantité, entraînant </w:t>
-      </w:r>
-      <w:r>
-        <w:rPr>
-          <w:color w:val="000000"/>
-          <w:sz w:val="32"/>
-          <w:szCs w:val="32"/>
-        </w:rPr>
-        <w:t>une rigidification dans l</w:t>
-      </w:r>
-      <w:r>
-        <w:rPr>
-          <w:color w:val="000000"/>
-          <w:sz w:val="32"/>
-          <w:szCs w:val="32"/>
-        </w:rPr>
-        <w:t xml:space="preserve">a </w:t>
-      </w:r>
-      <w:r>
-        <w:rPr>
-          <w:color w:val="000000"/>
-          <w:sz w:val="32"/>
-          <w:szCs w:val="32"/>
-        </w:rPr>
-        <w:t>hiérarchie des plaisirs et des peines, à laquelle ne s’était pas résolue Bentham.</w:t>
+        <w:t xml:space="preserve">Dans l’approche de Stuart Mill, les plaisirs sont hiérarchisés, ou du moins cloisonnés. </w:t>
+      </w:r>
+      <w:r>
+        <w:rPr>
+          <w:color w:val="000000"/>
+          <w:sz w:val="32"/>
+          <w:szCs w:val="32"/>
+        </w:rPr>
+        <w:t>C</w:t>
+      </w:r>
+      <w:r>
+        <w:rPr>
+          <w:color w:val="000000"/>
+          <w:sz w:val="32"/>
+          <w:szCs w:val="32"/>
+        </w:rPr>
+        <w:t>ertains plaisir ne peuvent se substituer à d’autres quelque soient leur quantité</w:t>
+      </w:r>
+      <w:r>
+        <w:rPr>
+          <w:color w:val="000000"/>
+          <w:sz w:val="32"/>
+          <w:szCs w:val="32"/>
+        </w:rPr>
+        <w:t>.</w:t>
       </w:r>
     </w:p>
     <w:p>
@@ -28407,64 +29360,7 @@
           <w:sz w:val="32"/>
           <w:szCs w:val="32"/>
         </w:rPr>
-      </w:r>
-    </w:p>
-    <w:p>
-      <w:pPr>
-        <w:pStyle w:val="TextBody"/>
-        <w:bidi w:val="0"/>
-        <w:jc w:val="left"/>
-        <w:rPr>
-          <w:color w:val="000000"/>
-          <w:sz w:val="32"/>
-          <w:szCs w:val="32"/>
-        </w:rPr>
-      </w:pPr>
-      <w:r>
-        <w:rPr>
-          <w:color w:val="000000"/>
-          <w:sz w:val="32"/>
-          <w:szCs w:val="32"/>
-        </w:rPr>
-      </w:r>
-    </w:p>
-    <w:p>
-      <w:pPr>
-        <w:pStyle w:val="TextBody"/>
-        <w:bidi w:val="0"/>
-        <w:jc w:val="left"/>
-        <w:rPr>
-          <w:color w:val="000000"/>
-          <w:sz w:val="32"/>
-          <w:szCs w:val="32"/>
-        </w:rPr>
-      </w:pPr>
-      <w:r>
-        <w:rPr>
-          <w:color w:val="000000"/>
-          <w:sz w:val="32"/>
-          <w:szCs w:val="32"/>
-        </w:rPr>
         <w:t>Ce texte laisse apercevoir en filigrane l’aporie de l’utilitarisme des préférences.</w:t>
-      </w:r>
-    </w:p>
-    <w:p>
-      <w:pPr>
-        <w:pStyle w:val="TextBody"/>
-        <w:bidi w:val="0"/>
-        <w:jc w:val="left"/>
-        <w:rPr>
-          <w:color w:val="000000"/>
-          <w:sz w:val="32"/>
-          <w:szCs w:val="32"/>
-        </w:rPr>
-      </w:pPr>
-      <w:r>
-        <w:rPr>
-          <w:color w:val="000000"/>
-          <w:sz w:val="32"/>
-          <w:szCs w:val="32"/>
-        </w:rPr>
       </w:r>
     </w:p>
     <w:p>
@@ -28680,37 +29576,39 @@
     </w:p>
     <w:p>
       <w:pPr>
+        <w:pStyle w:val="Heading4"/>
+        <w:bidi w:val="0"/>
+        <w:jc w:val="left"/>
+        <w:rPr/>
+      </w:pPr>
+      <w:bookmarkStart w:id="54" w:name="__RefHeading___Toc6174_2428686149"/>
+      <w:bookmarkEnd w:id="54"/>
+      <w:r>
+        <w:rPr/>
+        <w:t xml:space="preserve">Le problème de </w:t>
+      </w:r>
+      <w:r>
+        <w:rPr/>
+        <w:t>l’infini</w:t>
+      </w:r>
+    </w:p>
+    <w:p>
+      <w:pPr>
         <w:pStyle w:val="TextBody"/>
         <w:bidi w:val="0"/>
         <w:jc w:val="left"/>
         <w:rPr>
-          <w:b/>
-          <w:b/>
-          <w:bCs/>
-          <w:color w:val="000000"/>
-          <w:sz w:val="32"/>
-          <w:szCs w:val="32"/>
-        </w:rPr>
-      </w:pPr>
-      <w:r>
-        <w:rPr>
-          <w:b/>
-          <w:bCs/>
-          <w:color w:val="000000"/>
-          <w:sz w:val="32"/>
-          <w:szCs w:val="32"/>
-        </w:rPr>
-        <w:t xml:space="preserve">Le problème de </w:t>
-      </w:r>
-      <w:r>
-        <w:rPr>
-          <w:b/>
-          <w:bCs/>
-          <w:color w:val="000000"/>
-          <w:sz w:val="32"/>
-          <w:szCs w:val="32"/>
-        </w:rPr>
-        <w:t>l’infini</w:t>
+          <w:color w:val="000000"/>
+          <w:sz w:val="32"/>
+          <w:szCs w:val="32"/>
+        </w:rPr>
+      </w:pPr>
+      <w:r>
+        <w:rPr>
+          <w:color w:val="000000"/>
+          <w:sz w:val="32"/>
+          <w:szCs w:val="32"/>
+        </w:rPr>
       </w:r>
     </w:p>
     <w:p>
@@ -28730,6 +29628,7 @@
           <w:sz w:val="32"/>
           <w:szCs w:val="32"/>
         </w:rPr>
+        <w:t>Les propriétés calculatoire de l’utilitarisme le fragilise lorsqu’on pousse les valeurs des plaisirs et des peines aux limites.</w:t>
       </w:r>
     </w:p>
     <w:p>
@@ -28749,7 +29648,7 @@
           <w:sz w:val="32"/>
           <w:szCs w:val="32"/>
         </w:rPr>
-        <w:t xml:space="preserve">Pour évoquer cette problématique, j’utiliserais encore Nozik avec son allégorie du monstre utilitaire : </w:t>
+        <w:t>Nozik écrit à ce sujet :</w:t>
       </w:r>
     </w:p>
     <w:p>
@@ -28758,18 +29657,67 @@
         <w:bidi w:val="0"/>
         <w:jc w:val="left"/>
         <w:rPr>
-          <w:rFonts w:ascii="Liberation Serif" w:hAnsi="Liberation Serif"/>
-          <w:color w:val="000000"/>
+          <w:color w:val="000000"/>
+          <w:sz w:val="32"/>
+          <w:szCs w:val="32"/>
+        </w:rPr>
+      </w:pPr>
+      <w:r>
+        <w:rPr>
+          <w:color w:val="000000"/>
+          <w:sz w:val="32"/>
+          <w:szCs w:val="32"/>
+        </w:rPr>
+      </w:r>
+    </w:p>
+    <w:p>
+      <w:pPr>
+        <w:pStyle w:val="TextBody"/>
+        <w:bidi w:val="0"/>
+        <w:jc w:val="left"/>
+        <w:rPr>
+          <w:color w:val="000000"/>
+          <w:sz w:val="32"/>
+          <w:szCs w:val="32"/>
+        </w:rPr>
+      </w:pPr>
+      <w:r>
+        <w:rPr>
+          <w:color w:val="000000"/>
+          <w:sz w:val="32"/>
+          <w:szCs w:val="32"/>
+        </w:rPr>
+      </w:r>
+    </w:p>
+    <w:p>
+      <w:pPr>
+        <w:pStyle w:val="TextBody"/>
+        <w:bidi w:val="0"/>
+        <w:jc w:val="left"/>
+        <w:rPr>
+          <w:rFonts w:ascii="Liberation Serif" w:hAnsi="Liberation Serif"/>
+          <w:b w:val="false"/>
+          <w:i w:val="false"/>
+          <w:caps w:val="false"/>
+          <w:smallCaps w:val="false"/>
+          <w:color w:val="000000"/>
+          <w:spacing w:val="0"/>
           <w:sz w:val="28"/>
           <w:szCs w:val="28"/>
         </w:rPr>
       </w:pPr>
       <w:r>
         <w:rPr>
-          <w:color w:val="000000"/>
+          <w:b w:val="false"/>
+          <w:i w:val="false"/>
+          <w:caps w:val="false"/>
+          <w:smallCaps w:val="false"/>
+          <w:color w:val="000000"/>
+          <w:spacing w:val="0"/>
           <w:sz w:val="28"/>
           <w:szCs w:val="28"/>
         </w:rPr>
+        <w:t>« Utilitarian theory is embarrassed by the possibility of utility monsters who get enormously greater sums of utility from any sacrifice of others than these others lose ... the theory seems to require that we all be sacrificed in the monster's maw, in order to increase total utility. » Nozick</w:t>
       </w:r>
     </w:p>
     <w:p>
@@ -28779,28 +29727,17 @@
         <w:jc w:val="left"/>
         <w:rPr>
           <w:rFonts w:ascii="Liberation Serif" w:hAnsi="Liberation Serif"/>
-          <w:b w:val="false"/>
-          <w:i w:val="false"/>
-          <w:caps w:val="false"/>
-          <w:smallCaps w:val="false"/>
-          <w:color w:val="000000"/>
-          <w:spacing w:val="0"/>
+          <w:color w:val="000000"/>
           <w:sz w:val="28"/>
           <w:szCs w:val="28"/>
         </w:rPr>
       </w:pPr>
       <w:r>
         <w:rPr>
-          <w:b w:val="false"/>
-          <w:i w:val="false"/>
-          <w:caps w:val="false"/>
-          <w:smallCaps w:val="false"/>
-          <w:color w:val="000000"/>
-          <w:spacing w:val="0"/>
+          <w:color w:val="000000"/>
           <w:sz w:val="28"/>
           <w:szCs w:val="28"/>
         </w:rPr>
-        <w:t>« Utilitarian theory is embarrassed by the possibility of utility monsters who get enormously greater sums of utility from any sacrifice of others than these others lose ... the theory seems to require that we all be sacrificed in the monster's maw, in order to increase total utility. » Nozick</w:t>
       </w:r>
     </w:p>
     <w:p>
@@ -28809,17 +29746,29 @@
         <w:bidi w:val="0"/>
         <w:jc w:val="left"/>
         <w:rPr>
-          <w:color w:val="000000"/>
-          <w:sz w:val="32"/>
-          <w:szCs w:val="32"/>
-        </w:rPr>
-      </w:pPr>
-      <w:r>
-        <w:rPr>
-          <w:color w:val="000000"/>
-          <w:sz w:val="32"/>
-          <w:szCs w:val="32"/>
-        </w:rPr>
+          <w:rFonts w:ascii="Liberation Serif" w:hAnsi="Liberation Serif"/>
+          <w:b w:val="false"/>
+          <w:i w:val="false"/>
+          <w:caps w:val="false"/>
+          <w:smallCaps w:val="false"/>
+          <w:color w:val="000000"/>
+          <w:spacing w:val="0"/>
+          <w:sz w:val="28"/>
+          <w:szCs w:val="28"/>
+        </w:rPr>
+      </w:pPr>
+      <w:r>
+        <w:rPr>
+          <w:b w:val="false"/>
+          <w:i w:val="false"/>
+          <w:caps w:val="false"/>
+          <w:smallCaps w:val="false"/>
+          <w:color w:val="000000"/>
+          <w:spacing w:val="0"/>
+          <w:sz w:val="28"/>
+          <w:szCs w:val="28"/>
+        </w:rPr>
+        <w:t>Pour contrer ses résultats aux limites, il est toujours possible de modifier la formule de calcul afin d’obtenir des comportements plus satisfaisant à l’inifini.</w:t>
       </w:r>
     </w:p>
     <w:p>
@@ -28828,22 +29777,30 @@
         <w:bidi w:val="0"/>
         <w:jc w:val="left"/>
         <w:rPr>
-          <w:b/>
-          <w:b/>
-          <w:bCs/>
-          <w:color w:val="000000"/>
-          <w:sz w:val="32"/>
-          <w:szCs w:val="32"/>
-        </w:rPr>
-      </w:pPr>
-      <w:r>
-        <w:rPr>
-          <w:b/>
-          <w:bCs/>
-          <w:color w:val="000000"/>
-          <w:sz w:val="32"/>
-          <w:szCs w:val="32"/>
-        </w:rPr>
+          <w:color w:val="000000"/>
+          <w:sz w:val="32"/>
+          <w:szCs w:val="32"/>
+        </w:rPr>
+      </w:pPr>
+      <w:r>
+        <w:rPr>
+          <w:color w:val="000000"/>
+          <w:sz w:val="32"/>
+          <w:szCs w:val="32"/>
+        </w:rPr>
+      </w:r>
+    </w:p>
+    <w:p>
+      <w:pPr>
+        <w:pStyle w:val="Heading4"/>
+        <w:bidi w:val="0"/>
+        <w:jc w:val="left"/>
+        <w:rPr/>
+      </w:pPr>
+      <w:bookmarkStart w:id="55" w:name="__RefHeading___Toc6176_2428686149"/>
+      <w:bookmarkEnd w:id="55"/>
+      <w:r>
+        <w:rPr/>
         <w:t>Le problème des préférences non informés</w:t>
       </w:r>
     </w:p>
@@ -29007,27 +29964,35 @@
     </w:p>
     <w:p>
       <w:pPr>
+        <w:pStyle w:val="Heading4"/>
+        <w:bidi w:val="0"/>
+        <w:jc w:val="left"/>
+        <w:rPr/>
+      </w:pPr>
+      <w:bookmarkStart w:id="56" w:name="__RefHeading___Toc6178_2428686149"/>
+      <w:bookmarkEnd w:id="56"/>
+      <w:r>
+        <w:rPr/>
+        <w:t>Le problème des préférences implicite et verbale</w:t>
+      </w:r>
+    </w:p>
+    <w:p>
+      <w:pPr>
         <w:pStyle w:val="TextBody"/>
         <w:bidi w:val="0"/>
         <w:jc w:val="left"/>
         <w:rPr>
-          <w:b/>
-          <w:b/>
-          <w:bCs/>
-          <w:color w:val="000000"/>
-          <w:sz w:val="32"/>
-          <w:szCs w:val="32"/>
-        </w:rPr>
-      </w:pPr>
-      <w:r>
-        <w:rPr>
-          <w:b/>
-          <w:bCs/>
-          <w:color w:val="000000"/>
-          <w:sz w:val="32"/>
-          <w:szCs w:val="32"/>
-        </w:rPr>
-        <w:t>Le problème des préférences implicite et verbale</w:t>
+          <w:color w:val="000000"/>
+          <w:sz w:val="32"/>
+          <w:szCs w:val="32"/>
+        </w:rPr>
+      </w:pPr>
+      <w:r>
+        <w:rPr>
+          <w:color w:val="000000"/>
+          <w:sz w:val="32"/>
+          <w:szCs w:val="32"/>
+        </w:rPr>
       </w:r>
     </w:p>
     <w:p>
@@ -29047,6 +30012,7 @@
           <w:sz w:val="32"/>
           <w:szCs w:val="32"/>
         </w:rPr>
+        <w:t>Les préférences qui doivent être prise en compte par le principe d’utilité doivent elles se limiter à celles exprimer verbalement par le sujet, ou bien doit on considérer d’avantage les préférences psychologiques ?</w:t>
       </w:r>
     </w:p>
     <w:p>
@@ -29066,7 +30032,7 @@
           <w:sz w:val="32"/>
           <w:szCs w:val="32"/>
         </w:rPr>
-        <w:t>Les préférences qui doivent être prise en compte par le principe d’utilité doivent elles se limiter à celles exprimer verbalement par le sujet, ou bien doit on considérer d’avantage les préférences psychologiques ?</w:t>
+        <w:t>Il s’agit d’un critère particulièrement sensible puisqu ‘elle détermine de manière essentielle l’approche que la philosophie utilitariste peut avoir avec les personnes qui ont des difficultés à exprimer leurs préférences comme certaines personnes en situation de handicap, personnes âgées, ou en situation sociale difficile.</w:t>
       </w:r>
     </w:p>
     <w:p>
@@ -29086,7 +30052,6 @@
           <w:sz w:val="32"/>
           <w:szCs w:val="32"/>
         </w:rPr>
-        <w:t>Il s’agit d’un critère particulièrement sensible puisqu ‘elle détermine de manière essentielle l’approche que la philosophie utilitariste peut avoir avec les personnes qui ont des difficultés à exprimer leurs préférences comme certaines personnes en situation de handicap, personnes âgées, ou en situation sociale difficile.</w:t>
       </w:r>
     </w:p>
     <w:p>
@@ -29125,6 +30090,39 @@
           <w:sz w:val="32"/>
           <w:szCs w:val="32"/>
         </w:rPr>
+        <w:t xml:space="preserve">L’utilitarisme négatif </w:t>
+      </w:r>
+      <w:r>
+        <w:rPr>
+          <w:color w:val="000000"/>
+          <w:sz w:val="32"/>
+          <w:szCs w:val="32"/>
+        </w:rPr>
+        <w:t>est une autre variante de l’utilitarisme. Cette philosophie utilitariste ne</w:t>
+      </w:r>
+      <w:r>
+        <w:rPr>
+          <w:color w:val="000000"/>
+          <w:sz w:val="32"/>
+          <w:szCs w:val="32"/>
+        </w:rPr>
+        <w:t xml:space="preserve"> prend en compte </w:t>
+      </w:r>
+      <w:r>
+        <w:rPr>
+          <w:color w:val="000000"/>
+          <w:sz w:val="32"/>
+          <w:szCs w:val="32"/>
+        </w:rPr>
+        <w:t xml:space="preserve">que </w:t>
+      </w:r>
+      <w:r>
+        <w:rPr>
+          <w:color w:val="000000"/>
+          <w:sz w:val="32"/>
+          <w:szCs w:val="32"/>
+        </w:rPr>
+        <w:t>la minimisation des souffrances</w:t>
       </w:r>
     </w:p>
     <w:p>
@@ -29144,39 +30142,6 @@
           <w:sz w:val="32"/>
           <w:szCs w:val="32"/>
         </w:rPr>
-        <w:t xml:space="preserve">L’utilitarisme négatif </w:t>
-      </w:r>
-      <w:r>
-        <w:rPr>
-          <w:color w:val="000000"/>
-          <w:sz w:val="32"/>
-          <w:szCs w:val="32"/>
-        </w:rPr>
-        <w:t>est une autre variante de l’utilitarisme. Cette philosophie utilitariste ne</w:t>
-      </w:r>
-      <w:r>
-        <w:rPr>
-          <w:color w:val="000000"/>
-          <w:sz w:val="32"/>
-          <w:szCs w:val="32"/>
-        </w:rPr>
-        <w:t xml:space="preserve"> prend en compte </w:t>
-      </w:r>
-      <w:r>
-        <w:rPr>
-          <w:color w:val="000000"/>
-          <w:sz w:val="32"/>
-          <w:szCs w:val="32"/>
-        </w:rPr>
-        <w:t xml:space="preserve">que </w:t>
-      </w:r>
-      <w:r>
-        <w:rPr>
-          <w:color w:val="000000"/>
-          <w:sz w:val="32"/>
-          <w:szCs w:val="32"/>
-        </w:rPr>
-        <w:t>la minimisation des souffrances</w:t>
       </w:r>
     </w:p>
     <w:p>
@@ -29196,6 +30161,7 @@
           <w:sz w:val="32"/>
           <w:szCs w:val="32"/>
         </w:rPr>
+        <w:t>Le développement de ces différents courants (utilitarisme hédoniste, des préférences, négatifs,…) s’explique par une volonté de répondre aux critiques que la pensée utilitariste a pu connaître au cours des siècles.</w:t>
       </w:r>
     </w:p>
     <w:p>
@@ -29215,7 +30181,6 @@
           <w:sz w:val="32"/>
           <w:szCs w:val="32"/>
         </w:rPr>
-        <w:t>Le développement de ces différents courants (utilitarisme hédoniste, des préférences, négatifs,…) s’explique par une volonté de répondre aux critiques que la pensée utilitariste a pu connaître au cours des siècles.</w:t>
       </w:r>
     </w:p>
     <w:p>
@@ -29239,24 +30204,35 @@
     </w:p>
     <w:p>
       <w:pPr>
+        <w:pStyle w:val="Heading4"/>
+        <w:bidi w:val="0"/>
+        <w:jc w:val="left"/>
+        <w:rPr/>
+      </w:pPr>
+      <w:bookmarkStart w:id="57" w:name="__RefHeading___Toc6180_2428686149"/>
+      <w:bookmarkEnd w:id="57"/>
+      <w:r>
+        <w:rPr/>
+        <w:t>L’utilitarisme et l’humanisme :</w:t>
+      </w:r>
+    </w:p>
+    <w:p>
+      <w:pPr>
         <w:pStyle w:val="TextBody"/>
         <w:bidi w:val="0"/>
         <w:jc w:val="left"/>
         <w:rPr>
           <w:color w:val="000000"/>
-          <w:sz w:val="36"/>
-          <w:szCs w:val="36"/>
-          <w:u w:val="single"/>
-        </w:rPr>
-      </w:pPr>
-      <w:r>
-        <w:rPr>
-          <w:color w:val="000000"/>
-          <w:sz w:val="36"/>
-          <w:szCs w:val="36"/>
-          <w:u w:val="single"/>
-        </w:rPr>
-        <w:t>L’utilitarisme et l’humanisme :</w:t>
+          <w:sz w:val="32"/>
+          <w:szCs w:val="32"/>
+        </w:rPr>
+      </w:pPr>
+      <w:r>
+        <w:rPr>
+          <w:color w:val="000000"/>
+          <w:sz w:val="32"/>
+          <w:szCs w:val="32"/>
+        </w:rPr>
       </w:r>
     </w:p>
     <w:p>
@@ -29276,6 +30252,7 @@
           <w:sz w:val="32"/>
           <w:szCs w:val="32"/>
         </w:rPr>
+        <w:t>Alors que le Kantisme s’installe pleinement dans une tradition humaniste.</w:t>
       </w:r>
     </w:p>
     <w:p>
@@ -29295,7 +30272,23 @@
           <w:sz w:val="32"/>
           <w:szCs w:val="32"/>
         </w:rPr>
-        <w:t>Alors que le Kantisme s’installe pleinement dans une tradition humaniste.</w:t>
+        <w:t xml:space="preserve">L’utilitarisme ne peut être qualifier de morale </w:t>
+      </w:r>
+      <w:r>
+        <w:rPr>
+          <w:color w:val="000000"/>
+          <w:sz w:val="32"/>
+          <w:szCs w:val="32"/>
+        </w:rPr>
+        <w:t xml:space="preserve">à proprement parlé </w:t>
+      </w:r>
+      <w:r>
+        <w:rPr>
+          <w:color w:val="000000"/>
+          <w:sz w:val="32"/>
+          <w:szCs w:val="32"/>
+        </w:rPr>
+        <w:t>humaniste pour deux raisons :</w:t>
       </w:r>
     </w:p>
     <w:p>
@@ -29315,23 +30308,31 @@
           <w:sz w:val="32"/>
           <w:szCs w:val="32"/>
         </w:rPr>
-        <w:t xml:space="preserve">L’utilitarisme ne peut être qualifier de morale </w:t>
-      </w:r>
-      <w:r>
-        <w:rPr>
-          <w:color w:val="000000"/>
-          <w:sz w:val="32"/>
-          <w:szCs w:val="32"/>
-        </w:rPr>
-        <w:t xml:space="preserve">à proprement parlé </w:t>
-      </w:r>
-      <w:r>
-        <w:rPr>
-          <w:color w:val="000000"/>
-          <w:sz w:val="32"/>
-          <w:szCs w:val="32"/>
-        </w:rPr>
-        <w:t>humaniste pour deux raisons :</w:t>
+        <w:t>- La plus évidente est qu’elle ne concerne pas seulement l’</w:t>
+      </w:r>
+      <w:r>
+        <w:rPr>
+          <w:color w:val="000000"/>
+          <w:sz w:val="32"/>
+          <w:szCs w:val="32"/>
+        </w:rPr>
+        <w:t>H</w:t>
+      </w:r>
+      <w:r>
+        <w:rPr>
+          <w:color w:val="000000"/>
+          <w:sz w:val="32"/>
+          <w:szCs w:val="32"/>
+        </w:rPr>
+        <w:t xml:space="preserve">omme, mais l’ensemble des êtres sensibles. </w:t>
+      </w:r>
+      <w:r>
+        <w:rPr>
+          <w:color w:val="000000"/>
+          <w:sz w:val="32"/>
+          <w:szCs w:val="32"/>
+        </w:rPr>
+        <w:t>La question de la distinction entre l’Homme et l’animal n’est absolument pas centrale dans la morale utilitariste alors que c’est un sujet clé dans la morale kantienne.</w:t>
       </w:r>
     </w:p>
     <w:p>
@@ -29351,7 +30352,23 @@
           <w:sz w:val="32"/>
           <w:szCs w:val="32"/>
         </w:rPr>
-        <w:t>- La plus évidente est qu’elle ne concerne pas seulement l’homme, mais l’ensemble des êtres sensibles.</w:t>
+        <w:t xml:space="preserve">De ce fait, les utilitaristes sont souvent de grand défenseurs du monde animal, </w:t>
+      </w:r>
+      <w:r>
+        <w:rPr>
+          <w:color w:val="000000"/>
+          <w:sz w:val="32"/>
+          <w:szCs w:val="32"/>
+        </w:rPr>
+        <w:t xml:space="preserve">parfois même au détriment de la vie humaine </w:t>
+      </w:r>
+      <w:r>
+        <w:rPr>
+          <w:color w:val="000000"/>
+          <w:sz w:val="32"/>
+          <w:szCs w:val="32"/>
+        </w:rPr>
+        <w:t>(Peter Singer).</w:t>
       </w:r>
     </w:p>
     <w:p>
@@ -29371,7 +30388,23 @@
           <w:sz w:val="32"/>
           <w:szCs w:val="32"/>
         </w:rPr>
-        <w:t>De ce fait, les utilitaristes sont souvent de grand défenseurs du monde animal (Peter Singer).</w:t>
+        <w:t xml:space="preserve">Les utilitaristes ont été également les premiers à réclamer une égalité de droits entre homme et femme (Bentham), </w:t>
+      </w:r>
+      <w:r>
+        <w:rPr>
+          <w:color w:val="000000"/>
+          <w:sz w:val="32"/>
+          <w:szCs w:val="32"/>
+        </w:rPr>
+        <w:t>ou à défendre la cause homosexuelle</w:t>
+      </w:r>
+      <w:r>
+        <w:rPr>
+          <w:color w:val="000000"/>
+          <w:sz w:val="32"/>
+          <w:szCs w:val="32"/>
+        </w:rPr>
+        <w:t>.</w:t>
       </w:r>
     </w:p>
     <w:p>
@@ -29391,7 +30424,15 @@
           <w:sz w:val="32"/>
           <w:szCs w:val="32"/>
         </w:rPr>
-        <w:t>Les utilitaristes ont été également les premiers à réclamer une égalité de droits entre homme et femme (Bentham).</w:t>
+        <w:t xml:space="preserve">- l’utilitarisme implique de faire ce qui est utile. Or contrairement au devoir kantien (impéatif catégorique), l’utile est empirique, relatif, et relève du contexte. </w:t>
+      </w:r>
+      <w:r>
+        <w:rPr>
+          <w:color w:val="000000"/>
+          <w:sz w:val="32"/>
+          <w:szCs w:val="32"/>
+        </w:rPr>
+        <w:t>Il n’exclut pas l’homme mais n’en fait pas un fondamental et un absolu. Dit autrement l’utilitarisme peut survivre à l’Homme, alors que la morale kantienne ne le peut pas.</w:t>
       </w:r>
     </w:p>
     <w:p>
@@ -29411,15 +30452,6 @@
           <w:sz w:val="32"/>
           <w:szCs w:val="32"/>
         </w:rPr>
-        <w:t xml:space="preserve">- l’utilitarisme implique de faire ce qui est utile. Or contrairement au devoir kantien (impéatif catégorique), l’utile est empirique, relatif, et relève du contexte. </w:t>
-      </w:r>
-      <w:r>
-        <w:rPr>
-          <w:color w:val="000000"/>
-          <w:sz w:val="32"/>
-          <w:szCs w:val="32"/>
-        </w:rPr>
-        <w:t>Il n’exclut pas l’homme mais n’en fait pas un fondamental et absolu.</w:t>
       </w:r>
     </w:p>
     <w:p>
@@ -29443,24 +30475,35 @@
     </w:p>
     <w:p>
       <w:pPr>
+        <w:pStyle w:val="Heading4"/>
+        <w:bidi w:val="0"/>
+        <w:jc w:val="left"/>
+        <w:rPr/>
+      </w:pPr>
+      <w:bookmarkStart w:id="58" w:name="__RefHeading___Toc6182_2428686149"/>
+      <w:bookmarkEnd w:id="58"/>
+      <w:r>
+        <w:rPr/>
+        <w:t>L’utilitarisme et le libéralisme :</w:t>
+      </w:r>
+    </w:p>
+    <w:p>
+      <w:pPr>
         <w:pStyle w:val="TextBody"/>
         <w:bidi w:val="0"/>
         <w:jc w:val="left"/>
         <w:rPr>
           <w:color w:val="000000"/>
-          <w:sz w:val="36"/>
-          <w:szCs w:val="36"/>
-          <w:u w:val="single"/>
-        </w:rPr>
-      </w:pPr>
-      <w:r>
-        <w:rPr>
-          <w:color w:val="000000"/>
-          <w:sz w:val="36"/>
-          <w:szCs w:val="36"/>
-          <w:u w:val="single"/>
-        </w:rPr>
-        <w:t>L’utilitarisme et le libéralisme :</w:t>
+          <w:sz w:val="32"/>
+          <w:szCs w:val="32"/>
+        </w:rPr>
+      </w:pPr>
+      <w:r>
+        <w:rPr>
+          <w:color w:val="000000"/>
+          <w:sz w:val="32"/>
+          <w:szCs w:val="32"/>
+        </w:rPr>
       </w:r>
     </w:p>
     <w:p>
@@ -29469,17 +30512,118 @@
         <w:bidi w:val="0"/>
         <w:jc w:val="left"/>
         <w:rPr>
-          <w:color w:val="000000"/>
-          <w:sz w:val="32"/>
-          <w:szCs w:val="32"/>
-        </w:rPr>
-      </w:pPr>
-      <w:r>
-        <w:rPr>
-          <w:color w:val="000000"/>
-          <w:sz w:val="32"/>
-          <w:szCs w:val="32"/>
-        </w:rPr>
+          <w:rFonts w:ascii="Liberation Serif" w:hAnsi="Liberation Serif"/>
+          <w:caps w:val="false"/>
+          <w:smallCaps w:val="false"/>
+          <w:color w:val="000000"/>
+          <w:spacing w:val="0"/>
+          <w:sz w:val="32"/>
+          <w:szCs w:val="32"/>
+        </w:rPr>
+      </w:pPr>
+      <w:r>
+        <w:rPr>
+          <w:b w:val="false"/>
+          <w:i w:val="false"/>
+          <w:caps w:val="false"/>
+          <w:smallCaps w:val="false"/>
+          <w:color w:val="000000"/>
+          <w:spacing w:val="0"/>
+          <w:sz w:val="32"/>
+          <w:szCs w:val="32"/>
+        </w:rPr>
+        <w:t>L</w:t>
+      </w:r>
+      <w:r>
+        <w:rPr>
+          <w:b w:val="false"/>
+          <w:i w:val="false"/>
+          <w:caps w:val="false"/>
+          <w:smallCaps w:val="false"/>
+          <w:color w:val="000000"/>
+          <w:spacing w:val="0"/>
+          <w:sz w:val="32"/>
+          <w:szCs w:val="32"/>
+        </w:rPr>
+        <w:t xml:space="preserve">’utilitarisme </w:t>
+      </w:r>
+      <w:r>
+        <w:rPr>
+          <w:b w:val="false"/>
+          <w:i w:val="false"/>
+          <w:caps w:val="false"/>
+          <w:smallCaps w:val="false"/>
+          <w:color w:val="000000"/>
+          <w:spacing w:val="0"/>
+          <w:sz w:val="32"/>
+          <w:szCs w:val="32"/>
+        </w:rPr>
+        <w:t>n’est pas</w:t>
+      </w:r>
+      <w:r>
+        <w:rPr>
+          <w:b w:val="false"/>
+          <w:i w:val="false"/>
+          <w:caps w:val="false"/>
+          <w:smallCaps w:val="false"/>
+          <w:color w:val="000000"/>
+          <w:spacing w:val="0"/>
+          <w:sz w:val="32"/>
+          <w:szCs w:val="32"/>
+        </w:rPr>
+        <w:t xml:space="preserve"> un économisme , même s’il ne répugne pas à insérer les questions économiques dans les questions éthiques. </w:t>
+      </w:r>
+      <w:r>
+        <w:rPr>
+          <w:b w:val="false"/>
+          <w:i w:val="false"/>
+          <w:caps w:val="false"/>
+          <w:smallCaps w:val="false"/>
+          <w:color w:val="000000"/>
+          <w:spacing w:val="0"/>
+          <w:sz w:val="32"/>
+          <w:szCs w:val="32"/>
+        </w:rPr>
+        <w:t xml:space="preserve">L’utilitarisme ne milite pas pour </w:t>
+      </w:r>
+      <w:r>
+        <w:rPr>
+          <w:b w:val="false"/>
+          <w:i w:val="false"/>
+          <w:caps w:val="false"/>
+          <w:smallCaps w:val="false"/>
+          <w:color w:val="000000"/>
+          <w:spacing w:val="0"/>
+          <w:sz w:val="32"/>
+          <w:szCs w:val="32"/>
+        </w:rPr>
+        <w:t xml:space="preserve">la promotion exclusive des questions financières. </w:t>
+      </w:r>
+      <w:r>
+        <w:rPr>
+          <w:b w:val="false"/>
+          <w:i w:val="false"/>
+          <w:caps w:val="false"/>
+          <w:smallCaps w:val="false"/>
+          <w:color w:val="000000"/>
+          <w:spacing w:val="0"/>
+          <w:sz w:val="32"/>
+          <w:szCs w:val="32"/>
+        </w:rPr>
+        <w:t xml:space="preserve">Il est avant tout </w:t>
+      </w:r>
+      <w:r>
+        <w:rPr>
+          <w:b w:val="false"/>
+          <w:i w:val="false"/>
+          <w:caps w:val="false"/>
+          <w:smallCaps w:val="false"/>
+          <w:color w:val="000000"/>
+          <w:spacing w:val="0"/>
+          <w:sz w:val="32"/>
+          <w:szCs w:val="32"/>
+        </w:rPr>
+        <w:t>une théorie du bonheur, du plus grand bonheur pour le plus grand nombre.</w:t>
       </w:r>
     </w:p>
     <w:p>
@@ -29508,140 +30652,7 @@
           <w:sz w:val="32"/>
           <w:szCs w:val="32"/>
         </w:rPr>
-        <w:t>L</w:t>
-      </w:r>
-      <w:r>
-        <w:rPr>
-          <w:b w:val="false"/>
-          <w:i w:val="false"/>
-          <w:caps w:val="false"/>
-          <w:smallCaps w:val="false"/>
-          <w:color w:val="000000"/>
-          <w:spacing w:val="0"/>
-          <w:sz w:val="32"/>
-          <w:szCs w:val="32"/>
-        </w:rPr>
-        <w:t xml:space="preserve">’utilitarisme </w:t>
-      </w:r>
-      <w:r>
-        <w:rPr>
-          <w:b w:val="false"/>
-          <w:i w:val="false"/>
-          <w:caps w:val="false"/>
-          <w:smallCaps w:val="false"/>
-          <w:color w:val="000000"/>
-          <w:spacing w:val="0"/>
-          <w:sz w:val="32"/>
-          <w:szCs w:val="32"/>
-        </w:rPr>
-        <w:t>n’est pas</w:t>
-      </w:r>
-      <w:r>
-        <w:rPr>
-          <w:b w:val="false"/>
-          <w:i w:val="false"/>
-          <w:caps w:val="false"/>
-          <w:smallCaps w:val="false"/>
-          <w:color w:val="000000"/>
-          <w:spacing w:val="0"/>
-          <w:sz w:val="32"/>
-          <w:szCs w:val="32"/>
-        </w:rPr>
-        <w:t xml:space="preserve"> un économisme , même s’il ne répugne pas à insérer les questions économiques dans les questions éthiques. </w:t>
-      </w:r>
-      <w:r>
-        <w:rPr>
-          <w:b w:val="false"/>
-          <w:i w:val="false"/>
-          <w:caps w:val="false"/>
-          <w:smallCaps w:val="false"/>
-          <w:color w:val="000000"/>
-          <w:spacing w:val="0"/>
-          <w:sz w:val="32"/>
-          <w:szCs w:val="32"/>
-        </w:rPr>
-        <w:t xml:space="preserve">L’utilitarisme ne milite pas pour </w:t>
-      </w:r>
-      <w:r>
-        <w:rPr>
-          <w:b w:val="false"/>
-          <w:i w:val="false"/>
-          <w:caps w:val="false"/>
-          <w:smallCaps w:val="false"/>
-          <w:color w:val="000000"/>
-          <w:spacing w:val="0"/>
-          <w:sz w:val="32"/>
-          <w:szCs w:val="32"/>
-        </w:rPr>
-        <w:t xml:space="preserve">la promotion exclusive des questions financières. </w:t>
-      </w:r>
-      <w:r>
-        <w:rPr>
-          <w:b w:val="false"/>
-          <w:i w:val="false"/>
-          <w:caps w:val="false"/>
-          <w:smallCaps w:val="false"/>
-          <w:color w:val="000000"/>
-          <w:spacing w:val="0"/>
-          <w:sz w:val="32"/>
-          <w:szCs w:val="32"/>
-        </w:rPr>
-        <w:t xml:space="preserve">Il est avant tout </w:t>
-      </w:r>
-      <w:r>
-        <w:rPr>
-          <w:b w:val="false"/>
-          <w:i w:val="false"/>
-          <w:caps w:val="false"/>
-          <w:smallCaps w:val="false"/>
-          <w:color w:val="000000"/>
-          <w:spacing w:val="0"/>
-          <w:sz w:val="32"/>
-          <w:szCs w:val="32"/>
-        </w:rPr>
-        <w:t>une théorie du bonheur, du plus grand bonheur pour le plus grand nombre.</w:t>
-      </w:r>
-    </w:p>
-    <w:p>
-      <w:pPr>
-        <w:pStyle w:val="TextBody"/>
-        <w:bidi w:val="0"/>
-        <w:jc w:val="left"/>
-        <w:rPr>
-          <w:rFonts w:ascii="Liberation Serif" w:hAnsi="Liberation Serif"/>
-          <w:caps w:val="false"/>
-          <w:smallCaps w:val="false"/>
-          <w:color w:val="000000"/>
-          <w:spacing w:val="0"/>
-          <w:sz w:val="32"/>
-          <w:szCs w:val="32"/>
-        </w:rPr>
-      </w:pPr>
-      <w:r>
-        <w:rPr>
-          <w:b w:val="false"/>
-          <w:i w:val="false"/>
-          <w:caps w:val="false"/>
-          <w:smallCaps w:val="false"/>
-          <w:color w:val="000000"/>
-          <w:spacing w:val="0"/>
-          <w:sz w:val="32"/>
-          <w:szCs w:val="32"/>
-        </w:rPr>
-        <w:t>M</w:t>
-      </w:r>
-      <w:r>
-        <w:rPr>
-          <w:b w:val="false"/>
-          <w:i w:val="false"/>
-          <w:caps w:val="false"/>
-          <w:smallCaps w:val="false"/>
-          <w:color w:val="000000"/>
-          <w:spacing w:val="0"/>
-          <w:sz w:val="32"/>
-          <w:szCs w:val="32"/>
-        </w:rPr>
-        <w:t>ais il semblerait que certains ne lui pardonne pas d’avoir engendrer le libéralisme économique, et manque de rigueur dans leur analyse.</w:t>
+        <w:t>Il ne faut donc pas confondre libéralisme et utilitarisme même si cela facilite parfois la rhétorique.</w:t>
       </w:r>
     </w:p>
     <w:p>
@@ -29731,6 +30742,69 @@
     </w:p>
     <w:p>
       <w:pPr>
+        <w:pStyle w:val="TextBody"/>
+        <w:bidi w:val="0"/>
+        <w:jc w:val="left"/>
+        <w:rPr>
+          <w:color w:val="000000"/>
+          <w:sz w:val="32"/>
+          <w:szCs w:val="32"/>
+          <w:u w:val="single"/>
+        </w:rPr>
+      </w:pPr>
+      <w:r>
+        <w:rPr>
+          <w:color w:val="000000"/>
+          <w:sz w:val="32"/>
+          <w:szCs w:val="32"/>
+          <w:u w:val="single"/>
+        </w:rPr>
+      </w:r>
+    </w:p>
+    <w:p>
+      <w:pPr>
+        <w:pStyle w:val="TextBody"/>
+        <w:bidi w:val="0"/>
+        <w:jc w:val="left"/>
+        <w:rPr>
+          <w:color w:val="000000"/>
+          <w:sz w:val="32"/>
+          <w:szCs w:val="32"/>
+          <w:u w:val="single"/>
+        </w:rPr>
+      </w:pPr>
+      <w:r>
+        <w:rPr>
+          <w:color w:val="000000"/>
+          <w:sz w:val="32"/>
+          <w:szCs w:val="32"/>
+          <w:u w:val="single"/>
+        </w:rPr>
+      </w:r>
+    </w:p>
+    <w:p>
+      <w:pPr>
+        <w:pStyle w:val="TextBody"/>
+        <w:bidi w:val="0"/>
+        <w:jc w:val="left"/>
+        <w:rPr>
+          <w:color w:val="000000"/>
+          <w:sz w:val="32"/>
+          <w:szCs w:val="32"/>
+          <w:u w:val="single"/>
+        </w:rPr>
+      </w:pPr>
+      <w:r>
+        <w:rPr>
+          <w:color w:val="000000"/>
+          <w:sz w:val="32"/>
+          <w:szCs w:val="32"/>
+          <w:u w:val="single"/>
+        </w:rPr>
+      </w:r>
+    </w:p>
+    <w:p>
+      <w:pPr>
         <w:pStyle w:val="Normal"/>
         <w:bidi w:val="0"/>
         <w:jc w:val="center"/>
@@ -29773,23 +30847,21 @@
     </w:p>
     <w:p>
       <w:pPr>
-        <w:pStyle w:val="Normal"/>
-        <w:bidi w:val="0"/>
-        <w:jc w:val="left"/>
-        <w:rPr>
-          <w:color w:val="000000"/>
-          <w:sz w:val="40"/>
-          <w:szCs w:val="40"/>
-          <w:u w:val="single"/>
-        </w:rPr>
-      </w:pPr>
-      <w:r>
-        <w:rPr>
-          <w:color w:val="000000"/>
-          <w:sz w:val="40"/>
-          <w:szCs w:val="40"/>
-          <w:u w:val="single"/>
-        </w:rPr>
+        <w:pStyle w:val="Heading2"/>
+        <w:numPr>
+          <w:ilvl w:val="0"/>
+          <w:numId w:val="0"/>
+        </w:numPr>
+        <w:bidi w:val="0"/>
+        <w:spacing w:before="200" w:after="120"/>
+        <w:jc w:val="left"/>
+        <w:outlineLvl w:val="1"/>
+        <w:rPr/>
+      </w:pPr>
+      <w:bookmarkStart w:id="59" w:name="__RefHeading___Toc6184_2428686149"/>
+      <w:bookmarkEnd w:id="59"/>
+      <w:r>
+        <w:rPr/>
         <w:t>Le respect :</w:t>
       </w:r>
     </w:p>
@@ -40837,8 +41909,8 @@
           <w:u w:val="single"/>
         </w:rPr>
       </w:pPr>
-      <w:bookmarkStart w:id="45" w:name="__RefHeading___Toc5583_2654796477"/>
-      <w:bookmarkEnd w:id="45"/>
+      <w:bookmarkStart w:id="60" w:name="__RefHeading___Toc5583_2654796477"/>
+      <w:bookmarkEnd w:id="60"/>
       <w:r>
         <w:rPr>
           <w:rFonts w:ascii="Liberation Serif" w:hAnsi="Liberation Serif"/>
@@ -66113,6 +67185,298 @@
       </w:pPr>
       <w:rPr>
         <w:rFonts w:ascii="Symbol" w:hAnsi="Symbol" w:cs="Symbol" w:hint="default"/>
+        <w:rFonts w:cs="OpenSymbol"/>
+      </w:rPr>
+    </w:lvl>
+  </w:abstractNum>
+  <w:abstractNum w:abstractNumId="14">
+    <w:lvl w:ilvl="0">
+      <w:start w:val="1"/>
+      <w:numFmt w:val="bullet"/>
+      <w:lvlText w:val=""/>
+      <w:lvlJc w:val="left"/>
+      <w:pPr>
+        <w:tabs>
+          <w:tab w:val="num" w:pos="720"/>
+        </w:tabs>
+        <w:ind w:left="720" w:hanging="360"/>
+      </w:pPr>
+      <w:rPr>
+        <w:rFonts w:ascii="Symbol" w:hAnsi="Symbol" w:cs="Symbol" w:hint="default"/>
+        <w:rFonts w:cs="OpenSymbol"/>
+      </w:rPr>
+    </w:lvl>
+    <w:lvl w:ilvl="1">
+      <w:start w:val="1"/>
+      <w:numFmt w:val="bullet"/>
+      <w:lvlText w:val="◦"/>
+      <w:lvlJc w:val="left"/>
+      <w:pPr>
+        <w:tabs>
+          <w:tab w:val="num" w:pos="1080"/>
+        </w:tabs>
+        <w:ind w:left="1080" w:hanging="360"/>
+      </w:pPr>
+      <w:rPr>
+        <w:rFonts w:ascii="OpenSymbol" w:hAnsi="OpenSymbol" w:cs="OpenSymbol" w:hint="default"/>
+        <w:rFonts w:cs="OpenSymbol"/>
+      </w:rPr>
+    </w:lvl>
+    <w:lvl w:ilvl="2">
+      <w:start w:val="1"/>
+      <w:numFmt w:val="bullet"/>
+      <w:lvlText w:val="▪"/>
+      <w:lvlJc w:val="left"/>
+      <w:pPr>
+        <w:tabs>
+          <w:tab w:val="num" w:pos="1440"/>
+        </w:tabs>
+        <w:ind w:left="1440" w:hanging="360"/>
+      </w:pPr>
+      <w:rPr>
+        <w:rFonts w:ascii="OpenSymbol" w:hAnsi="OpenSymbol" w:cs="OpenSymbol" w:hint="default"/>
+        <w:rFonts w:cs="OpenSymbol"/>
+      </w:rPr>
+    </w:lvl>
+    <w:lvl w:ilvl="3">
+      <w:start w:val="1"/>
+      <w:numFmt w:val="bullet"/>
+      <w:lvlText w:val=""/>
+      <w:lvlJc w:val="left"/>
+      <w:pPr>
+        <w:tabs>
+          <w:tab w:val="num" w:pos="1800"/>
+        </w:tabs>
+        <w:ind w:left="1800" w:hanging="360"/>
+      </w:pPr>
+      <w:rPr>
+        <w:rFonts w:ascii="Symbol" w:hAnsi="Symbol" w:cs="Symbol" w:hint="default"/>
+        <w:rFonts w:cs="OpenSymbol"/>
+      </w:rPr>
+    </w:lvl>
+    <w:lvl w:ilvl="4">
+      <w:start w:val="1"/>
+      <w:numFmt w:val="bullet"/>
+      <w:lvlText w:val="◦"/>
+      <w:lvlJc w:val="left"/>
+      <w:pPr>
+        <w:tabs>
+          <w:tab w:val="num" w:pos="2160"/>
+        </w:tabs>
+        <w:ind w:left="2160" w:hanging="360"/>
+      </w:pPr>
+      <w:rPr>
+        <w:rFonts w:ascii="OpenSymbol" w:hAnsi="OpenSymbol" w:cs="OpenSymbol" w:hint="default"/>
+        <w:rFonts w:cs="OpenSymbol"/>
+      </w:rPr>
+    </w:lvl>
+    <w:lvl w:ilvl="5">
+      <w:start w:val="1"/>
+      <w:numFmt w:val="bullet"/>
+      <w:lvlText w:val="▪"/>
+      <w:lvlJc w:val="left"/>
+      <w:pPr>
+        <w:tabs>
+          <w:tab w:val="num" w:pos="2520"/>
+        </w:tabs>
+        <w:ind w:left="2520" w:hanging="360"/>
+      </w:pPr>
+      <w:rPr>
+        <w:rFonts w:ascii="OpenSymbol" w:hAnsi="OpenSymbol" w:cs="OpenSymbol" w:hint="default"/>
+        <w:rFonts w:cs="OpenSymbol"/>
+      </w:rPr>
+    </w:lvl>
+    <w:lvl w:ilvl="6">
+      <w:start w:val="1"/>
+      <w:numFmt w:val="bullet"/>
+      <w:lvlText w:val=""/>
+      <w:lvlJc w:val="left"/>
+      <w:pPr>
+        <w:tabs>
+          <w:tab w:val="num" w:pos="2880"/>
+        </w:tabs>
+        <w:ind w:left="2880" w:hanging="360"/>
+      </w:pPr>
+      <w:rPr>
+        <w:rFonts w:ascii="Symbol" w:hAnsi="Symbol" w:cs="Symbol" w:hint="default"/>
+        <w:rFonts w:cs="OpenSymbol"/>
+      </w:rPr>
+    </w:lvl>
+    <w:lvl w:ilvl="7">
+      <w:start w:val="1"/>
+      <w:numFmt w:val="bullet"/>
+      <w:lvlText w:val="◦"/>
+      <w:lvlJc w:val="left"/>
+      <w:pPr>
+        <w:tabs>
+          <w:tab w:val="num" w:pos="3240"/>
+        </w:tabs>
+        <w:ind w:left="3240" w:hanging="360"/>
+      </w:pPr>
+      <w:rPr>
+        <w:rFonts w:ascii="OpenSymbol" w:hAnsi="OpenSymbol" w:cs="OpenSymbol" w:hint="default"/>
+        <w:rFonts w:cs="OpenSymbol"/>
+      </w:rPr>
+    </w:lvl>
+    <w:lvl w:ilvl="8">
+      <w:start w:val="1"/>
+      <w:numFmt w:val="bullet"/>
+      <w:lvlText w:val="▪"/>
+      <w:lvlJc w:val="left"/>
+      <w:pPr>
+        <w:tabs>
+          <w:tab w:val="num" w:pos="3600"/>
+        </w:tabs>
+        <w:ind w:left="3600" w:hanging="360"/>
+      </w:pPr>
+      <w:rPr>
+        <w:rFonts w:ascii="OpenSymbol" w:hAnsi="OpenSymbol" w:cs="OpenSymbol" w:hint="default"/>
+        <w:rFonts w:cs="OpenSymbol"/>
+      </w:rPr>
+    </w:lvl>
+  </w:abstractNum>
+  <w:abstractNum w:abstractNumId="15">
+    <w:lvl w:ilvl="0">
+      <w:start w:val="1"/>
+      <w:numFmt w:val="bullet"/>
+      <w:lvlText w:val=""/>
+      <w:lvlJc w:val="left"/>
+      <w:pPr>
+        <w:tabs>
+          <w:tab w:val="num" w:pos="720"/>
+        </w:tabs>
+        <w:ind w:left="720" w:hanging="360"/>
+      </w:pPr>
+      <w:rPr>
+        <w:rFonts w:ascii="Symbol" w:hAnsi="Symbol" w:cs="Symbol" w:hint="default"/>
+        <w:rFonts w:cs="OpenSymbol"/>
+      </w:rPr>
+    </w:lvl>
+    <w:lvl w:ilvl="1">
+      <w:start w:val="1"/>
+      <w:numFmt w:val="bullet"/>
+      <w:lvlText w:val="◦"/>
+      <w:lvlJc w:val="left"/>
+      <w:pPr>
+        <w:tabs>
+          <w:tab w:val="num" w:pos="1080"/>
+        </w:tabs>
+        <w:ind w:left="1080" w:hanging="360"/>
+      </w:pPr>
+      <w:rPr>
+        <w:rFonts w:ascii="OpenSymbol" w:hAnsi="OpenSymbol" w:cs="OpenSymbol" w:hint="default"/>
+        <w:rFonts w:cs="OpenSymbol"/>
+      </w:rPr>
+    </w:lvl>
+    <w:lvl w:ilvl="2">
+      <w:start w:val="1"/>
+      <w:numFmt w:val="bullet"/>
+      <w:lvlText w:val="▪"/>
+      <w:lvlJc w:val="left"/>
+      <w:pPr>
+        <w:tabs>
+          <w:tab w:val="num" w:pos="1440"/>
+        </w:tabs>
+        <w:ind w:left="1440" w:hanging="360"/>
+      </w:pPr>
+      <w:rPr>
+        <w:rFonts w:ascii="OpenSymbol" w:hAnsi="OpenSymbol" w:cs="OpenSymbol" w:hint="default"/>
+        <w:rFonts w:cs="OpenSymbol"/>
+      </w:rPr>
+    </w:lvl>
+    <w:lvl w:ilvl="3">
+      <w:start w:val="1"/>
+      <w:numFmt w:val="bullet"/>
+      <w:lvlText w:val=""/>
+      <w:lvlJc w:val="left"/>
+      <w:pPr>
+        <w:tabs>
+          <w:tab w:val="num" w:pos="1800"/>
+        </w:tabs>
+        <w:ind w:left="1800" w:hanging="360"/>
+      </w:pPr>
+      <w:rPr>
+        <w:rFonts w:ascii="Symbol" w:hAnsi="Symbol" w:cs="Symbol" w:hint="default"/>
+        <w:rFonts w:cs="OpenSymbol"/>
+      </w:rPr>
+    </w:lvl>
+    <w:lvl w:ilvl="4">
+      <w:start w:val="1"/>
+      <w:numFmt w:val="bullet"/>
+      <w:lvlText w:val="◦"/>
+      <w:lvlJc w:val="left"/>
+      <w:pPr>
+        <w:tabs>
+          <w:tab w:val="num" w:pos="2160"/>
+        </w:tabs>
+        <w:ind w:left="2160" w:hanging="360"/>
+      </w:pPr>
+      <w:rPr>
+        <w:rFonts w:ascii="OpenSymbol" w:hAnsi="OpenSymbol" w:cs="OpenSymbol" w:hint="default"/>
+        <w:rFonts w:cs="OpenSymbol"/>
+      </w:rPr>
+    </w:lvl>
+    <w:lvl w:ilvl="5">
+      <w:start w:val="1"/>
+      <w:numFmt w:val="bullet"/>
+      <w:lvlText w:val="▪"/>
+      <w:lvlJc w:val="left"/>
+      <w:pPr>
+        <w:tabs>
+          <w:tab w:val="num" w:pos="2520"/>
+        </w:tabs>
+        <w:ind w:left="2520" w:hanging="360"/>
+      </w:pPr>
+      <w:rPr>
+        <w:rFonts w:ascii="OpenSymbol" w:hAnsi="OpenSymbol" w:cs="OpenSymbol" w:hint="default"/>
+        <w:rFonts w:cs="OpenSymbol"/>
+      </w:rPr>
+    </w:lvl>
+    <w:lvl w:ilvl="6">
+      <w:start w:val="1"/>
+      <w:numFmt w:val="bullet"/>
+      <w:lvlText w:val=""/>
+      <w:lvlJc w:val="left"/>
+      <w:pPr>
+        <w:tabs>
+          <w:tab w:val="num" w:pos="2880"/>
+        </w:tabs>
+        <w:ind w:left="2880" w:hanging="360"/>
+      </w:pPr>
+      <w:rPr>
+        <w:rFonts w:ascii="Symbol" w:hAnsi="Symbol" w:cs="Symbol" w:hint="default"/>
+        <w:rFonts w:cs="OpenSymbol"/>
+      </w:rPr>
+    </w:lvl>
+    <w:lvl w:ilvl="7">
+      <w:start w:val="1"/>
+      <w:numFmt w:val="bullet"/>
+      <w:lvlText w:val="◦"/>
+      <w:lvlJc w:val="left"/>
+      <w:pPr>
+        <w:tabs>
+          <w:tab w:val="num" w:pos="3240"/>
+        </w:tabs>
+        <w:ind w:left="3240" w:hanging="360"/>
+      </w:pPr>
+      <w:rPr>
+        <w:rFonts w:ascii="OpenSymbol" w:hAnsi="OpenSymbol" w:cs="OpenSymbol" w:hint="default"/>
+        <w:rFonts w:cs="OpenSymbol"/>
+      </w:rPr>
+    </w:lvl>
+    <w:lvl w:ilvl="8">
+      <w:start w:val="1"/>
+      <w:numFmt w:val="bullet"/>
+      <w:lvlText w:val="▪"/>
+      <w:lvlJc w:val="left"/>
+      <w:pPr>
+        <w:tabs>
+          <w:tab w:val="num" w:pos="3600"/>
+        </w:tabs>
+        <w:ind w:left="3600" w:hanging="360"/>
+      </w:pPr>
+      <w:rPr>
+        <w:rFonts w:ascii="OpenSymbol" w:hAnsi="OpenSymbol" w:cs="OpenSymbol" w:hint="default"/>
         <w:rFonts w:cs="OpenSymbol"/>
       </w:rPr>
     </w:lvl>
@@ -66155,6 +67519,12 @@
   </w:num>
   <w:num w:numId="13">
     <w:abstractNumId w:val="13"/>
+  </w:num>
+  <w:num w:numId="14">
+    <w:abstractNumId w:val="14"/>
+  </w:num>
+  <w:num w:numId="15">
+    <w:abstractNumId w:val="15"/>
   </w:num>
 </w:numbering>
 </file>

</xml_diff>